<commit_message>
- Modificações pedidas pela banca
</commit_message>
<xml_diff>
--- a/Parte escrita/trabalho2.docx
+++ b/Parte escrita/trabalho2.docx
@@ -117,15 +117,41 @@
           <w:szCs w:val="24"/>
         </w:rPr>
       </w:pPr>
+      <w:bookmarkStart w:id="0" w:name="_GoBack"/>
       <w:r>
         <w:rPr>
           <w:rFonts w:eastAsia="Arial" w:cs="Arial"/>
           <w:b w:val="0"/>
           <w:sz w:val="24"/>
         </w:rPr>
-        <w:t>TRADUÇÃO DE APLICAÇÕES COM SGBD LEGADO</w:t>
+        <w:t xml:space="preserve">TRADUÇÃO DE APLICAÇÕES </w:t>
+      </w:r>
+      <w:r>
+        <w:rPr>
+          <w:rFonts w:eastAsia="Arial" w:cs="Arial"/>
+          <w:b w:val="0"/>
+          <w:sz w:val="24"/>
+        </w:rPr>
+        <w:t xml:space="preserve">LEGADAS </w:t>
+      </w:r>
+      <w:r>
+        <w:rPr>
+          <w:rFonts w:eastAsia="Arial" w:cs="Arial"/>
+          <w:b w:val="0"/>
+          <w:sz w:val="24"/>
+        </w:rPr>
+        <w:t xml:space="preserve">COM </w:t>
+      </w:r>
+      <w:r>
+        <w:rPr>
+          <w:rFonts w:eastAsia="Arial" w:cs="Arial"/>
+          <w:b w:val="0"/>
+          <w:sz w:val="24"/>
+        </w:rPr>
+        <w:t>SGBD PARA RUBY ON RAILS</w:t>
       </w:r>
     </w:p>
+    <w:bookmarkEnd w:id="0"/>
     <w:p>
       <w:pPr>
         <w:pStyle w:val="Normal1"/>
@@ -281,6 +307,7 @@
           <w:rFonts w:ascii="Arial" w:eastAsia="Arial" w:hAnsi="Arial" w:cs="Arial"/>
           <w:sz w:val="24"/>
         </w:rPr>
+        <w:lastRenderedPageBreak/>
         <w:t>2014</w:t>
       </w:r>
     </w:p>
@@ -291,14 +318,16 @@
       <w:r>
         <w:br w:type="page"/>
       </w:r>
-      <w:bookmarkStart w:id="0" w:name="_Toc406173312"/>
-      <w:bookmarkStart w:id="1" w:name="_Toc406173400"/>
+      <w:bookmarkStart w:id="1" w:name="_Toc406173312"/>
+      <w:bookmarkStart w:id="2" w:name="_Toc406173400"/>
+      <w:bookmarkStart w:id="3" w:name="_Toc406606215"/>
       <w:r>
         <w:lastRenderedPageBreak/>
         <w:t>RESUMO</w:t>
       </w:r>
-      <w:bookmarkEnd w:id="0"/>
       <w:bookmarkEnd w:id="1"/>
+      <w:bookmarkEnd w:id="2"/>
+      <w:bookmarkEnd w:id="3"/>
     </w:p>
     <w:p>
       <w:pPr>
@@ -676,14 +705,16 @@
         <w:pStyle w:val="Title1"/>
         <w:jc w:val="center"/>
       </w:pPr>
-      <w:bookmarkStart w:id="2" w:name="_Toc406173313"/>
-      <w:bookmarkStart w:id="3" w:name="_Toc406173401"/>
+      <w:bookmarkStart w:id="4" w:name="_Toc406173313"/>
+      <w:bookmarkStart w:id="5" w:name="_Toc406173401"/>
+      <w:bookmarkStart w:id="6" w:name="_Toc406606216"/>
       <w:r>
         <w:lastRenderedPageBreak/>
         <w:t>LISTA DE ILUSTRAÇÕES</w:t>
       </w:r>
-      <w:bookmarkEnd w:id="2"/>
-      <w:bookmarkEnd w:id="3"/>
+      <w:bookmarkEnd w:id="4"/>
+      <w:bookmarkEnd w:id="5"/>
+      <w:bookmarkEnd w:id="6"/>
     </w:p>
     <w:p>
       <w:pPr>
@@ -714,21 +745,7 @@
             <w:rStyle w:val="Hyperlink"/>
             <w:noProof/>
           </w:rPr>
-          <w:t xml:space="preserve">Figura 1 - Exemplo </w:t>
-        </w:r>
-        <w:r>
-          <w:rPr>
-            <w:rStyle w:val="Hyperlink"/>
-            <w:noProof/>
-          </w:rPr>
-          <w:t>S</w:t>
-        </w:r>
-        <w:r>
-          <w:rPr>
-            <w:rStyle w:val="Hyperlink"/>
-            <w:noProof/>
-          </w:rPr>
-          <w:t>QL Schema</w:t>
+          <w:t>Figura 1 - Exemplo SQL Schema</w:t>
         </w:r>
         <w:r>
           <w:rPr>
@@ -2307,8 +2324,9 @@
         <w:br w:type="page"/>
       </w:r>
     </w:p>
-    <w:bookmarkStart w:id="4" w:name="_Toc406173314" w:displacedByCustomXml="next"/>
-    <w:bookmarkStart w:id="5" w:name="_Toc406173402" w:displacedByCustomXml="next"/>
+    <w:bookmarkStart w:id="7" w:name="_Toc406606217" w:displacedByCustomXml="next"/>
+    <w:bookmarkStart w:id="8" w:name="_Toc406173402" w:displacedByCustomXml="next"/>
+    <w:bookmarkStart w:id="9" w:name="_Toc406173314" w:displacedByCustomXml="next"/>
     <w:sdt>
       <w:sdtPr>
         <w:rPr>
@@ -2336,8 +2354,9 @@
           <w:r>
             <w:t>SÚMARIO</w:t>
           </w:r>
-          <w:bookmarkEnd w:id="5"/>
-          <w:bookmarkEnd w:id="4"/>
+          <w:bookmarkEnd w:id="9"/>
+          <w:bookmarkEnd w:id="8"/>
+          <w:bookmarkEnd w:id="7"/>
         </w:p>
         <w:p>
           <w:pPr>
@@ -2346,7 +2365,11 @@
               <w:tab w:val="right" w:leader="dot" w:pos="8494"/>
             </w:tabs>
             <w:rPr>
+              <w:rFonts w:asciiTheme="minorHAnsi" w:eastAsiaTheme="minorEastAsia" w:hAnsiTheme="minorHAnsi" w:cstheme="minorBidi"/>
               <w:noProof/>
+              <w:color w:val="auto"/>
+              <w:sz w:val="22"/>
+              <w:szCs w:val="22"/>
             </w:rPr>
           </w:pPr>
           <w:r>
@@ -2358,14 +2381,13 @@
           <w:r>
             <w:fldChar w:fldCharType="separate"/>
           </w:r>
-          <w:hyperlink w:anchor="_Toc406104192" w:history="1">
+          <w:hyperlink w:anchor="_Toc406606215" w:history="1">
             <w:r>
               <w:rPr>
                 <w:rStyle w:val="Hyperlink"/>
-                <w:b/>
                 <w:noProof/>
               </w:rPr>
-              <w:t>1  Introdução</w:t>
+              <w:t>RESUMO</w:t>
             </w:r>
             <w:r>
               <w:rPr>
@@ -2386,7 +2408,7 @@
                 <w:noProof/>
                 <w:webHidden/>
               </w:rPr>
-              <w:instrText xml:space="preserve"> PAGEREF _Toc406104192 \h </w:instrText>
+              <w:instrText xml:space="preserve"> PAGEREF _Toc406606215 \h </w:instrText>
             </w:r>
             <w:r>
               <w:rPr>
@@ -2406,7 +2428,7 @@
                 <w:noProof/>
                 <w:webHidden/>
               </w:rPr>
-              <w:t>6</w:t>
+              <w:t>2</w:t>
             </w:r>
             <w:r>
               <w:rPr>
@@ -2424,17 +2446,20 @@
               <w:tab w:val="right" w:leader="dot" w:pos="8494"/>
             </w:tabs>
             <w:rPr>
+              <w:rFonts w:asciiTheme="minorHAnsi" w:eastAsiaTheme="minorEastAsia" w:hAnsiTheme="minorHAnsi" w:cstheme="minorBidi"/>
               <w:noProof/>
+              <w:color w:val="auto"/>
+              <w:sz w:val="22"/>
+              <w:szCs w:val="22"/>
             </w:rPr>
           </w:pPr>
-          <w:hyperlink w:anchor="_Toc406104193" w:history="1">
+          <w:hyperlink w:anchor="_Toc406606216" w:history="1">
             <w:r>
               <w:rPr>
                 <w:rStyle w:val="Hyperlink"/>
-                <w:b/>
                 <w:noProof/>
               </w:rPr>
-              <w:t>2  Revisão Bibliográfica</w:t>
+              <w:t>LISTA DE ILUSTRAÇÕES</w:t>
             </w:r>
             <w:r>
               <w:rPr>
@@ -2455,7 +2480,7 @@
                 <w:noProof/>
                 <w:webHidden/>
               </w:rPr>
-              <w:instrText xml:space="preserve"> PAGEREF _Toc406104193 \h </w:instrText>
+              <w:instrText xml:space="preserve"> PAGEREF _Toc406606216 \h </w:instrText>
             </w:r>
             <w:r>
               <w:rPr>
@@ -2475,7 +2500,223 @@
                 <w:noProof/>
                 <w:webHidden/>
               </w:rPr>
-              <w:t>8</w:t>
+              <w:t>3</w:t>
+            </w:r>
+            <w:r>
+              <w:rPr>
+                <w:noProof/>
+                <w:webHidden/>
+              </w:rPr>
+              <w:fldChar w:fldCharType="end"/>
+            </w:r>
+          </w:hyperlink>
+        </w:p>
+        <w:p>
+          <w:pPr>
+            <w:pStyle w:val="Sumrio1"/>
+            <w:tabs>
+              <w:tab w:val="right" w:leader="dot" w:pos="8494"/>
+            </w:tabs>
+            <w:rPr>
+              <w:rFonts w:asciiTheme="minorHAnsi" w:eastAsiaTheme="minorEastAsia" w:hAnsiTheme="minorHAnsi" w:cstheme="minorBidi"/>
+              <w:noProof/>
+              <w:color w:val="auto"/>
+              <w:sz w:val="22"/>
+              <w:szCs w:val="22"/>
+            </w:rPr>
+          </w:pPr>
+          <w:hyperlink w:anchor="_Toc406606217" w:history="1">
+            <w:r>
+              <w:rPr>
+                <w:rStyle w:val="Hyperlink"/>
+                <w:noProof/>
+              </w:rPr>
+              <w:t>SÚMARIO</w:t>
+            </w:r>
+            <w:r>
+              <w:rPr>
+                <w:noProof/>
+                <w:webHidden/>
+              </w:rPr>
+              <w:tab/>
+            </w:r>
+            <w:r>
+              <w:rPr>
+                <w:noProof/>
+                <w:webHidden/>
+              </w:rPr>
+              <w:fldChar w:fldCharType="begin"/>
+            </w:r>
+            <w:r>
+              <w:rPr>
+                <w:noProof/>
+                <w:webHidden/>
+              </w:rPr>
+              <w:instrText xml:space="preserve"> PAGEREF _Toc406606217 \h </w:instrText>
+            </w:r>
+            <w:r>
+              <w:rPr>
+                <w:noProof/>
+                <w:webHidden/>
+              </w:rPr>
+            </w:r>
+            <w:r>
+              <w:rPr>
+                <w:noProof/>
+                <w:webHidden/>
+              </w:rPr>
+              <w:fldChar w:fldCharType="separate"/>
+            </w:r>
+            <w:r>
+              <w:rPr>
+                <w:noProof/>
+                <w:webHidden/>
+              </w:rPr>
+              <w:t>5</w:t>
+            </w:r>
+            <w:r>
+              <w:rPr>
+                <w:noProof/>
+                <w:webHidden/>
+              </w:rPr>
+              <w:fldChar w:fldCharType="end"/>
+            </w:r>
+          </w:hyperlink>
+        </w:p>
+        <w:p>
+          <w:pPr>
+            <w:pStyle w:val="Sumrio1"/>
+            <w:tabs>
+              <w:tab w:val="right" w:leader="dot" w:pos="8494"/>
+            </w:tabs>
+            <w:rPr>
+              <w:rFonts w:asciiTheme="minorHAnsi" w:eastAsiaTheme="minorEastAsia" w:hAnsiTheme="minorHAnsi" w:cstheme="minorBidi"/>
+              <w:noProof/>
+              <w:color w:val="auto"/>
+              <w:sz w:val="22"/>
+              <w:szCs w:val="22"/>
+            </w:rPr>
+          </w:pPr>
+          <w:hyperlink w:anchor="_Toc406606218" w:history="1">
+            <w:r>
+              <w:rPr>
+                <w:rStyle w:val="Hyperlink"/>
+                <w:noProof/>
+              </w:rPr>
+              <w:t>1  Introdução</w:t>
+            </w:r>
+            <w:r>
+              <w:rPr>
+                <w:noProof/>
+                <w:webHidden/>
+              </w:rPr>
+              <w:tab/>
+            </w:r>
+            <w:r>
+              <w:rPr>
+                <w:noProof/>
+                <w:webHidden/>
+              </w:rPr>
+              <w:fldChar w:fldCharType="begin"/>
+            </w:r>
+            <w:r>
+              <w:rPr>
+                <w:noProof/>
+                <w:webHidden/>
+              </w:rPr>
+              <w:instrText xml:space="preserve"> PAGEREF _Toc406606218 \h </w:instrText>
+            </w:r>
+            <w:r>
+              <w:rPr>
+                <w:noProof/>
+                <w:webHidden/>
+              </w:rPr>
+            </w:r>
+            <w:r>
+              <w:rPr>
+                <w:noProof/>
+                <w:webHidden/>
+              </w:rPr>
+              <w:fldChar w:fldCharType="separate"/>
+            </w:r>
+            <w:r>
+              <w:rPr>
+                <w:noProof/>
+                <w:webHidden/>
+              </w:rPr>
+              <w:t>7</w:t>
+            </w:r>
+            <w:r>
+              <w:rPr>
+                <w:noProof/>
+                <w:webHidden/>
+              </w:rPr>
+              <w:fldChar w:fldCharType="end"/>
+            </w:r>
+          </w:hyperlink>
+        </w:p>
+        <w:p>
+          <w:pPr>
+            <w:pStyle w:val="Sumrio1"/>
+            <w:tabs>
+              <w:tab w:val="right" w:leader="dot" w:pos="8494"/>
+            </w:tabs>
+            <w:rPr>
+              <w:rFonts w:asciiTheme="minorHAnsi" w:eastAsiaTheme="minorEastAsia" w:hAnsiTheme="minorHAnsi" w:cstheme="minorBidi"/>
+              <w:noProof/>
+              <w:color w:val="auto"/>
+              <w:sz w:val="22"/>
+              <w:szCs w:val="22"/>
+            </w:rPr>
+          </w:pPr>
+          <w:hyperlink w:anchor="_Toc406606219" w:history="1">
+            <w:r>
+              <w:rPr>
+                <w:rStyle w:val="Hyperlink"/>
+                <w:noProof/>
+              </w:rPr>
+              <w:t>2  Revisão bibliográfica</w:t>
+            </w:r>
+            <w:r>
+              <w:rPr>
+                <w:noProof/>
+                <w:webHidden/>
+              </w:rPr>
+              <w:tab/>
+            </w:r>
+            <w:r>
+              <w:rPr>
+                <w:noProof/>
+                <w:webHidden/>
+              </w:rPr>
+              <w:fldChar w:fldCharType="begin"/>
+            </w:r>
+            <w:r>
+              <w:rPr>
+                <w:noProof/>
+                <w:webHidden/>
+              </w:rPr>
+              <w:instrText xml:space="preserve"> PAGEREF _Toc406606219 \h </w:instrText>
+            </w:r>
+            <w:r>
+              <w:rPr>
+                <w:noProof/>
+                <w:webHidden/>
+              </w:rPr>
+            </w:r>
+            <w:r>
+              <w:rPr>
+                <w:noProof/>
+                <w:webHidden/>
+              </w:rPr>
+              <w:fldChar w:fldCharType="separate"/>
+            </w:r>
+            <w:r>
+              <w:rPr>
+                <w:noProof/>
+                <w:webHidden/>
+              </w:rPr>
+              <w:t>9</w:t>
             </w:r>
             <w:r>
               <w:rPr>
@@ -2493,10 +2734,14 @@
               <w:tab w:val="right" w:leader="dot" w:pos="8494"/>
             </w:tabs>
             <w:rPr>
+              <w:rFonts w:asciiTheme="minorHAnsi" w:eastAsiaTheme="minorEastAsia" w:hAnsiTheme="minorHAnsi" w:cstheme="minorBidi"/>
               <w:noProof/>
+              <w:color w:val="auto"/>
+              <w:sz w:val="22"/>
+              <w:szCs w:val="22"/>
             </w:rPr>
           </w:pPr>
-          <w:hyperlink w:anchor="_Toc406104194" w:history="1">
+          <w:hyperlink w:anchor="_Toc406606220" w:history="1">
             <w:r>
               <w:rPr>
                 <w:rStyle w:val="Hyperlink"/>
@@ -2523,7 +2768,7 @@
                 <w:noProof/>
                 <w:webHidden/>
               </w:rPr>
-              <w:instrText xml:space="preserve"> PAGEREF _Toc406104194 \h </w:instrText>
+              <w:instrText xml:space="preserve"> PAGEREF _Toc406606220 \h </w:instrText>
             </w:r>
             <w:r>
               <w:rPr>
@@ -2543,7 +2788,7 @@
                 <w:noProof/>
                 <w:webHidden/>
               </w:rPr>
-              <w:t>8</w:t>
+              <w:t>9</w:t>
             </w:r>
             <w:r>
               <w:rPr>
@@ -2561,30 +2806,34 @@
               <w:tab w:val="right" w:leader="dot" w:pos="8494"/>
             </w:tabs>
             <w:rPr>
+              <w:rFonts w:asciiTheme="minorHAnsi" w:eastAsiaTheme="minorEastAsia" w:hAnsiTheme="minorHAnsi" w:cstheme="minorBidi"/>
               <w:noProof/>
+              <w:color w:val="auto"/>
+              <w:sz w:val="22"/>
+              <w:szCs w:val="22"/>
             </w:rPr>
           </w:pPr>
-          <w:hyperlink w:anchor="_Toc406104195" w:history="1">
+          <w:hyperlink w:anchor="_Toc406606221" w:history="1">
             <w:r>
               <w:rPr>
                 <w:rStyle w:val="Hyperlink"/>
                 <w:noProof/>
               </w:rPr>
-              <w:t>2.1.</w:t>
+              <w:t>2.1.1  Lin</w:t>
             </w:r>
             <w:r>
               <w:rPr>
                 <w:rStyle w:val="Hyperlink"/>
                 <w:noProof/>
               </w:rPr>
-              <w:t>1</w:t>
+              <w:t>g</w:t>
             </w:r>
             <w:r>
               <w:rPr>
                 <w:rStyle w:val="Hyperlink"/>
                 <w:noProof/>
               </w:rPr>
-              <w:t xml:space="preserve">  Linguagem de definição de dados</w:t>
+              <w:t>uagem de definição de dados</w:t>
             </w:r>
             <w:r>
               <w:rPr>
@@ -2605,7 +2854,7 @@
                 <w:noProof/>
                 <w:webHidden/>
               </w:rPr>
-              <w:instrText xml:space="preserve"> PAGEREF _Toc406104195 \h </w:instrText>
+              <w:instrText xml:space="preserve"> PAGEREF _Toc406606221 \h </w:instrText>
             </w:r>
             <w:r>
               <w:rPr>
@@ -2625,7 +2874,166 @@
                 <w:noProof/>
                 <w:webHidden/>
               </w:rPr>
-              <w:t>8</w:t>
+              <w:t>9</w:t>
+            </w:r>
+            <w:r>
+              <w:rPr>
+                <w:noProof/>
+                <w:webHidden/>
+              </w:rPr>
+              <w:fldChar w:fldCharType="end"/>
+            </w:r>
+          </w:hyperlink>
+        </w:p>
+        <w:p>
+          <w:pPr>
+            <w:pStyle w:val="Sumrio2"/>
+            <w:tabs>
+              <w:tab w:val="right" w:leader="dot" w:pos="8494"/>
+            </w:tabs>
+            <w:rPr>
+              <w:rFonts w:asciiTheme="minorHAnsi" w:eastAsiaTheme="minorEastAsia" w:hAnsiTheme="minorHAnsi" w:cstheme="minorBidi"/>
+              <w:noProof/>
+              <w:color w:val="auto"/>
+              <w:sz w:val="22"/>
+              <w:szCs w:val="22"/>
+            </w:rPr>
+          </w:pPr>
+          <w:hyperlink w:anchor="_Toc406606222" w:history="1">
+            <w:r>
+              <w:rPr>
+                <w:rStyle w:val="Hyperlink"/>
+                <w:noProof/>
+              </w:rPr>
+              <w:t>2.2  SGBD</w:t>
+            </w:r>
+            <w:r>
+              <w:rPr>
+                <w:noProof/>
+                <w:webHidden/>
+              </w:rPr>
+              <w:tab/>
+            </w:r>
+            <w:r>
+              <w:rPr>
+                <w:noProof/>
+                <w:webHidden/>
+              </w:rPr>
+              <w:fldChar w:fldCharType="begin"/>
+            </w:r>
+            <w:r>
+              <w:rPr>
+                <w:noProof/>
+                <w:webHidden/>
+              </w:rPr>
+              <w:instrText xml:space="preserve"> PAGEREF _Toc406606222 \h </w:instrText>
+            </w:r>
+            <w:r>
+              <w:rPr>
+                <w:noProof/>
+                <w:webHidden/>
+              </w:rPr>
+            </w:r>
+            <w:r>
+              <w:rPr>
+                <w:noProof/>
+                <w:webHidden/>
+              </w:rPr>
+              <w:fldChar w:fldCharType="separate"/>
+            </w:r>
+            <w:r>
+              <w:rPr>
+                <w:noProof/>
+                <w:webHidden/>
+              </w:rPr>
+              <w:t>10</w:t>
+            </w:r>
+            <w:r>
+              <w:rPr>
+                <w:noProof/>
+                <w:webHidden/>
+              </w:rPr>
+              <w:fldChar w:fldCharType="end"/>
+            </w:r>
+          </w:hyperlink>
+        </w:p>
+        <w:p>
+          <w:pPr>
+            <w:pStyle w:val="Sumrio2"/>
+            <w:tabs>
+              <w:tab w:val="right" w:leader="dot" w:pos="8494"/>
+            </w:tabs>
+            <w:rPr>
+              <w:rFonts w:asciiTheme="minorHAnsi" w:eastAsiaTheme="minorEastAsia" w:hAnsiTheme="minorHAnsi" w:cstheme="minorBidi"/>
+              <w:noProof/>
+              <w:color w:val="auto"/>
+              <w:sz w:val="22"/>
+              <w:szCs w:val="22"/>
+            </w:rPr>
+          </w:pPr>
+          <w:hyperlink w:anchor="_Toc406606223" w:history="1">
+            <w:r>
+              <w:rPr>
+                <w:rStyle w:val="Hyperlink"/>
+                <w:noProof/>
+              </w:rPr>
+              <w:t xml:space="preserve">2.3  </w:t>
+            </w:r>
+            <w:r>
+              <w:rPr>
+                <w:rStyle w:val="Hyperlink"/>
+                <w:i/>
+                <w:noProof/>
+              </w:rPr>
+              <w:t>Framework</w:t>
+            </w:r>
+            <w:r>
+              <w:rPr>
+                <w:rStyle w:val="Hyperlink"/>
+                <w:noProof/>
+              </w:rPr>
+              <w:t xml:space="preserve"> Ruby on Rails</w:t>
+            </w:r>
+            <w:r>
+              <w:rPr>
+                <w:noProof/>
+                <w:webHidden/>
+              </w:rPr>
+              <w:tab/>
+            </w:r>
+            <w:r>
+              <w:rPr>
+                <w:noProof/>
+                <w:webHidden/>
+              </w:rPr>
+              <w:fldChar w:fldCharType="begin"/>
+            </w:r>
+            <w:r>
+              <w:rPr>
+                <w:noProof/>
+                <w:webHidden/>
+              </w:rPr>
+              <w:instrText xml:space="preserve"> PAGEREF _Toc406606223 \h </w:instrText>
+            </w:r>
+            <w:r>
+              <w:rPr>
+                <w:noProof/>
+                <w:webHidden/>
+              </w:rPr>
+            </w:r>
+            <w:r>
+              <w:rPr>
+                <w:noProof/>
+                <w:webHidden/>
+              </w:rPr>
+              <w:fldChar w:fldCharType="separate"/>
+            </w:r>
+            <w:r>
+              <w:rPr>
+                <w:noProof/>
+                <w:webHidden/>
+              </w:rPr>
+              <w:t>11</w:t>
             </w:r>
             <w:r>
               <w:rPr>
@@ -2643,30 +3051,28 @@
               <w:tab w:val="right" w:leader="dot" w:pos="8494"/>
             </w:tabs>
             <w:rPr>
+              <w:rFonts w:asciiTheme="minorHAnsi" w:eastAsiaTheme="minorEastAsia" w:hAnsiTheme="minorHAnsi" w:cstheme="minorBidi"/>
               <w:noProof/>
+              <w:color w:val="auto"/>
+              <w:sz w:val="22"/>
+              <w:szCs w:val="22"/>
             </w:rPr>
           </w:pPr>
-          <w:hyperlink w:anchor="_Toc406104196" w:history="1">
+          <w:hyperlink w:anchor="_Toc406606224" w:history="1">
             <w:r>
               <w:rPr>
                 <w:rStyle w:val="Hyperlink"/>
                 <w:noProof/>
               </w:rPr>
-              <w:t>2.1.</w:t>
+              <w:t xml:space="preserve">2.3.1  Comandos </w:t>
             </w:r>
             <w:r>
               <w:rPr>
                 <w:rStyle w:val="Hyperlink"/>
+                <w:i/>
                 <w:noProof/>
               </w:rPr>
-              <w:t>2</w:t>
-            </w:r>
-            <w:r>
-              <w:rPr>
-                <w:rStyle w:val="Hyperlink"/>
-                <w:noProof/>
-              </w:rPr>
-              <w:t xml:space="preserve">  Linguagem de manipulação de dados</w:t>
+              <w:t>Rails</w:t>
             </w:r>
             <w:r>
               <w:rPr>
@@ -2687,7 +3093,7 @@
                 <w:noProof/>
                 <w:webHidden/>
               </w:rPr>
-              <w:instrText xml:space="preserve"> PAGEREF _Toc406104196 \h </w:instrText>
+              <w:instrText xml:space="preserve"> PAGEREF _Toc406606224 \h </w:instrText>
             </w:r>
             <w:r>
               <w:rPr>
@@ -2707,7 +3113,7 @@
                 <w:noProof/>
                 <w:webHidden/>
               </w:rPr>
-              <w:t>9</w:t>
+              <w:t>14</w:t>
             </w:r>
             <w:r>
               <w:rPr>
@@ -2725,16 +3131,20 @@
               <w:tab w:val="right" w:leader="dot" w:pos="8494"/>
             </w:tabs>
             <w:rPr>
+              <w:rFonts w:asciiTheme="minorHAnsi" w:eastAsiaTheme="minorEastAsia" w:hAnsiTheme="minorHAnsi" w:cstheme="minorBidi"/>
               <w:noProof/>
+              <w:color w:val="auto"/>
+              <w:sz w:val="22"/>
+              <w:szCs w:val="22"/>
             </w:rPr>
           </w:pPr>
-          <w:hyperlink w:anchor="_Toc406104197" w:history="1">
+          <w:hyperlink w:anchor="_Toc406606225" w:history="1">
             <w:r>
               <w:rPr>
                 <w:rStyle w:val="Hyperlink"/>
                 <w:noProof/>
               </w:rPr>
-              <w:t>2.2  SGBD</w:t>
+              <w:t>2.4  Analisadores sintáticos</w:t>
             </w:r>
             <w:r>
               <w:rPr>
@@ -2755,7 +3165,7 @@
                 <w:noProof/>
                 <w:webHidden/>
               </w:rPr>
-              <w:instrText xml:space="preserve"> PAGEREF _Toc406104197 \h </w:instrText>
+              <w:instrText xml:space="preserve"> PAGEREF _Toc406606225 \h </w:instrText>
             </w:r>
             <w:r>
               <w:rPr>
@@ -2775,7 +3185,79 @@
                 <w:noProof/>
                 <w:webHidden/>
               </w:rPr>
-              <w:t>9</w:t>
+              <w:t>16</w:t>
+            </w:r>
+            <w:r>
+              <w:rPr>
+                <w:noProof/>
+                <w:webHidden/>
+              </w:rPr>
+              <w:fldChar w:fldCharType="end"/>
+            </w:r>
+          </w:hyperlink>
+        </w:p>
+        <w:p>
+          <w:pPr>
+            <w:pStyle w:val="Sumrio3"/>
+            <w:tabs>
+              <w:tab w:val="right" w:leader="dot" w:pos="8494"/>
+            </w:tabs>
+            <w:rPr>
+              <w:rFonts w:asciiTheme="minorHAnsi" w:eastAsiaTheme="minorEastAsia" w:hAnsiTheme="minorHAnsi" w:cstheme="minorBidi"/>
+              <w:noProof/>
+              <w:color w:val="auto"/>
+              <w:sz w:val="22"/>
+              <w:szCs w:val="22"/>
+            </w:rPr>
+          </w:pPr>
+          <w:hyperlink w:anchor="_Toc406606226" w:history="1">
+            <w:r>
+              <w:rPr>
+                <w:rStyle w:val="Hyperlink"/>
+                <w:noProof/>
+              </w:rPr>
+              <w:t>2.4.1  YACC</w:t>
+            </w:r>
+            <w:r>
+              <w:rPr>
+                <w:noProof/>
+                <w:webHidden/>
+              </w:rPr>
+              <w:tab/>
+            </w:r>
+            <w:r>
+              <w:rPr>
+                <w:noProof/>
+                <w:webHidden/>
+              </w:rPr>
+              <w:fldChar w:fldCharType="begin"/>
+            </w:r>
+            <w:r>
+              <w:rPr>
+                <w:noProof/>
+                <w:webHidden/>
+              </w:rPr>
+              <w:instrText xml:space="preserve"> PAGEREF _Toc406606226 \h </w:instrText>
+            </w:r>
+            <w:r>
+              <w:rPr>
+                <w:noProof/>
+                <w:webHidden/>
+              </w:rPr>
+            </w:r>
+            <w:r>
+              <w:rPr>
+                <w:noProof/>
+                <w:webHidden/>
+              </w:rPr>
+              <w:fldChar w:fldCharType="separate"/>
+            </w:r>
+            <w:r>
+              <w:rPr>
+                <w:noProof/>
+                <w:webHidden/>
+              </w:rPr>
+              <w:t>17</w:t>
             </w:r>
             <w:r>
               <w:rPr>
@@ -2793,31 +3275,20 @@
               <w:tab w:val="right" w:leader="dot" w:pos="8494"/>
             </w:tabs>
             <w:rPr>
+              <w:rFonts w:asciiTheme="minorHAnsi" w:eastAsiaTheme="minorEastAsia" w:hAnsiTheme="minorHAnsi" w:cstheme="minorBidi"/>
               <w:noProof/>
+              <w:color w:val="auto"/>
+              <w:sz w:val="22"/>
+              <w:szCs w:val="22"/>
             </w:rPr>
           </w:pPr>
-          <w:hyperlink w:anchor="_Toc406104198" w:history="1">
+          <w:hyperlink w:anchor="_Toc406606227" w:history="1">
             <w:r>
               <w:rPr>
                 <w:rStyle w:val="Hyperlink"/>
                 <w:noProof/>
               </w:rPr>
-              <w:t xml:space="preserve">2.3  </w:t>
-            </w:r>
-            <w:r>
-              <w:rPr>
-                <w:rStyle w:val="Hyperlink"/>
-                <w:i/>
-                <w:noProof/>
-              </w:rPr>
-              <w:t>Framework</w:t>
-            </w:r>
-            <w:r>
-              <w:rPr>
-                <w:rStyle w:val="Hyperlink"/>
-                <w:noProof/>
-              </w:rPr>
-              <w:t xml:space="preserve"> Ruby on Rails</w:t>
+              <w:t>2.5  Analisadores léxicos</w:t>
             </w:r>
             <w:r>
               <w:rPr>
@@ -2838,7 +3309,7 @@
                 <w:noProof/>
                 <w:webHidden/>
               </w:rPr>
-              <w:instrText xml:space="preserve"> PAGEREF _Toc406104198 \h </w:instrText>
+              <w:instrText xml:space="preserve"> PAGEREF _Toc406606227 \h </w:instrText>
             </w:r>
             <w:r>
               <w:rPr>
@@ -2858,7 +3329,7 @@
                 <w:noProof/>
                 <w:webHidden/>
               </w:rPr>
-              <w:t>11</w:t>
+              <w:t>18</w:t>
             </w:r>
             <w:r>
               <w:rPr>
@@ -2876,24 +3347,20 @@
               <w:tab w:val="right" w:leader="dot" w:pos="8494"/>
             </w:tabs>
             <w:rPr>
+              <w:rFonts w:asciiTheme="minorHAnsi" w:eastAsiaTheme="minorEastAsia" w:hAnsiTheme="minorHAnsi" w:cstheme="minorBidi"/>
               <w:noProof/>
+              <w:color w:val="auto"/>
+              <w:sz w:val="22"/>
+              <w:szCs w:val="22"/>
             </w:rPr>
           </w:pPr>
-          <w:hyperlink w:anchor="_Toc406104199" w:history="1">
+          <w:hyperlink w:anchor="_Toc406606228" w:history="1">
             <w:r>
               <w:rPr>
                 <w:rStyle w:val="Hyperlink"/>
                 <w:noProof/>
               </w:rPr>
-              <w:t xml:space="preserve">2.3.1  Comandos </w:t>
-            </w:r>
-            <w:r>
-              <w:rPr>
-                <w:rStyle w:val="Hyperlink"/>
-                <w:i/>
-                <w:noProof/>
-              </w:rPr>
-              <w:t>Rails</w:t>
+              <w:t>2.5.1  Lex</w:t>
             </w:r>
             <w:r>
               <w:rPr>
@@ -2914,7 +3381,7 @@
                 <w:noProof/>
                 <w:webHidden/>
               </w:rPr>
-              <w:instrText xml:space="preserve"> PAGEREF _Toc406104199 \h </w:instrText>
+              <w:instrText xml:space="preserve"> PAGEREF _Toc406606228 \h </w:instrText>
             </w:r>
             <w:r>
               <w:rPr>
@@ -2934,7 +3401,151 @@
                 <w:noProof/>
                 <w:webHidden/>
               </w:rPr>
-              <w:t>13</w:t>
+              <w:t>18</w:t>
+            </w:r>
+            <w:r>
+              <w:rPr>
+                <w:noProof/>
+                <w:webHidden/>
+              </w:rPr>
+              <w:fldChar w:fldCharType="end"/>
+            </w:r>
+          </w:hyperlink>
+        </w:p>
+        <w:p>
+          <w:pPr>
+            <w:pStyle w:val="Sumrio1"/>
+            <w:tabs>
+              <w:tab w:val="right" w:leader="dot" w:pos="8494"/>
+            </w:tabs>
+            <w:rPr>
+              <w:rFonts w:asciiTheme="minorHAnsi" w:eastAsiaTheme="minorEastAsia" w:hAnsiTheme="minorHAnsi" w:cstheme="minorBidi"/>
+              <w:noProof/>
+              <w:color w:val="auto"/>
+              <w:sz w:val="22"/>
+              <w:szCs w:val="22"/>
+            </w:rPr>
+          </w:pPr>
+          <w:hyperlink w:anchor="_Toc406606229" w:history="1">
+            <w:r>
+              <w:rPr>
+                <w:rStyle w:val="Hyperlink"/>
+                <w:noProof/>
+              </w:rPr>
+              <w:t>3  Proposta do trabalho</w:t>
+            </w:r>
+            <w:r>
+              <w:rPr>
+                <w:noProof/>
+                <w:webHidden/>
+              </w:rPr>
+              <w:tab/>
+            </w:r>
+            <w:r>
+              <w:rPr>
+                <w:noProof/>
+                <w:webHidden/>
+              </w:rPr>
+              <w:fldChar w:fldCharType="begin"/>
+            </w:r>
+            <w:r>
+              <w:rPr>
+                <w:noProof/>
+                <w:webHidden/>
+              </w:rPr>
+              <w:instrText xml:space="preserve"> PAGEREF _Toc406606229 \h </w:instrText>
+            </w:r>
+            <w:r>
+              <w:rPr>
+                <w:noProof/>
+                <w:webHidden/>
+              </w:rPr>
+            </w:r>
+            <w:r>
+              <w:rPr>
+                <w:noProof/>
+                <w:webHidden/>
+              </w:rPr>
+              <w:fldChar w:fldCharType="separate"/>
+            </w:r>
+            <w:r>
+              <w:rPr>
+                <w:noProof/>
+                <w:webHidden/>
+              </w:rPr>
+              <w:t>21</w:t>
+            </w:r>
+            <w:r>
+              <w:rPr>
+                <w:noProof/>
+                <w:webHidden/>
+              </w:rPr>
+              <w:fldChar w:fldCharType="end"/>
+            </w:r>
+          </w:hyperlink>
+        </w:p>
+        <w:p>
+          <w:pPr>
+            <w:pStyle w:val="Sumrio1"/>
+            <w:tabs>
+              <w:tab w:val="right" w:leader="dot" w:pos="8494"/>
+            </w:tabs>
+            <w:rPr>
+              <w:rFonts w:asciiTheme="minorHAnsi" w:eastAsiaTheme="minorEastAsia" w:hAnsiTheme="minorHAnsi" w:cstheme="minorBidi"/>
+              <w:noProof/>
+              <w:color w:val="auto"/>
+              <w:sz w:val="22"/>
+              <w:szCs w:val="22"/>
+            </w:rPr>
+          </w:pPr>
+          <w:hyperlink w:anchor="_Toc406606230" w:history="1">
+            <w:r>
+              <w:rPr>
+                <w:rStyle w:val="Hyperlink"/>
+                <w:noProof/>
+              </w:rPr>
+              <w:t>4  Implementação</w:t>
+            </w:r>
+            <w:r>
+              <w:rPr>
+                <w:noProof/>
+                <w:webHidden/>
+              </w:rPr>
+              <w:tab/>
+            </w:r>
+            <w:r>
+              <w:rPr>
+                <w:noProof/>
+                <w:webHidden/>
+              </w:rPr>
+              <w:fldChar w:fldCharType="begin"/>
+            </w:r>
+            <w:r>
+              <w:rPr>
+                <w:noProof/>
+                <w:webHidden/>
+              </w:rPr>
+              <w:instrText xml:space="preserve"> PAGEREF _Toc406606230 \h </w:instrText>
+            </w:r>
+            <w:r>
+              <w:rPr>
+                <w:noProof/>
+                <w:webHidden/>
+              </w:rPr>
+            </w:r>
+            <w:r>
+              <w:rPr>
+                <w:noProof/>
+                <w:webHidden/>
+              </w:rPr>
+              <w:fldChar w:fldCharType="separate"/>
+            </w:r>
+            <w:r>
+              <w:rPr>
+                <w:noProof/>
+                <w:webHidden/>
+              </w:rPr>
+              <w:t>23</w:t>
             </w:r>
             <w:r>
               <w:rPr>
@@ -2952,16 +3563,20 @@
               <w:tab w:val="right" w:leader="dot" w:pos="8494"/>
             </w:tabs>
             <w:rPr>
+              <w:rFonts w:asciiTheme="minorHAnsi" w:eastAsiaTheme="minorEastAsia" w:hAnsiTheme="minorHAnsi" w:cstheme="minorBidi"/>
               <w:noProof/>
+              <w:color w:val="auto"/>
+              <w:sz w:val="22"/>
+              <w:szCs w:val="22"/>
             </w:rPr>
           </w:pPr>
-          <w:hyperlink w:anchor="_Toc406104200" w:history="1">
+          <w:hyperlink w:anchor="_Toc406606231" w:history="1">
             <w:r>
               <w:rPr>
                 <w:rStyle w:val="Hyperlink"/>
                 <w:noProof/>
               </w:rPr>
-              <w:t>2.4  Analisadores sintáticos</w:t>
+              <w:t>4.1 Funcionamento da geração de comandos</w:t>
             </w:r>
             <w:r>
               <w:rPr>
@@ -2982,7 +3597,7 @@
                 <w:noProof/>
                 <w:webHidden/>
               </w:rPr>
-              <w:instrText xml:space="preserve"> PAGEREF _Toc406104200 \h </w:instrText>
+              <w:instrText xml:space="preserve"> PAGEREF _Toc406606231 \h </w:instrText>
             </w:r>
             <w:r>
               <w:rPr>
@@ -3002,75 +3617,7 @@
                 <w:noProof/>
                 <w:webHidden/>
               </w:rPr>
-              <w:t>15</w:t>
-            </w:r>
-            <w:r>
-              <w:rPr>
-                <w:noProof/>
-                <w:webHidden/>
-              </w:rPr>
-              <w:fldChar w:fldCharType="end"/>
-            </w:r>
-          </w:hyperlink>
-        </w:p>
-        <w:p>
-          <w:pPr>
-            <w:pStyle w:val="Sumrio3"/>
-            <w:tabs>
-              <w:tab w:val="right" w:leader="dot" w:pos="8494"/>
-            </w:tabs>
-            <w:rPr>
-              <w:noProof/>
-            </w:rPr>
-          </w:pPr>
-          <w:hyperlink w:anchor="_Toc406104201" w:history="1">
-            <w:r>
-              <w:rPr>
-                <w:rStyle w:val="Hyperlink"/>
-                <w:noProof/>
-              </w:rPr>
-              <w:t>2.4.1  YACC</w:t>
-            </w:r>
-            <w:r>
-              <w:rPr>
-                <w:noProof/>
-                <w:webHidden/>
-              </w:rPr>
-              <w:tab/>
-            </w:r>
-            <w:r>
-              <w:rPr>
-                <w:noProof/>
-                <w:webHidden/>
-              </w:rPr>
-              <w:fldChar w:fldCharType="begin"/>
-            </w:r>
-            <w:r>
-              <w:rPr>
-                <w:noProof/>
-                <w:webHidden/>
-              </w:rPr>
-              <w:instrText xml:space="preserve"> PAGEREF _Toc406104201 \h </w:instrText>
-            </w:r>
-            <w:r>
-              <w:rPr>
-                <w:noProof/>
-                <w:webHidden/>
-              </w:rPr>
-            </w:r>
-            <w:r>
-              <w:rPr>
-                <w:noProof/>
-                <w:webHidden/>
-              </w:rPr>
-              <w:fldChar w:fldCharType="separate"/>
-            </w:r>
-            <w:r>
-              <w:rPr>
-                <w:noProof/>
-                <w:webHidden/>
-              </w:rPr>
-              <w:t>16</w:t>
+              <w:t>23</w:t>
             </w:r>
             <w:r>
               <w:rPr>
@@ -3088,16 +3635,20 @@
               <w:tab w:val="right" w:leader="dot" w:pos="8494"/>
             </w:tabs>
             <w:rPr>
+              <w:rFonts w:asciiTheme="minorHAnsi" w:eastAsiaTheme="minorEastAsia" w:hAnsiTheme="minorHAnsi" w:cstheme="minorBidi"/>
               <w:noProof/>
+              <w:color w:val="auto"/>
+              <w:sz w:val="22"/>
+              <w:szCs w:val="22"/>
             </w:rPr>
           </w:pPr>
-          <w:hyperlink w:anchor="_Toc406104202" w:history="1">
+          <w:hyperlink w:anchor="_Toc406606232" w:history="1">
             <w:r>
               <w:rPr>
                 <w:rStyle w:val="Hyperlink"/>
                 <w:noProof/>
               </w:rPr>
-              <w:t>2.5  Analisadores Léxicos</w:t>
+              <w:t>4.2 Testes</w:t>
             </w:r>
             <w:r>
               <w:rPr>
@@ -3118,7 +3669,7 @@
                 <w:noProof/>
                 <w:webHidden/>
               </w:rPr>
-              <w:instrText xml:space="preserve"> PAGEREF _Toc406104202 \h </w:instrText>
+              <w:instrText xml:space="preserve"> PAGEREF _Toc406606232 \h </w:instrText>
             </w:r>
             <w:r>
               <w:rPr>
@@ -3138,75 +3689,7 @@
                 <w:noProof/>
                 <w:webHidden/>
               </w:rPr>
-              <w:t>17</w:t>
-            </w:r>
-            <w:r>
-              <w:rPr>
-                <w:noProof/>
-                <w:webHidden/>
-              </w:rPr>
-              <w:fldChar w:fldCharType="end"/>
-            </w:r>
-          </w:hyperlink>
-        </w:p>
-        <w:p>
-          <w:pPr>
-            <w:pStyle w:val="Sumrio3"/>
-            <w:tabs>
-              <w:tab w:val="right" w:leader="dot" w:pos="8494"/>
-            </w:tabs>
-            <w:rPr>
-              <w:noProof/>
-            </w:rPr>
-          </w:pPr>
-          <w:hyperlink w:anchor="_Toc406104203" w:history="1">
-            <w:r>
-              <w:rPr>
-                <w:rStyle w:val="Hyperlink"/>
-                <w:noProof/>
-              </w:rPr>
-              <w:t>2.5.1  Lex</w:t>
-            </w:r>
-            <w:r>
-              <w:rPr>
-                <w:noProof/>
-                <w:webHidden/>
-              </w:rPr>
-              <w:tab/>
-            </w:r>
-            <w:r>
-              <w:rPr>
-                <w:noProof/>
-                <w:webHidden/>
-              </w:rPr>
-              <w:fldChar w:fldCharType="begin"/>
-            </w:r>
-            <w:r>
-              <w:rPr>
-                <w:noProof/>
-                <w:webHidden/>
-              </w:rPr>
-              <w:instrText xml:space="preserve"> PAGEREF _Toc406104203 \h </w:instrText>
-            </w:r>
-            <w:r>
-              <w:rPr>
-                <w:noProof/>
-                <w:webHidden/>
-              </w:rPr>
-            </w:r>
-            <w:r>
-              <w:rPr>
-                <w:noProof/>
-                <w:webHidden/>
-              </w:rPr>
-              <w:fldChar w:fldCharType="separate"/>
-            </w:r>
-            <w:r>
-              <w:rPr>
-                <w:noProof/>
-                <w:webHidden/>
-              </w:rPr>
-              <w:t>17</w:t>
+              <w:t>25</w:t>
             </w:r>
             <w:r>
               <w:rPr>
@@ -3224,17 +3707,20 @@
               <w:tab w:val="right" w:leader="dot" w:pos="8494"/>
             </w:tabs>
             <w:rPr>
+              <w:rFonts w:asciiTheme="minorHAnsi" w:eastAsiaTheme="minorEastAsia" w:hAnsiTheme="minorHAnsi" w:cstheme="minorBidi"/>
               <w:noProof/>
+              <w:color w:val="auto"/>
+              <w:sz w:val="22"/>
+              <w:szCs w:val="22"/>
             </w:rPr>
           </w:pPr>
-          <w:hyperlink w:anchor="_Toc406104204" w:history="1">
+          <w:hyperlink w:anchor="_Toc406606233" w:history="1">
             <w:r>
               <w:rPr>
                 <w:rStyle w:val="Hyperlink"/>
-                <w:b/>
                 <w:noProof/>
               </w:rPr>
-              <w:t>3  Proposta do Trabalho</w:t>
+              <w:t>5  Conclusão</w:t>
             </w:r>
             <w:r>
               <w:rPr>
@@ -3255,7 +3741,7 @@
                 <w:noProof/>
                 <w:webHidden/>
               </w:rPr>
-              <w:instrText xml:space="preserve"> PAGEREF _Toc406104204 \h </w:instrText>
+              <w:instrText xml:space="preserve"> PAGEREF _Toc406606233 \h </w:instrText>
             </w:r>
             <w:r>
               <w:rPr>
@@ -3275,7 +3761,7 @@
                 <w:noProof/>
                 <w:webHidden/>
               </w:rPr>
-              <w:t>20</w:t>
+              <w:t>32</w:t>
             </w:r>
             <w:r>
               <w:rPr>
@@ -3293,17 +3779,21 @@
               <w:tab w:val="right" w:leader="dot" w:pos="8494"/>
             </w:tabs>
             <w:rPr>
+              <w:rFonts w:asciiTheme="minorHAnsi" w:eastAsiaTheme="minorEastAsia" w:hAnsiTheme="minorHAnsi" w:cstheme="minorBidi"/>
               <w:noProof/>
+              <w:color w:val="auto"/>
+              <w:sz w:val="22"/>
+              <w:szCs w:val="22"/>
             </w:rPr>
           </w:pPr>
-          <w:hyperlink w:anchor="_Toc406104205" w:history="1">
+          <w:hyperlink w:anchor="_Toc406606234" w:history="1">
             <w:r>
               <w:rPr>
                 <w:rStyle w:val="Hyperlink"/>
-                <w:b/>
                 <w:noProof/>
-              </w:rPr>
-              <w:t>4  Implementação</w:t>
+                <w:lang w:val="en-US"/>
+              </w:rPr>
+              <w:t>REFERÊNCIAS</w:t>
             </w:r>
             <w:r>
               <w:rPr>
@@ -3324,7 +3814,7 @@
                 <w:noProof/>
                 <w:webHidden/>
               </w:rPr>
-              <w:instrText xml:space="preserve"> PAGEREF _Toc406104205 \h </w:instrText>
+              <w:instrText xml:space="preserve"> PAGEREF _Toc406606234 \h </w:instrText>
             </w:r>
             <w:r>
               <w:rPr>
@@ -3344,7 +3834,79 @@
                 <w:noProof/>
                 <w:webHidden/>
               </w:rPr>
-              <w:t>22</w:t>
+              <w:t>33</w:t>
+            </w:r>
+            <w:r>
+              <w:rPr>
+                <w:noProof/>
+                <w:webHidden/>
+              </w:rPr>
+              <w:fldChar w:fldCharType="end"/>
+            </w:r>
+          </w:hyperlink>
+        </w:p>
+        <w:p>
+          <w:pPr>
+            <w:pStyle w:val="Sumrio1"/>
+            <w:tabs>
+              <w:tab w:val="right" w:leader="dot" w:pos="8494"/>
+            </w:tabs>
+            <w:rPr>
+              <w:rFonts w:asciiTheme="minorHAnsi" w:eastAsiaTheme="minorEastAsia" w:hAnsiTheme="minorHAnsi" w:cstheme="minorBidi"/>
+              <w:noProof/>
+              <w:color w:val="auto"/>
+              <w:sz w:val="22"/>
+              <w:szCs w:val="22"/>
+            </w:rPr>
+          </w:pPr>
+          <w:hyperlink w:anchor="_Toc406606235" w:history="1">
+            <w:r>
+              <w:rPr>
+                <w:rStyle w:val="Hyperlink"/>
+                <w:noProof/>
+              </w:rPr>
+              <w:t>APÊNDICES</w:t>
+            </w:r>
+            <w:r>
+              <w:rPr>
+                <w:noProof/>
+                <w:webHidden/>
+              </w:rPr>
+              <w:tab/>
+            </w:r>
+            <w:r>
+              <w:rPr>
+                <w:noProof/>
+                <w:webHidden/>
+              </w:rPr>
+              <w:fldChar w:fldCharType="begin"/>
+            </w:r>
+            <w:r>
+              <w:rPr>
+                <w:noProof/>
+                <w:webHidden/>
+              </w:rPr>
+              <w:instrText xml:space="preserve"> PAGEREF _Toc406606235 \h </w:instrText>
+            </w:r>
+            <w:r>
+              <w:rPr>
+                <w:noProof/>
+                <w:webHidden/>
+              </w:rPr>
+            </w:r>
+            <w:r>
+              <w:rPr>
+                <w:noProof/>
+                <w:webHidden/>
+              </w:rPr>
+              <w:fldChar w:fldCharType="separate"/>
+            </w:r>
+            <w:r>
+              <w:rPr>
+                <w:noProof/>
+                <w:webHidden/>
+              </w:rPr>
+              <w:t>35</w:t>
             </w:r>
             <w:r>
               <w:rPr>
@@ -3362,16 +3924,20 @@
               <w:tab w:val="right" w:leader="dot" w:pos="8494"/>
             </w:tabs>
             <w:rPr>
+              <w:rFonts w:asciiTheme="minorHAnsi" w:eastAsiaTheme="minorEastAsia" w:hAnsiTheme="minorHAnsi" w:cstheme="minorBidi"/>
               <w:noProof/>
+              <w:color w:val="auto"/>
+              <w:sz w:val="22"/>
+              <w:szCs w:val="22"/>
             </w:rPr>
           </w:pPr>
-          <w:hyperlink w:anchor="_Toc406104206" w:history="1">
+          <w:hyperlink w:anchor="_Toc406606236" w:history="1">
             <w:r>
               <w:rPr>
                 <w:rStyle w:val="Hyperlink"/>
                 <w:noProof/>
               </w:rPr>
-              <w:t>4.1 Funcionamento da geração de comandos</w:t>
+              <w:t>Apêndice A - Tipos de atributos</w:t>
             </w:r>
             <w:r>
               <w:rPr>
@@ -3392,7 +3958,7 @@
                 <w:noProof/>
                 <w:webHidden/>
               </w:rPr>
-              <w:instrText xml:space="preserve"> PAGEREF _Toc406104206 \h </w:instrText>
+              <w:instrText xml:space="preserve"> PAGEREF _Toc406606236 \h </w:instrText>
             </w:r>
             <w:r>
               <w:rPr>
@@ -3412,7 +3978,7 @@
                 <w:noProof/>
                 <w:webHidden/>
               </w:rPr>
-              <w:t>22</w:t>
+              <w:t>36</w:t>
             </w:r>
             <w:r>
               <w:rPr>
@@ -3430,16 +3996,20 @@
               <w:tab w:val="right" w:leader="dot" w:pos="8494"/>
             </w:tabs>
             <w:rPr>
+              <w:rFonts w:asciiTheme="minorHAnsi" w:eastAsiaTheme="minorEastAsia" w:hAnsiTheme="minorHAnsi" w:cstheme="minorBidi"/>
               <w:noProof/>
+              <w:color w:val="auto"/>
+              <w:sz w:val="22"/>
+              <w:szCs w:val="22"/>
             </w:rPr>
           </w:pPr>
-          <w:hyperlink w:anchor="_Toc406104207" w:history="1">
+          <w:hyperlink w:anchor="_Toc406606237" w:history="1">
             <w:r>
               <w:rPr>
                 <w:rStyle w:val="Hyperlink"/>
                 <w:noProof/>
               </w:rPr>
-              <w:t>4.2 Testes</w:t>
+              <w:t>Apêndice B – Expressões regulares e o que definem</w:t>
             </w:r>
             <w:r>
               <w:rPr>
@@ -3460,7 +4030,7 @@
                 <w:noProof/>
                 <w:webHidden/>
               </w:rPr>
-              <w:instrText xml:space="preserve"> PAGEREF _Toc406104207 \h </w:instrText>
+              <w:instrText xml:space="preserve"> PAGEREF _Toc406606237 \h </w:instrText>
             </w:r>
             <w:r>
               <w:rPr>
@@ -3480,7 +4050,7 @@
                 <w:noProof/>
                 <w:webHidden/>
               </w:rPr>
-              <w:t>24</w:t>
+              <w:t>37</w:t>
             </w:r>
             <w:r>
               <w:rPr>
@@ -3493,22 +4063,25 @@
         </w:p>
         <w:p>
           <w:pPr>
-            <w:pStyle w:val="Sumrio1"/>
+            <w:pStyle w:val="Sumrio2"/>
             <w:tabs>
               <w:tab w:val="right" w:leader="dot" w:pos="8494"/>
             </w:tabs>
             <w:rPr>
+              <w:rFonts w:asciiTheme="minorHAnsi" w:eastAsiaTheme="minorEastAsia" w:hAnsiTheme="minorHAnsi" w:cstheme="minorBidi"/>
               <w:noProof/>
+              <w:color w:val="auto"/>
+              <w:sz w:val="22"/>
+              <w:szCs w:val="22"/>
             </w:rPr>
           </w:pPr>
-          <w:hyperlink w:anchor="_Toc406104208" w:history="1">
+          <w:hyperlink w:anchor="_Toc406606238" w:history="1">
             <w:r>
               <w:rPr>
                 <w:rStyle w:val="Hyperlink"/>
-                <w:b/>
                 <w:noProof/>
               </w:rPr>
-              <w:t>5  Conclusão</w:t>
+              <w:t>Apêndice C – Regras YACC</w:t>
             </w:r>
             <w:r>
               <w:rPr>
@@ -3529,7 +4102,7 @@
                 <w:noProof/>
                 <w:webHidden/>
               </w:rPr>
-              <w:instrText xml:space="preserve"> PAGEREF _Toc406104208 \h </w:instrText>
+              <w:instrText xml:space="preserve"> PAGEREF _Toc406606238 \h </w:instrText>
             </w:r>
             <w:r>
               <w:rPr>
@@ -3549,7 +4122,7 @@
                 <w:noProof/>
                 <w:webHidden/>
               </w:rPr>
-              <w:t>31</w:t>
+              <w:t>39</w:t>
             </w:r>
             <w:r>
               <w:rPr>
@@ -3562,23 +4135,25 @@
         </w:p>
         <w:p>
           <w:pPr>
-            <w:pStyle w:val="Sumrio1"/>
+            <w:pStyle w:val="Sumrio2"/>
             <w:tabs>
               <w:tab w:val="right" w:leader="dot" w:pos="8494"/>
             </w:tabs>
             <w:rPr>
+              <w:rFonts w:asciiTheme="minorHAnsi" w:eastAsiaTheme="minorEastAsia" w:hAnsiTheme="minorHAnsi" w:cstheme="minorBidi"/>
               <w:noProof/>
+              <w:color w:val="auto"/>
+              <w:sz w:val="22"/>
+              <w:szCs w:val="22"/>
             </w:rPr>
           </w:pPr>
-          <w:hyperlink w:anchor="_Toc406104209" w:history="1">
+          <w:hyperlink w:anchor="_Toc406606239" w:history="1">
             <w:r>
               <w:rPr>
                 <w:rStyle w:val="Hyperlink"/>
-                <w:b/>
                 <w:noProof/>
-                <w:lang w:val="en-US"/>
-              </w:rPr>
-              <w:t>REFERÊNCIAS</w:t>
+              </w:rPr>
+              <w:t>Apêndice D – Estruturas de dados e assinatura dos métodos</w:t>
             </w:r>
             <w:r>
               <w:rPr>
@@ -3599,7 +4174,7 @@
                 <w:noProof/>
                 <w:webHidden/>
               </w:rPr>
-              <w:instrText xml:space="preserve"> PAGEREF _Toc406104209 \h </w:instrText>
+              <w:instrText xml:space="preserve"> PAGEREF _Toc406606239 \h </w:instrText>
             </w:r>
             <w:r>
               <w:rPr>
@@ -3619,92 +4194,7 @@
                 <w:noProof/>
                 <w:webHidden/>
               </w:rPr>
-              <w:t>32</w:t>
-            </w:r>
-            <w:r>
-              <w:rPr>
-                <w:noProof/>
-                <w:webHidden/>
-              </w:rPr>
-              <w:fldChar w:fldCharType="end"/>
-            </w:r>
-          </w:hyperlink>
-        </w:p>
-        <w:p>
-          <w:pPr>
-            <w:pStyle w:val="Sumrio1"/>
-            <w:tabs>
-              <w:tab w:val="right" w:leader="dot" w:pos="8494"/>
-            </w:tabs>
-            <w:rPr>
-              <w:noProof/>
-            </w:rPr>
-          </w:pPr>
-          <w:hyperlink w:anchor="_Toc406104210" w:history="1">
-            <w:r>
-              <w:rPr>
-                <w:rStyle w:val="Hyperlink"/>
-                <w:b/>
-                <w:noProof/>
-              </w:rPr>
-              <w:t>APÊND</w:t>
-            </w:r>
-            <w:r>
-              <w:rPr>
-                <w:rStyle w:val="Hyperlink"/>
-                <w:b/>
-                <w:noProof/>
-              </w:rPr>
-              <w:t>I</w:t>
-            </w:r>
-            <w:r>
-              <w:rPr>
-                <w:rStyle w:val="Hyperlink"/>
-                <w:b/>
-                <w:noProof/>
-              </w:rPr>
-              <w:t>CES</w:t>
-            </w:r>
-            <w:r>
-              <w:rPr>
-                <w:noProof/>
-                <w:webHidden/>
-              </w:rPr>
-              <w:tab/>
-            </w:r>
-            <w:r>
-              <w:rPr>
-                <w:noProof/>
-                <w:webHidden/>
-              </w:rPr>
-              <w:fldChar w:fldCharType="begin"/>
-            </w:r>
-            <w:r>
-              <w:rPr>
-                <w:noProof/>
-                <w:webHidden/>
-              </w:rPr>
-              <w:instrText xml:space="preserve"> PAGEREF _Toc406104210 \h </w:instrText>
-            </w:r>
-            <w:r>
-              <w:rPr>
-                <w:noProof/>
-                <w:webHidden/>
-              </w:rPr>
-            </w:r>
-            <w:r>
-              <w:rPr>
-                <w:noProof/>
-                <w:webHidden/>
-              </w:rPr>
-              <w:fldChar w:fldCharType="separate"/>
-            </w:r>
-            <w:r>
-              <w:rPr>
-                <w:noProof/>
-                <w:webHidden/>
-              </w:rPr>
-              <w:t>34</w:t>
+              <w:t>40</w:t>
             </w:r>
             <w:r>
               <w:rPr>
@@ -3744,14 +4234,14 @@
           <w:cols w:space="720"/>
         </w:sectPr>
       </w:pPr>
-      <w:bookmarkStart w:id="6" w:name="_Toc406104192"/>
-      <w:bookmarkStart w:id="7" w:name="_Toc406173315"/>
-      <w:bookmarkStart w:id="8" w:name="_Toc406173403"/>
+      <w:bookmarkStart w:id="10" w:name="_Toc406173315"/>
+      <w:bookmarkStart w:id="11" w:name="_Toc406173403"/>
     </w:p>
     <w:p>
       <w:pPr>
         <w:pStyle w:val="Title1"/>
       </w:pPr>
+      <w:bookmarkStart w:id="12" w:name="_Toc406606218"/>
       <w:proofErr w:type="gramStart"/>
       <w:r>
         <w:lastRenderedPageBreak/>
@@ -3760,9 +4250,9 @@
       <w:r>
         <w:t>Introdução</w:t>
       </w:r>
-      <w:bookmarkEnd w:id="6"/>
-      <w:bookmarkEnd w:id="7"/>
-      <w:bookmarkEnd w:id="8"/>
+      <w:bookmarkEnd w:id="10"/>
+      <w:bookmarkEnd w:id="11"/>
+      <w:bookmarkEnd w:id="12"/>
       <w:proofErr w:type="gramEnd"/>
     </w:p>
     <w:p>
@@ -3897,7 +4387,19 @@
         <w:t xml:space="preserve">a diversos </w:t>
       </w:r>
       <w:r>
-        <w:t>custos, como o aprendizado de ambas as tecnologias, a original e a que de deseja assumir,</w:t>
+        <w:t>custos, como o aprendizado de ambas as te</w:t>
+      </w:r>
+      <w:r>
+        <w:t>cnologias, a original e a que</w:t>
+      </w:r>
+      <w:r>
+        <w:t xml:space="preserve"> deseja</w:t>
+      </w:r>
+      <w:r>
+        <w:t>-se</w:t>
+      </w:r>
+      <w:r>
+        <w:t xml:space="preserve"> assumir,</w:t>
       </w:r>
       <w:r>
         <w:t xml:space="preserve"> o</w:t>
@@ -4125,9 +4627,9 @@
       <w:pPr>
         <w:pStyle w:val="Title1"/>
       </w:pPr>
-      <w:bookmarkStart w:id="9" w:name="_Toc406104193"/>
-      <w:bookmarkStart w:id="10" w:name="_Toc406173316"/>
-      <w:bookmarkStart w:id="11" w:name="_Toc406173404"/>
+      <w:bookmarkStart w:id="13" w:name="_Toc406173316"/>
+      <w:bookmarkStart w:id="14" w:name="_Toc406173404"/>
+      <w:bookmarkStart w:id="15" w:name="_Toc406606219"/>
       <w:r>
         <w:lastRenderedPageBreak/>
         <w:t>2  Revisão b</w:t>
@@ -4135,9 +4637,9 @@
       <w:r>
         <w:t>ibliográfica</w:t>
       </w:r>
-      <w:bookmarkEnd w:id="9"/>
-      <w:bookmarkEnd w:id="10"/>
-      <w:bookmarkEnd w:id="11"/>
+      <w:bookmarkEnd w:id="13"/>
+      <w:bookmarkEnd w:id="14"/>
+      <w:bookmarkEnd w:id="15"/>
     </w:p>
     <w:p>
       <w:r>
@@ -4241,8 +4743,8 @@
       <w:pPr>
         <w:pStyle w:val="Title2"/>
       </w:pPr>
-      <w:bookmarkStart w:id="12" w:name="_Toc406104194"/>
-      <w:bookmarkStart w:id="13" w:name="_Toc406173317"/>
+      <w:bookmarkStart w:id="16" w:name="_Toc406173317"/>
+      <w:bookmarkStart w:id="17" w:name="_Toc406606220"/>
       <w:r>
         <w:t xml:space="preserve">2.1 </w:t>
       </w:r>
@@ -4252,8 +4754,8 @@
       <w:r>
         <w:t>Linguagem SQL</w:t>
       </w:r>
-      <w:bookmarkEnd w:id="12"/>
-      <w:bookmarkEnd w:id="13"/>
+      <w:bookmarkEnd w:id="16"/>
+      <w:bookmarkEnd w:id="17"/>
     </w:p>
     <w:p>
       <w:r>
@@ -4280,15 +4782,21 @@
     </w:p>
     <w:p>
       <w:r>
-        <w:t>A linguagem é originalmente baseada em álgebra relacional e em cálculo relacional de tuplas. Ela é dividida nas linguagens de definição e de manipulação de dados, definidas a seguir.</w:t>
+        <w:t>A linguagem é originalmente baseada em álgebra relacional e em cálculo relacional de tuplas. Ela é dividida nas linguagens de defi</w:t>
+      </w:r>
+      <w:r>
+        <w:t>nição e de manipulação de dados. Para esse trabalho, apenas a linguagem de definição de dados é relevantes e é descrita a seguir</w:t>
+      </w:r>
+      <w:r>
+        <w:t>.</w:t>
       </w:r>
     </w:p>
     <w:p>
       <w:pPr>
         <w:pStyle w:val="Title3"/>
       </w:pPr>
-      <w:bookmarkStart w:id="14" w:name="_Toc406104195"/>
-      <w:bookmarkStart w:id="15" w:name="_Toc406173318"/>
+      <w:bookmarkStart w:id="18" w:name="_Toc406173318"/>
+      <w:bookmarkStart w:id="19" w:name="_Toc406606221"/>
       <w:r>
         <w:t>2.1.</w:t>
       </w:r>
@@ -4304,8 +4812,8 @@
       <w:r>
         <w:t>Linguagem de definição de dados</w:t>
       </w:r>
-      <w:bookmarkEnd w:id="14"/>
-      <w:bookmarkEnd w:id="15"/>
+      <w:bookmarkEnd w:id="18"/>
+      <w:bookmarkEnd w:id="19"/>
     </w:p>
     <w:p>
       <w:r>
@@ -4757,7 +5265,7 @@
           <w:szCs w:val="24"/>
         </w:rPr>
       </w:pPr>
-      <w:bookmarkStart w:id="16" w:name="_Toc406167807"/>
+      <w:bookmarkStart w:id="20" w:name="_Toc406167807"/>
       <w:r>
         <w:rPr>
           <w:i w:val="0"/>
@@ -4822,177 +5330,71 @@
         </w:rPr>
         <w:t xml:space="preserve"> - Exemplo SQL Schema</w:t>
       </w:r>
-      <w:bookmarkEnd w:id="16"/>
-    </w:p>
-    <w:p>
-      <w:r>
-        <w:t>A função DROP pode, por exemplo, tirar somente a coluna de data de nascimento da tabela, assim como também pode remover a tabela inteira. Já a função GRANT permite acesso a</w:t>
-      </w:r>
-      <w:r>
-        <w:t>os</w:t>
-      </w:r>
-      <w:r>
-        <w:t xml:space="preserve"> dados do objeto alterado a um grupo de usuários. A função REVOKE é a que revoga acesso a dados do objeto a certos usuários.</w:t>
-      </w:r>
-    </w:p>
-    <w:p>
-      <w:pPr>
-        <w:pStyle w:val="Title3"/>
-      </w:pPr>
-      <w:bookmarkStart w:id="17" w:name="_Toc406104196"/>
-      <w:bookmarkStart w:id="18" w:name="_Toc406173319"/>
-      <w:r>
-        <w:t>2.1.</w:t>
-      </w:r>
-      <w:r>
-        <w:t>2</w:t>
-      </w:r>
-      <w:r>
-        <w:t xml:space="preserve"> </w:t>
-      </w:r>
-      <w:r>
-        <w:t xml:space="preserve"> </w:t>
-      </w:r>
-      <w:r>
-        <w:t>Linguagem de manipulação de dados</w:t>
-      </w:r>
-      <w:bookmarkEnd w:id="17"/>
-      <w:bookmarkEnd w:id="18"/>
-    </w:p>
-    <w:p>
-      <w:r>
-        <w:t>A</w:t>
-      </w:r>
-      <w:r>
-        <w:t>s</w:t>
-      </w:r>
-      <w:r>
-        <w:t xml:space="preserve"> </w:t>
-      </w:r>
-      <w:r>
-        <w:t xml:space="preserve">linguagens </w:t>
-      </w:r>
-      <w:r>
-        <w:t xml:space="preserve">de </w:t>
-      </w:r>
-      <w:r>
-        <w:t>manipulação de dados são</w:t>
-      </w:r>
-      <w:r>
-        <w:t xml:space="preserve"> aquela</w:t>
-      </w:r>
-      <w:r>
-        <w:t>s</w:t>
-      </w:r>
-      <w:r>
-        <w:t xml:space="preserve"> que </w:t>
-      </w:r>
-      <w:r>
-        <w:t>lidam com os dados propriamente ditos</w:t>
-      </w:r>
-      <w:r>
-        <w:t xml:space="preserve">. </w:t>
-      </w:r>
-      <w:r>
-        <w:t>Essas linguagens</w:t>
-      </w:r>
-      <w:r>
-        <w:t xml:space="preserve"> são as que inserem, apagam, atualizam e selecionam os dados desejados.</w:t>
-      </w:r>
-      <w:r>
-        <w:t xml:space="preserve"> [</w:t>
-      </w:r>
-      <w:r>
-        <w:t>4</w:t>
-      </w:r>
-      <w:r>
-        <w:t>]</w:t>
-      </w:r>
-    </w:p>
-    <w:p>
-      <w:r>
-        <w:t>A manipulação de dados incluem funções como INSERT (inserção), DELETE (remoção) e SELECT (seleção) dos dados dos banco de dados. Essa parte da linguagem não é relevante para o domínio deste trabalho e, portanto, não será detalhada.</w:t>
-      </w:r>
-    </w:p>
-    <w:p>
-      <w:pPr>
-        <w:pStyle w:val="Title2"/>
-      </w:pPr>
-      <w:bookmarkStart w:id="19" w:name="_Toc406104197"/>
-      <w:bookmarkStart w:id="20" w:name="_Toc406173320"/>
-      <w:r>
-        <w:t xml:space="preserve">2.2 </w:t>
-      </w:r>
-      <w:r>
-        <w:t xml:space="preserve"> </w:t>
-      </w:r>
-      <w:r>
-        <w:t>SGBD</w:t>
-      </w:r>
-      <w:bookmarkEnd w:id="19"/>
       <w:bookmarkEnd w:id="20"/>
     </w:p>
     <w:p>
       <w:r>
-        <w:t xml:space="preserve">SGBD vem da sigla Sistema de Gerenciamento de Banco de Dados (em inglês </w:t>
-      </w:r>
-      <w:r>
-        <w:rPr>
-          <w:i/>
-        </w:rPr>
-        <w:t>Database Management System</w:t>
-      </w:r>
-      <w:r>
-        <w:t>) e é um conjunto de programas que gerenciam o acesso e manutenção de um banco de dados. Os SGBDs de banco de dados relacionais são geralmente acompanhados de uma interface simples e intuitiva para o usuário, retirando a necessidad</w:t>
-      </w:r>
-      <w:r>
-        <w:t>e</w:t>
-      </w:r>
-      <w:r>
-        <w:t xml:space="preserve"> do usuário intervir na funcionalidade do gerenciamento.</w:t>
+        <w:t>A função DROP pode, por exemplo, tirar somente a coluna de data de nascimento da tabela, assim como também pode remover a tabela inteira. Já a função GRANT permite acesso a</w:t>
+      </w:r>
+      <w:r>
+        <w:t>os</w:t>
+      </w:r>
+      <w:r>
+        <w:t xml:space="preserve"> dados do objeto alterado a um grupo de usuários. A função REVOKE é a que revoga acesso a dados do objeto a certos usuários.</w:t>
       </w:r>
     </w:p>
     <w:p>
-      <w:r>
-        <w:t xml:space="preserve">Um banco de dados geralmente não é portável para outro SGBD que não seja aquele onde foi criado. Entretanto, SGBDs distintos podem se comunicar </w:t>
-      </w:r>
-      <w:r>
-        <w:lastRenderedPageBreak/>
-        <w:t xml:space="preserve">através de algum padrão, estabelecido previamente pelos usuários de </w:t>
-      </w:r>
-      <w:r>
-        <w:t>ambos os</w:t>
-      </w:r>
-      <w:r>
-        <w:t xml:space="preserve"> sistemas, para fornecerem dados entre si.</w:t>
-      </w:r>
-      <w:r>
-        <w:t xml:space="preserve"> [</w:t>
-      </w:r>
-      <w:r>
-        <w:t>4</w:t>
-      </w:r>
-      <w:r>
-        <w:t>]</w:t>
-      </w:r>
+      <w:pPr>
+        <w:pStyle w:val="Title2"/>
+      </w:pPr>
+      <w:bookmarkStart w:id="21" w:name="_Toc406173320"/>
+      <w:bookmarkStart w:id="22" w:name="_Toc406606222"/>
+      <w:proofErr w:type="gramStart"/>
+      <w:r>
+        <w:t xml:space="preserve">2.2 </w:t>
+      </w:r>
+      <w:r>
+        <w:t xml:space="preserve"> </w:t>
+      </w:r>
+      <w:r>
+        <w:t>SGBD</w:t>
+      </w:r>
+      <w:bookmarkEnd w:id="21"/>
+      <w:bookmarkEnd w:id="22"/>
+      <w:proofErr w:type="gramEnd"/>
     </w:p>
     <w:p>
       <w:r>
-        <w:t>Existem três características fundamentais que todos SGBDs devem ter: linguagem de definição de dados, linguagem de manipulação de dados e processamento eficaz de consultas. As relevantes a esse trabalho, linguagem de definição e linguagem de manipulação de dados, já foram definidas na seção 2.1.</w:t>
+        <w:t xml:space="preserve">SGBD vem da sigla Sistema de Gerenciamento de Banco de Dados (em inglês </w:t>
+      </w:r>
+      <w:r>
+        <w:rPr>
+          <w:i/>
+        </w:rPr>
+        <w:t>Database Management System</w:t>
+      </w:r>
+      <w:r>
+        <w:t>) e é um conjunto de programas que gerenciam o acesso e manutenção de um banco de dados. Os SGBDs de banco de dados relacionais são geralmente acompanhados de uma interface simples e intuitiva para o usuário, retirando a necessidad</w:t>
+      </w:r>
+      <w:r>
+        <w:t>e</w:t>
+      </w:r>
+      <w:r>
+        <w:t xml:space="preserve"> do usuário intervir na funcionalidade do gerenciamento.</w:t>
       </w:r>
     </w:p>
     <w:p>
       <w:r>
-        <w:t>Um SGBD precisa ter integridade semântica, ou seja, manter os seus dados sempre correto</w:t>
-      </w:r>
-      <w:r>
-        <w:t>s</w:t>
-      </w:r>
-      <w:r>
-        <w:t xml:space="preserve"> em relação ao domínio da aplicação. Caso contrário, perde-se o principal propósito de se utilizar um banco de dados. Há outras duas integridades fundamentais para um SGBD, a integridade referencial e a integridade de relação</w:t>
-      </w:r>
-      <w:r>
-        <w:t>. [</w:t>
+        <w:t xml:space="preserve">Um banco de dados geralmente não é portável para outro SGBD que não seja aquele onde foi criado. Entretanto, SGBDs distintos podem se comunicar através de algum padrão, estabelecido previamente pelos usuários de </w:t>
+      </w:r>
+      <w:r>
+        <w:t>ambos os</w:t>
+      </w:r>
+      <w:r>
+        <w:t xml:space="preserve"> sistemas, para fornecerem dados entre si.</w:t>
+      </w:r>
+      <w:r>
+        <w:t xml:space="preserve"> [</w:t>
       </w:r>
       <w:r>
         <w:t>4</w:t>
@@ -5003,127 +5405,123 @@
     </w:p>
     <w:p>
       <w:r>
-        <w:t xml:space="preserve">A integridade referencial garante que todo valor de uma tabela que </w:t>
-      </w:r>
-      <w:r>
-        <w:t xml:space="preserve">faz </w:t>
-      </w:r>
-      <w:r>
-        <w:t>refer</w:t>
-      </w:r>
-      <w:r>
-        <w:t>ê</w:t>
-      </w:r>
-      <w:r>
-        <w:t>ncia</w:t>
-      </w:r>
-      <w:r>
-        <w:t xml:space="preserve"> a um atributo de outra (ou as vezes da mesma) tabela, exista um valor corresponde na tabela referenciada. Essa propriedade é usada muito como chave </w:t>
-      </w:r>
-      <w:r>
-        <w:t>estrangeira</w:t>
-      </w:r>
-      <w:r>
-        <w:t xml:space="preserve"> em banco de dados. [</w:t>
-      </w:r>
-      <w:r>
-        <w:t>4</w:t>
-      </w:r>
-      <w:r>
-        <w:t>]</w:t>
+        <w:t>Existem três características fundamentais que todos SGBDs devem ter: linguagem de definição de dados, linguagem de manipulação de dados e proce</w:t>
+      </w:r>
+      <w:r>
+        <w:t>ssamento eficaz de consultas. A</w:t>
+      </w:r>
+      <w:r>
+        <w:t xml:space="preserve"> </w:t>
+      </w:r>
+      <w:r>
+        <w:t>relevante</w:t>
+      </w:r>
+      <w:r>
+        <w:t xml:space="preserve"> a esse trabalho,</w:t>
+      </w:r>
+      <w:r>
+        <w:t xml:space="preserve"> a</w:t>
+      </w:r>
+      <w:r>
+        <w:t xml:space="preserve"> linguagem de definição de dados, </w:t>
+      </w:r>
+      <w:r>
+        <w:t>foi definida</w:t>
+      </w:r>
+      <w:r>
+        <w:t xml:space="preserve"> na seção 2.1</w:t>
+      </w:r>
+      <w:r>
+        <w:t>.1</w:t>
+      </w:r>
+      <w:r>
+        <w:t>.</w:t>
       </w:r>
     </w:p>
     <w:p>
       <w:r>
-        <w:t xml:space="preserve">A integridade de relação é a propriedade que garante que toda tabela de um banco de dados possua um identificador, sendo que uma ou mais colunas da tabela podem ser usadas para </w:t>
-      </w:r>
-      <w:r>
-        <w:t>defini-lo</w:t>
-      </w:r>
-      <w:r>
-        <w:t>. Essas colunas em conjunto devem ser únicas e não nulas, para que possa identificar cada tupla da tabela unicamente.</w:t>
+        <w:t>Um SGBD precisa ter integridade semântica, ou seja, manter os seus dados sempre correto</w:t>
+      </w:r>
+      <w:r>
+        <w:t>s</w:t>
+      </w:r>
+      <w:r>
+        <w:t xml:space="preserve"> em relação ao domínio da aplicação. Caso contrário, perde-se o principal propósito de se utilizar um banco de dados. Há outras duas </w:t>
+      </w:r>
+      <w:r>
+        <w:lastRenderedPageBreak/>
+        <w:t>integridades fundamentais para um SGBD, a integridade referencial e a integridade de relação</w:t>
+      </w:r>
+      <w:r>
+        <w:t>. [</w:t>
+      </w:r>
+      <w:r>
+        <w:t>4</w:t>
+      </w:r>
+      <w:r>
+        <w:t>]</w:t>
       </w:r>
     </w:p>
     <w:p>
       <w:r>
-        <w:t>Os SGBDs também possuem outras características importantes como a segurança no armazenamento dos dados e concorrência</w:t>
-      </w:r>
-      <w:r>
-        <w:t xml:space="preserve"> de acesso</w:t>
-      </w:r>
-      <w:r>
-        <w:t>. Entretanto, estas características não fazem parte do escopo deste trabalho e não serão aprofundadas.</w:t>
+        <w:t xml:space="preserve">A integridade referencial garante que todo valor de uma tabela que </w:t>
+      </w:r>
+      <w:r>
+        <w:t xml:space="preserve">faz </w:t>
+      </w:r>
+      <w:r>
+        <w:t>refer</w:t>
+      </w:r>
+      <w:r>
+        <w:t>ê</w:t>
+      </w:r>
+      <w:r>
+        <w:t>ncia</w:t>
+      </w:r>
+      <w:r>
+        <w:t xml:space="preserve"> a um atributo de outra (ou á</w:t>
+      </w:r>
+      <w:r>
+        <w:t xml:space="preserve">s vezes da mesma) tabela, exista um valor corresponde na tabela referenciada. Essa propriedade é usada muito como chave </w:t>
+      </w:r>
+      <w:r>
+        <w:t>estrangeira</w:t>
+      </w:r>
+      <w:r>
+        <w:t xml:space="preserve"> em banco de dados. [</w:t>
+      </w:r>
+      <w:r>
+        <w:t>4</w:t>
+      </w:r>
+      <w:r>
+        <w:t>]</w:t>
       </w:r>
     </w:p>
     <w:p>
-      <w:pPr>
-        <w:pStyle w:val="Title2"/>
-      </w:pPr>
-      <w:bookmarkStart w:id="21" w:name="_Toc406104198"/>
-      <w:bookmarkStart w:id="22" w:name="_Toc406173321"/>
-      <w:r>
-        <w:lastRenderedPageBreak/>
-        <w:t xml:space="preserve">2.3 </w:t>
-      </w:r>
-      <w:r>
-        <w:t xml:space="preserve"> </w:t>
-      </w:r>
-      <w:r>
-        <w:rPr>
-          <w:i/>
-        </w:rPr>
-        <w:t>Framework</w:t>
-      </w:r>
-      <w:r>
-        <w:t xml:space="preserve"> Ruby on Rails</w:t>
-      </w:r>
-      <w:bookmarkEnd w:id="21"/>
-      <w:bookmarkEnd w:id="22"/>
+      <w:r>
+        <w:t xml:space="preserve">A integridade de relação é a propriedade que garante que toda tabela de um banco de dados possua um identificador, sendo que uma ou mais colunas da tabela podem ser usadas para </w:t>
+      </w:r>
+      <w:r>
+        <w:t>o definir</w:t>
+      </w:r>
+      <w:r>
+        <w:t>. Essas colunas em conjunto devem ser únicas e não nulas, para que possa identificar cada tupla da tabela unicamente.</w:t>
+      </w:r>
     </w:p>
     <w:p>
       <w:r>
-        <w:rPr>
-          <w:i/>
-        </w:rPr>
-        <w:t>Ruby on Rails</w:t>
-      </w:r>
-      <w:r>
-        <w:t xml:space="preserve">, ou somente </w:t>
-      </w:r>
-      <w:r>
-        <w:rPr>
-          <w:i/>
-        </w:rPr>
-        <w:t>Rails</w:t>
-      </w:r>
-      <w:r>
-        <w:t xml:space="preserve">, é um </w:t>
-      </w:r>
-      <w:r>
-        <w:rPr>
-          <w:i/>
-        </w:rPr>
-        <w:t>framework</w:t>
-      </w:r>
-      <w:r>
-        <w:t xml:space="preserve"> gratuito e de código aberto, baseado em Ruby e destinado a aumentar a velocidade de construção de aplicativos </w:t>
-      </w:r>
-      <w:r>
-        <w:rPr>
-          <w:i/>
-        </w:rPr>
-        <w:t>web</w:t>
-      </w:r>
-      <w:r>
-        <w:t>, em especial aqueles orientados a banco de dados.</w:t>
-      </w:r>
-      <w:r>
-        <w:t xml:space="preserve"> [5]</w:t>
+        <w:t>Os SGBDs também possuem outras características importantes como a segurança no armazenamento dos dados e concorrência</w:t>
+      </w:r>
+      <w:r>
+        <w:t xml:space="preserve"> de acesso</w:t>
+      </w:r>
+      <w:r>
+        <w:t>. Entretanto, estas características não fazem parte do escopo deste trabalho e não serão aprofundadas.</w:t>
       </w:r>
     </w:p>
     <w:p>
       <w:r>
-        <w:t xml:space="preserve">Esse </w:t>
+        <w:t xml:space="preserve">Na próxima seção, falaremos sobre o </w:t>
       </w:r>
       <w:r>
         <w:rPr>
@@ -5132,59 +5530,180 @@
         <w:t>framework</w:t>
       </w:r>
       <w:r>
-        <w:t xml:space="preserve"> utiliza diversos padrões e paradigmas de engenharia de </w:t>
-      </w:r>
+        <w:t xml:space="preserve"> </w:t>
+      </w:r>
+      <w:proofErr w:type="spellStart"/>
       <w:r>
         <w:rPr>
           <w:i/>
         </w:rPr>
-        <w:t>software</w:t>
-      </w:r>
-      <w:r>
-        <w:t xml:space="preserve">, como a convenção sobre configuração (do inglês, </w:t>
-      </w:r>
+        <w:t>Ruby</w:t>
+      </w:r>
+      <w:proofErr w:type="spellEnd"/>
       <w:r>
         <w:rPr>
           <w:i/>
         </w:rPr>
-        <w:t>Convention over Configuration</w:t>
-      </w:r>
-      <w:r>
-        <w:t xml:space="preserve">), </w:t>
-      </w:r>
+        <w:t xml:space="preserve"> </w:t>
+      </w:r>
+      <w:proofErr w:type="spellStart"/>
       <w:r>
         <w:rPr>
           <w:i/>
         </w:rPr>
-        <w:t>Don’t Repeat Yourself</w:t>
-      </w:r>
-      <w:r>
-        <w:t xml:space="preserve"> (traduz para Não Se Repita), o padrão </w:t>
-      </w:r>
+        <w:t>on</w:t>
+      </w:r>
+      <w:proofErr w:type="spellEnd"/>
       <w:r>
         <w:rPr>
           <w:i/>
         </w:rPr>
-        <w:t>Active Record</w:t>
-      </w:r>
-      <w:r>
-        <w:t xml:space="preserve"> e o modelo MVC. Para esse trabalho os mais importantes são o </w:t>
-      </w:r>
+        <w:t xml:space="preserve"> </w:t>
+      </w:r>
+      <w:proofErr w:type="spellStart"/>
       <w:r>
         <w:rPr>
           <w:i/>
         </w:rPr>
-        <w:t xml:space="preserve">Active Record </w:t>
-      </w:r>
-      <w:r>
-        <w:t>e o MVC.</w:t>
-      </w:r>
-      <w:r>
-        <w:t xml:space="preserve"> [5]</w:t>
+        <w:t>Rails</w:t>
+      </w:r>
+      <w:proofErr w:type="spellEnd"/>
+      <w:r>
+        <w:t xml:space="preserve"> e seus conceitos e modelos relevantes a esse trabalho. </w:t>
       </w:r>
     </w:p>
     <w:p>
-      <w:r>
+      <w:pPr>
+        <w:pStyle w:val="Title2"/>
+      </w:pPr>
+      <w:bookmarkStart w:id="23" w:name="_Toc406173321"/>
+      <w:bookmarkStart w:id="24" w:name="_Toc406606223"/>
+      <w:proofErr w:type="gramStart"/>
+      <w:r>
+        <w:t xml:space="preserve">2.3 </w:t>
+      </w:r>
+      <w:r>
+        <w:t xml:space="preserve"> </w:t>
+      </w:r>
+      <w:r>
+        <w:rPr>
+          <w:i/>
+        </w:rPr>
+        <w:t>Framework</w:t>
+      </w:r>
+      <w:proofErr w:type="gramEnd"/>
+      <w:r>
+        <w:t xml:space="preserve"> Ruby on Rails</w:t>
+      </w:r>
+      <w:bookmarkEnd w:id="23"/>
+      <w:bookmarkEnd w:id="24"/>
+    </w:p>
+    <w:p>
+      <w:r>
+        <w:rPr>
+          <w:i/>
+        </w:rPr>
+        <w:t>Ruby on Rails</w:t>
+      </w:r>
+      <w:r>
+        <w:t xml:space="preserve">, ou somente </w:t>
+      </w:r>
+      <w:r>
+        <w:rPr>
+          <w:i/>
+        </w:rPr>
+        <w:t>Rails</w:t>
+      </w:r>
+      <w:r>
+        <w:t xml:space="preserve">, é um </w:t>
+      </w:r>
+      <w:r>
+        <w:rPr>
+          <w:i/>
+        </w:rPr>
+        <w:t>framework</w:t>
+      </w:r>
+      <w:r>
+        <w:t xml:space="preserve"> gratuito e de código aberto, baseado em Ruby e destinado a aumentar a velocidade de construção de aplicativos </w:t>
+      </w:r>
+      <w:r>
+        <w:rPr>
+          <w:i/>
+        </w:rPr>
+        <w:t>web</w:t>
+      </w:r>
+      <w:r>
+        <w:t>, em especial aqueles orientados a banco de dados.</w:t>
+      </w:r>
+      <w:r>
+        <w:t xml:space="preserve"> [5]</w:t>
+      </w:r>
+    </w:p>
+    <w:p>
+      <w:r>
+        <w:t xml:space="preserve">Esse </w:t>
+      </w:r>
+      <w:r>
+        <w:rPr>
+          <w:i/>
+        </w:rPr>
+        <w:t>framework</w:t>
+      </w:r>
+      <w:r>
+        <w:t xml:space="preserve"> utiliza diversos padrões e paradigmas de engenharia de </w:t>
+      </w:r>
+      <w:r>
+        <w:rPr>
+          <w:i/>
+        </w:rPr>
+        <w:t>software</w:t>
+      </w:r>
+      <w:r>
+        <w:t xml:space="preserve">, como a convenção sobre configuração (do inglês, </w:t>
+      </w:r>
+      <w:r>
+        <w:rPr>
+          <w:i/>
+        </w:rPr>
+        <w:t>Convention over Configuration</w:t>
+      </w:r>
+      <w:r>
+        <w:t xml:space="preserve">), </w:t>
+      </w:r>
+      <w:r>
+        <w:rPr>
+          <w:i/>
+        </w:rPr>
+        <w:t>Don’t Repeat Yourself</w:t>
+      </w:r>
+      <w:r>
+        <w:t xml:space="preserve"> (traduz para Não Se Repita), o padrão </w:t>
+      </w:r>
+      <w:r>
+        <w:rPr>
+          <w:i/>
+        </w:rPr>
+        <w:t>Active Record</w:t>
+      </w:r>
+      <w:r>
+        <w:t xml:space="preserve"> e o modelo MVC. Para esse trabalho os mais importantes são o </w:t>
+      </w:r>
+      <w:r>
+        <w:rPr>
+          <w:i/>
+        </w:rPr>
+        <w:t xml:space="preserve">Active Record </w:t>
+      </w:r>
+      <w:r>
+        <w:t>e o MVC.</w:t>
+      </w:r>
+      <w:r>
+        <w:t xml:space="preserve"> [5]</w:t>
+      </w:r>
+    </w:p>
+    <w:p>
+      <w:r>
+        <w:lastRenderedPageBreak/>
         <w:t xml:space="preserve">O padrão </w:t>
       </w:r>
       <w:r>
@@ -5307,7 +5826,7 @@
           <w:szCs w:val="24"/>
         </w:rPr>
       </w:pPr>
-      <w:bookmarkStart w:id="23" w:name="_Toc406167808"/>
+      <w:bookmarkStart w:id="25" w:name="_Toc406167808"/>
       <w:r>
         <w:rPr>
           <w:i w:val="0"/>
@@ -5372,7 +5891,7 @@
         </w:rPr>
         <w:t xml:space="preserve"> - Diagrama de relacionamento modelo MVC</w:t>
       </w:r>
-      <w:bookmarkEnd w:id="23"/>
+      <w:bookmarkEnd w:id="25"/>
     </w:p>
     <w:p>
       <w:r>
@@ -5912,7 +6431,7 @@
           <w:szCs w:val="24"/>
         </w:rPr>
       </w:pPr>
-      <w:bookmarkStart w:id="24" w:name="_Toc406167809"/>
+      <w:bookmarkStart w:id="26" w:name="_Toc406167809"/>
       <w:r>
         <w:rPr>
           <w:i w:val="0"/>
@@ -5985,7 +6504,7 @@
         </w:rPr>
         <w:t>Active Record</w:t>
       </w:r>
-      <w:bookmarkEnd w:id="24"/>
+      <w:bookmarkEnd w:id="26"/>
     </w:p>
     <w:p>
       <w:r>
@@ -6040,13 +6559,18 @@
       <w:pPr>
         <w:pStyle w:val="Title3"/>
       </w:pPr>
-      <w:bookmarkStart w:id="25" w:name="_Toc406104199"/>
-      <w:bookmarkStart w:id="26" w:name="_Toc406173322"/>
+      <w:bookmarkStart w:id="27" w:name="_Toc406173322"/>
+      <w:bookmarkStart w:id="28" w:name="_Toc406606224"/>
+      <w:proofErr w:type="gramStart"/>
       <w:r>
         <w:t xml:space="preserve">2.3.1  </w:t>
       </w:r>
       <w:r>
-        <w:t xml:space="preserve">Comandos </w:t>
+        <w:t>Comandos</w:t>
+      </w:r>
+      <w:proofErr w:type="gramEnd"/>
+      <w:r>
+        <w:t xml:space="preserve"> </w:t>
       </w:r>
       <w:r>
         <w:rPr>
@@ -6054,8 +6578,8 @@
         </w:rPr>
         <w:t>Rails</w:t>
       </w:r>
-      <w:bookmarkEnd w:id="25"/>
-      <w:bookmarkEnd w:id="26"/>
+      <w:bookmarkEnd w:id="27"/>
+      <w:bookmarkEnd w:id="28"/>
     </w:p>
     <w:p>
       <w:r>
@@ -6280,7 +6804,7 @@
           <w:szCs w:val="24"/>
         </w:rPr>
       </w:pPr>
-      <w:bookmarkStart w:id="27" w:name="_Toc406167810"/>
+      <w:bookmarkStart w:id="29" w:name="_Toc406167810"/>
       <w:r>
         <w:rPr>
           <w:i w:val="0"/>
@@ -6353,7 +6877,7 @@
         </w:rPr>
         <w:t>rails new</w:t>
       </w:r>
-      <w:bookmarkEnd w:id="27"/>
+      <w:bookmarkEnd w:id="29"/>
     </w:p>
     <w:p>
       <w:r>
@@ -6534,14 +7058,27 @@
         <w:t xml:space="preserve">model </w:t>
       </w:r>
       <w:r>
-        <w:t xml:space="preserve">para esses atributos, o banco de dados associado ao modelo, o </w:t>
-      </w:r>
+        <w:t xml:space="preserve">para esses atributos, o banco de dados associado ao </w:t>
+      </w:r>
+      <w:proofErr w:type="spellStart"/>
       <w:r>
         <w:rPr>
           <w:i/>
         </w:rPr>
+        <w:t>model</w:t>
+      </w:r>
+      <w:proofErr w:type="spellEnd"/>
+      <w:r>
+        <w:t xml:space="preserve">, o </w:t>
+      </w:r>
+      <w:proofErr w:type="spellStart"/>
+      <w:r>
+        <w:rPr>
+          <w:i/>
+        </w:rPr>
         <w:t>controller</w:t>
       </w:r>
+      <w:proofErr w:type="spellEnd"/>
       <w:r>
         <w:t xml:space="preserve"> para manipula-lo, as </w:t>
       </w:r>
@@ -6567,7 +7104,13 @@
         <w:t xml:space="preserve">rails generate scaffold. </w:t>
       </w:r>
       <w:r>
-        <w:t>Podemos observar que foram criados todos os arquivos referentes aos três componentes do modelo MVC, como foi visto no capítulo 2.3.</w:t>
+        <w:t xml:space="preserve">Podemos observar que foram criados todos os arquivos referentes aos três componentes do modelo MVC, como foi visto no </w:t>
+      </w:r>
+      <w:r>
+        <w:t>seção</w:t>
+      </w:r>
+      <w:r>
+        <w:t xml:space="preserve"> 2.3.</w:t>
       </w:r>
       <w:r>
         <w:rPr>
@@ -6632,7 +7175,7 @@
           <w:szCs w:val="24"/>
         </w:rPr>
       </w:pPr>
-      <w:bookmarkStart w:id="28" w:name="_Toc406167811"/>
+      <w:bookmarkStart w:id="30" w:name="_Toc406167811"/>
       <w:r>
         <w:rPr>
           <w:i w:val="0"/>
@@ -6697,54 +7240,87 @@
         </w:rPr>
         <w:t xml:space="preserve"> - Resultado </w:t>
       </w:r>
+      <w:proofErr w:type="spellStart"/>
       <w:r>
         <w:rPr>
           <w:color w:val="auto"/>
           <w:sz w:val="24"/>
           <w:szCs w:val="24"/>
         </w:rPr>
-        <w:t>rails scaffold</w:t>
-      </w:r>
-      <w:bookmarkEnd w:id="28"/>
+        <w:t>rails</w:t>
+      </w:r>
+      <w:proofErr w:type="spellEnd"/>
+      <w:r>
+        <w:rPr>
+          <w:color w:val="auto"/>
+          <w:sz w:val="24"/>
+          <w:szCs w:val="24"/>
+        </w:rPr>
+        <w:t xml:space="preserve"> </w:t>
+      </w:r>
+      <w:proofErr w:type="spellStart"/>
+      <w:r>
+        <w:rPr>
+          <w:color w:val="auto"/>
+          <w:sz w:val="24"/>
+          <w:szCs w:val="24"/>
+        </w:rPr>
+        <w:t>scaffold</w:t>
+      </w:r>
+      <w:bookmarkEnd w:id="30"/>
+      <w:proofErr w:type="spellEnd"/>
     </w:p>
     <w:p>
-      <w:pPr>
-        <w:pStyle w:val="Title2"/>
-      </w:pPr>
-      <w:bookmarkStart w:id="29" w:name="_Toc406104200"/>
-      <w:bookmarkStart w:id="30" w:name="_Toc406173323"/>
-      <w:r>
-        <w:t xml:space="preserve">2.4  </w:t>
-      </w:r>
-      <w:r>
-        <w:t>Analisadores sintáticos</w:t>
-      </w:r>
-      <w:bookmarkEnd w:id="29"/>
-      <w:bookmarkEnd w:id="30"/>
+      <w:r>
+        <w:t>Nas próximas seções, falaremos sobre os analisadores léxicos e sintáticos, suas características e utilizações.</w:t>
+      </w:r>
     </w:p>
     <w:p>
-      <w:r>
-        <w:t>Análise sintática é uma técnica emprega no estudo da estrutura sintática de uma linguagem, conforme as regras de uma gramática formal. Essa análise resulta em uma árvore ou outra estrutura hierárquica que mostra o relacionamento entre cada símbolo reconhecido</w:t>
-      </w:r>
-      <w:r>
-        <w:t xml:space="preserve"> </w:t>
-      </w:r>
-      <w:r>
-        <w:t>[</w:t>
-      </w:r>
-      <w:r>
-        <w:t>9</w:t>
-      </w:r>
-      <w:r>
-        <w:t>]</w:t>
-      </w:r>
-      <w:r>
-        <w:t>.</w:t>
-      </w:r>
+      <w:pPr>
+        <w:pStyle w:val="Title2"/>
+      </w:pPr>
+      <w:bookmarkStart w:id="31" w:name="_Toc406173323"/>
+      <w:bookmarkStart w:id="32" w:name="_Toc406606225"/>
+      <w:proofErr w:type="gramStart"/>
+      <w:r>
+        <w:t xml:space="preserve">2.4  </w:t>
+      </w:r>
+      <w:r>
+        <w:t>Analisadores</w:t>
+      </w:r>
+      <w:proofErr w:type="gramEnd"/>
+      <w:r>
+        <w:t xml:space="preserve"> sintáticos</w:t>
+      </w:r>
+      <w:bookmarkEnd w:id="31"/>
+      <w:bookmarkEnd w:id="32"/>
     </w:p>
     <w:p>
       <w:r>
+        <w:t xml:space="preserve">Análise sintática é uma técnica emprega no estudo da estrutura sintática de uma linguagem, conforme as regras de uma gramática formal. Essa análise </w:t>
+      </w:r>
+      <w:r>
         <w:lastRenderedPageBreak/>
+        <w:t>resulta em uma árvore ou outra estrutura hierárquica que mostra o relacionamento entre cada símbolo reconhecido</w:t>
+      </w:r>
+      <w:r>
+        <w:t xml:space="preserve"> </w:t>
+      </w:r>
+      <w:r>
+        <w:t>[</w:t>
+      </w:r>
+      <w:r>
+        <w:t>9</w:t>
+      </w:r>
+      <w:r>
+        <w:t>]</w:t>
+      </w:r>
+      <w:r>
+        <w:t>.</w:t>
+      </w:r>
+    </w:p>
+    <w:p>
+      <w:r>
         <w:t>Um analisador sintático tem a função de determinar como a entrada pode ser derivada a partir do símbolo inicial da gramática. Existe duas maneiras de realizar essa tarefa</w:t>
       </w:r>
       <w:r>
@@ -6874,16 +7450,16 @@
       <w:pPr>
         <w:pStyle w:val="Title3"/>
       </w:pPr>
-      <w:bookmarkStart w:id="31" w:name="_Toc406104201"/>
-      <w:bookmarkStart w:id="32" w:name="_Toc406173324"/>
+      <w:bookmarkStart w:id="33" w:name="_Toc406173324"/>
+      <w:bookmarkStart w:id="34" w:name="_Toc406606226"/>
       <w:r>
         <w:t xml:space="preserve">2.4.1  </w:t>
       </w:r>
       <w:r>
         <w:t>YACC</w:t>
       </w:r>
-      <w:bookmarkEnd w:id="31"/>
-      <w:bookmarkEnd w:id="32"/>
+      <w:bookmarkEnd w:id="33"/>
+      <w:bookmarkEnd w:id="34"/>
     </w:p>
     <w:p>
       <w:r>
@@ -6923,7 +7499,16 @@
     </w:p>
     <w:p>
       <w:r>
-        <w:t>Normalmente utilizado para a construção de compiladores, o YACC proporciona uma ferramenta na qual o usuário específica uma estrutura de entrada junto com um código para ser invocado cada vez que uma estrutura é reconhecida</w:t>
+        <w:t>Normalmente utilizado para a construção de compiladores, o YACC proporciona uma ferramenta na qual o usuá</w:t>
+      </w:r>
+      <w:r>
+        <w:t xml:space="preserve">rio específica uma gramática de entrada que, </w:t>
+      </w:r>
+      <w:r>
+        <w:t xml:space="preserve">junto com um código </w:t>
+      </w:r>
+      <w:r>
+        <w:t>que pode ser invocado a cada passo da derivação da gramática, gera o analisador sintático desejado</w:t>
       </w:r>
       <w:r>
         <w:t xml:space="preserve"> [</w:t>
@@ -6946,7 +7531,11 @@
         <w:t>6</w:t>
       </w:r>
       <w:r>
-        <w:t xml:space="preserve"> mostra o YACC sendo utilizado. No painel A coluna temos um trecho de código em Pascal que será utilizado como entrada para o código YACC, no painel B temos a estrutura definida por um usuário com o YACC e no painel C a saída gerada em Java. Como pode ser visto, o código YACC detecta quando uma linha começa com a palavra-chave </w:t>
+        <w:t xml:space="preserve"> mostra o YACC sendo utilizado. No painel A temos um trecho de código em Pascal que será utilizado como entrada para o código YACC, no painel B temos a estrutura definida por um usuário com o YACC e no painel C a </w:t>
+      </w:r>
+      <w:r>
+        <w:lastRenderedPageBreak/>
+        <w:t xml:space="preserve">saída gerada em Java. Como pode ser visto, o código YACC detecta quando uma linha começa com a palavra-chave </w:t>
       </w:r>
       <w:r>
         <w:rPr>
@@ -6961,11 +7550,7 @@
         <w:t>quer, dois pontos, um segundo i</w:t>
       </w:r>
       <w:r>
-        <w:t xml:space="preserve">dentificador e um ponto e vírgula, gerando </w:t>
-      </w:r>
-      <w:r>
-        <w:lastRenderedPageBreak/>
-        <w:t>a saída em Java “</w:t>
+        <w:t>dentificador e um ponto e vírgula, gerando a saída em Java “</w:t>
       </w:r>
       <w:r>
         <w:rPr>
@@ -6974,7 +7559,19 @@
         <w:t>String x;</w:t>
       </w:r>
       <w:r>
-        <w:t xml:space="preserve">”. Em blocos entre colchetes é possível escrever qualquer código em C, portanto poderíamos, por exemplo, fazer a verificação de que se </w:t>
+        <w:t xml:space="preserve">”. </w:t>
+      </w:r>
+      <w:r>
+        <w:t>Nos</w:t>
+      </w:r>
+      <w:r>
+        <w:t xml:space="preserve"> blocos entre </w:t>
+      </w:r>
+      <w:r>
+        <w:t>chaves</w:t>
+      </w:r>
+      <w:r>
+        <w:t xml:space="preserve"> é possível escrever qualquer código em C, portanto poderíamos, por exemplo, fazer a verificação de que se </w:t>
       </w:r>
       <w:r>
         <w:rPr>
@@ -7715,7 +8312,7 @@
           <w:szCs w:val="24"/>
         </w:rPr>
       </w:pPr>
-      <w:bookmarkStart w:id="33" w:name="_Toc406167812"/>
+      <w:bookmarkStart w:id="35" w:name="_Toc406167812"/>
       <w:r>
         <w:rPr>
           <w:i w:val="0"/>
@@ -7780,14 +8377,14 @@
         </w:rPr>
         <w:t xml:space="preserve"> - Exemplo de funcionamento do YACC</w:t>
       </w:r>
-      <w:bookmarkEnd w:id="33"/>
+      <w:bookmarkEnd w:id="35"/>
     </w:p>
     <w:p>
       <w:pPr>
         <w:pStyle w:val="Title2"/>
       </w:pPr>
-      <w:bookmarkStart w:id="34" w:name="_Toc406104202"/>
-      <w:bookmarkStart w:id="35" w:name="_Toc406173325"/>
+      <w:bookmarkStart w:id="36" w:name="_Toc406173325"/>
+      <w:bookmarkStart w:id="37" w:name="_Toc406606227"/>
       <w:r>
         <w:t xml:space="preserve">2.5  </w:t>
       </w:r>
@@ -7797,8 +8394,8 @@
       <w:r>
         <w:t>éxicos</w:t>
       </w:r>
-      <w:bookmarkEnd w:id="34"/>
-      <w:bookmarkEnd w:id="35"/>
+      <w:bookmarkEnd w:id="36"/>
+      <w:bookmarkEnd w:id="37"/>
     </w:p>
     <w:p>
       <w:pPr>
@@ -7867,15 +8464,7 @@
           <w:sz w:val="24"/>
           <w:szCs w:val="24"/>
         </w:rPr>
-        <w:t>. Portanto, um analisador léxico implementa um autômato finito que reconhece símbolos como sendo válidos ou não a uma certa linguagem</w:t>
-      </w:r>
-      <w:r>
-        <w:rPr>
-          <w:rFonts w:ascii="Arial" w:eastAsia="Arial" w:hAnsi="Arial" w:cs="Arial"/>
-          <w:sz w:val="24"/>
-          <w:szCs w:val="24"/>
-        </w:rPr>
-        <w:t>.</w:t>
+        <w:t xml:space="preserve">. </w:t>
       </w:r>
     </w:p>
     <w:p>
@@ -7883,7 +8472,10 @@
         <w:t>A implementação desses analisadores requer</w:t>
       </w:r>
       <w:r>
-        <w:t xml:space="preserve"> a descrição do autômato que reconhece a gramática ou expressão regular desejada. A sequência de caracteres de entrada é estruturada como uma lista de símbolos, que o analisador vai utilizar como entradas para o autômato</w:t>
+        <w:t>em</w:t>
+      </w:r>
+      <w:r>
+        <w:t xml:space="preserve"> a descrição do autômato que reconhece a expressão regular desejada. A sequência de caracteres de entrada é estruturada como uma lista de símbolos, que o analisador vai utilizar como entradas para o autômato</w:t>
       </w:r>
       <w:r>
         <w:t xml:space="preserve"> [</w:t>
@@ -7895,46 +8487,23 @@
         <w:t>]</w:t>
       </w:r>
       <w:r>
-        <w:t>.</w:t>
+        <w:t xml:space="preserve">. </w:t>
       </w:r>
     </w:p>
     <w:p>
-      <w:r>
-        <w:t xml:space="preserve">Se o analisador terminar de consumir os símbolos em um estado final, a entrada é </w:t>
-      </w:r>
-      <w:r>
-        <w:t>dada</w:t>
-      </w:r>
-      <w:r>
-        <w:t xml:space="preserve"> como válida</w:t>
-      </w:r>
-      <w:r>
-        <w:t>.</w:t>
-      </w:r>
-      <w:r>
-        <w:t xml:space="preserve"> </w:t>
-      </w:r>
-      <w:r>
-        <w:t>Caso acabe</w:t>
-      </w:r>
-      <w:r>
-        <w:t xml:space="preserve"> em um estado não final ou não houver estado para o qual possa ir, a entrada é considerada inválida para a gramática. </w:t>
-      </w:r>
-    </w:p>
-    <w:p>
       <w:pPr>
         <w:pStyle w:val="Title3"/>
       </w:pPr>
-      <w:bookmarkStart w:id="36" w:name="_Toc406104203"/>
-      <w:bookmarkStart w:id="37" w:name="_Toc406173326"/>
+      <w:bookmarkStart w:id="38" w:name="_Toc406173326"/>
+      <w:bookmarkStart w:id="39" w:name="_Toc406606228"/>
       <w:r>
         <w:t xml:space="preserve">2.5.1  </w:t>
       </w:r>
       <w:r>
         <w:t>Lex</w:t>
       </w:r>
-      <w:bookmarkEnd w:id="36"/>
-      <w:bookmarkEnd w:id="37"/>
+      <w:bookmarkEnd w:id="38"/>
+      <w:bookmarkEnd w:id="39"/>
     </w:p>
     <w:p>
       <w:r>
@@ -8450,7 +9019,7 @@
           <w:szCs w:val="24"/>
         </w:rPr>
       </w:pPr>
-      <w:bookmarkStart w:id="38" w:name="_Toc406167813"/>
+      <w:bookmarkStart w:id="40" w:name="_Toc406167813"/>
       <w:r>
         <w:rPr>
           <w:i w:val="0"/>
@@ -8515,18 +9084,35 @@
         </w:rPr>
         <w:t xml:space="preserve"> - Exemplo de funcionamento do Lex</w:t>
       </w:r>
-      <w:bookmarkEnd w:id="38"/>
+      <w:bookmarkEnd w:id="40"/>
     </w:p>
     <w:p>
       <w:r>
-        <w:t xml:space="preserve">Como o Lex só consegue trabalhar com máquinas de estado finito e o YACC não consegue ler simples entradas de dados, trabalhando apenas com uma série de </w:t>
-      </w:r>
+        <w:t>O analisadores gerados pelo</w:t>
+      </w:r>
+      <w:r>
+        <w:t xml:space="preserve"> Lex só consegue</w:t>
+      </w:r>
+      <w:r>
+        <w:t>m</w:t>
+      </w:r>
+      <w:r>
+        <w:t xml:space="preserve"> trabalhar com máquinas de estado finito e o </w:t>
+      </w:r>
+      <w:r>
+        <w:t xml:space="preserve">gerados pelo </w:t>
+      </w:r>
+      <w:r>
+        <w:t xml:space="preserve">YACC não consegue ler simples entradas de dados, trabalhando apenas com uma série de </w:t>
+      </w:r>
+      <w:proofErr w:type="spellStart"/>
       <w:r>
         <w:rPr>
           <w:i/>
         </w:rPr>
         <w:t>tokens</w:t>
       </w:r>
+      <w:proofErr w:type="spellEnd"/>
       <w:r>
         <w:rPr>
           <w:i/>
@@ -8543,10 +9129,13 @@
         <w:t>]</w:t>
       </w:r>
       <w:r>
-        <w:t xml:space="preserve">. </w:t>
-      </w:r>
-      <w:r>
-        <w:t>A</w:t>
+        <w:t>, portanto</w:t>
+      </w:r>
+      <w:r>
+        <w:t xml:space="preserve"> </w:t>
+      </w:r>
+      <w:r>
+        <w:t>a</w:t>
       </w:r>
       <w:r>
         <w:t xml:space="preserve">s duas ferramentas são utilizadas em conjunto, de forma que o Lex serve como um pré-processador para o YACC, gerando os </w:t>
@@ -8674,7 +9263,7 @@
           <w:szCs w:val="24"/>
         </w:rPr>
       </w:pPr>
-      <w:bookmarkStart w:id="39" w:name="_Toc406167814"/>
+      <w:bookmarkStart w:id="41" w:name="_Toc406167814"/>
       <w:r>
         <w:rPr>
           <w:i w:val="0"/>
@@ -8739,7 +9328,7 @@
         </w:rPr>
         <w:t xml:space="preserve"> - Entradas e saídas do Lex e do YACC</w:t>
       </w:r>
-      <w:bookmarkEnd w:id="39"/>
+      <w:bookmarkEnd w:id="41"/>
     </w:p>
     <w:p>
       <w:pPr>
@@ -8811,7 +9400,7 @@
           <w:szCs w:val="24"/>
         </w:rPr>
       </w:pPr>
-      <w:bookmarkStart w:id="40" w:name="_Toc406167815"/>
+      <w:bookmarkStart w:id="42" w:name="_Toc406167815"/>
       <w:r>
         <w:rPr>
           <w:i w:val="0"/>
@@ -8876,7 +9465,7 @@
         </w:rPr>
         <w:t xml:space="preserve"> - Relacionamento entre o Lex e o YACC</w:t>
       </w:r>
-      <w:bookmarkEnd w:id="40"/>
+      <w:bookmarkEnd w:id="42"/>
     </w:p>
     <w:p>
       <w:r>
@@ -8889,7 +9478,13 @@
         <w:t xml:space="preserve">schema </w:t>
       </w:r>
       <w:r>
-        <w:t xml:space="preserve">e utiliza o YACC e o Lex para traduzi-lo para um conjunto de comandos </w:t>
+        <w:t xml:space="preserve">e utiliza o YACC e o Lex para </w:t>
+      </w:r>
+      <w:r>
+        <w:t>o traduzir</w:t>
+      </w:r>
+      <w:r>
+        <w:t xml:space="preserve"> para um conjunto de comandos </w:t>
       </w:r>
       <w:r>
         <w:rPr>
@@ -8908,9 +9503,9 @@
       <w:pPr>
         <w:pStyle w:val="Title1"/>
       </w:pPr>
-      <w:bookmarkStart w:id="41" w:name="_Toc406104204"/>
-      <w:bookmarkStart w:id="42" w:name="_Toc406173327"/>
-      <w:bookmarkStart w:id="43" w:name="_Toc406173405"/>
+      <w:bookmarkStart w:id="43" w:name="_Toc406173327"/>
+      <w:bookmarkStart w:id="44" w:name="_Toc406173405"/>
+      <w:bookmarkStart w:id="45" w:name="_Toc406606229"/>
       <w:r>
         <w:lastRenderedPageBreak/>
         <w:t>3  Proposta do t</w:t>
@@ -8918,9 +9513,9 @@
       <w:r>
         <w:t>rabalho</w:t>
       </w:r>
-      <w:bookmarkEnd w:id="41"/>
-      <w:bookmarkEnd w:id="42"/>
       <w:bookmarkEnd w:id="43"/>
+      <w:bookmarkEnd w:id="44"/>
+      <w:bookmarkEnd w:id="45"/>
     </w:p>
     <w:p>
       <w:r>
@@ -9043,7 +9638,13 @@
     </w:p>
     <w:p>
       <w:r>
-        <w:t xml:space="preserve">Já o Lex, como foi visto na seção 2.5.1, faz a análise semântica da entrada. No nosso trabalho ele certifica que todos os símbolos lidos são válidos para o SQL </w:t>
+        <w:t xml:space="preserve">Já o Lex, como foi visto na seção 2.5.1, faz a análise </w:t>
+      </w:r>
+      <w:r>
+        <w:t>léxica</w:t>
+      </w:r>
+      <w:r>
+        <w:t xml:space="preserve"> da entrada. No nosso trabalho ele certifica que todos os símbolos lidos são válidos para o SQL </w:t>
       </w:r>
       <w:r>
         <w:rPr>
@@ -9113,35 +9714,32 @@
         <w:t>ou seja, inteiros de incremento automático e que são chaves primárias</w:t>
       </w:r>
       <w:r>
-        <w:t>.</w:t>
+        <w:t>,</w:t>
       </w:r>
       <w:r>
         <w:t xml:space="preserve"> </w:t>
       </w:r>
       <w:r>
-        <w:t xml:space="preserve">Estes atributos </w:t>
-      </w:r>
-      <w:r>
-        <w:t xml:space="preserve">não são explicitamente mapeados </w:t>
+        <w:t xml:space="preserve">não são explicitamente mapeados para o </w:t>
+      </w:r>
+      <w:r>
+        <w:rPr>
+          <w:i/>
+        </w:rPr>
+        <w:t>R</w:t>
+      </w:r>
+      <w:r>
+        <w:rPr>
+          <w:i/>
+        </w:rPr>
+        <w:t>ails</w:t>
+      </w:r>
+      <w:r>
+        <w:t xml:space="preserve">, uma </w:t>
       </w:r>
       <w:r>
         <w:lastRenderedPageBreak/>
-        <w:t xml:space="preserve">para o </w:t>
-      </w:r>
-      <w:r>
-        <w:rPr>
-          <w:i/>
-        </w:rPr>
-        <w:t>R</w:t>
-      </w:r>
-      <w:r>
-        <w:rPr>
-          <w:i/>
-        </w:rPr>
-        <w:t>ails</w:t>
-      </w:r>
-      <w:r>
-        <w:t>, uma vez que este gera um campo com essas características automaticamente para cada tabela.</w:t>
+        <w:t>vez que este gera um campo com essas características automaticamente para cada tabela.</w:t>
       </w:r>
     </w:p>
     <w:tbl>
@@ -9838,7 +10436,7 @@
           <w:szCs w:val="24"/>
         </w:rPr>
       </w:pPr>
-      <w:bookmarkStart w:id="44" w:name="_Toc406167816"/>
+      <w:bookmarkStart w:id="46" w:name="_Toc406167816"/>
       <w:r>
         <w:rPr>
           <w:i w:val="0"/>
@@ -9911,7 +10509,7 @@
         </w:rPr>
         <w:t>Schema</w:t>
       </w:r>
-      <w:bookmarkEnd w:id="44"/>
+      <w:bookmarkEnd w:id="46"/>
     </w:p>
     <w:tbl>
       <w:tblPr>
@@ -10173,7 +10771,7 @@
           <w:szCs w:val="24"/>
         </w:rPr>
       </w:pPr>
-      <w:bookmarkStart w:id="45" w:name="_Toc406167817"/>
+      <w:bookmarkStart w:id="47" w:name="_Toc406167817"/>
       <w:r>
         <w:rPr>
           <w:i w:val="0"/>
@@ -10238,7 +10836,7 @@
         </w:rPr>
         <w:t xml:space="preserve"> - Exemplo dos comandos gerados</w:t>
       </w:r>
-      <w:bookmarkEnd w:id="45"/>
+      <w:bookmarkEnd w:id="47"/>
     </w:p>
     <w:p>
       <w:pPr>
@@ -10367,9 +10965,9 @@
       <w:pPr>
         <w:pStyle w:val="Title1"/>
       </w:pPr>
-      <w:bookmarkStart w:id="46" w:name="_Toc406104205"/>
-      <w:bookmarkStart w:id="47" w:name="_Toc406173328"/>
-      <w:bookmarkStart w:id="48" w:name="_Toc406173406"/>
+      <w:bookmarkStart w:id="48" w:name="_Toc406173328"/>
+      <w:bookmarkStart w:id="49" w:name="_Toc406173406"/>
+      <w:bookmarkStart w:id="50" w:name="_Toc406606230"/>
       <w:r>
         <w:lastRenderedPageBreak/>
         <w:t xml:space="preserve">4  </w:t>
@@ -10377,9 +10975,9 @@
       <w:r>
         <w:t>Implementação</w:t>
       </w:r>
-      <w:bookmarkEnd w:id="46"/>
-      <w:bookmarkEnd w:id="47"/>
       <w:bookmarkEnd w:id="48"/>
+      <w:bookmarkEnd w:id="49"/>
+      <w:bookmarkEnd w:id="50"/>
     </w:p>
     <w:p>
       <w:r>
@@ -10409,7 +11007,16 @@
         <w:t xml:space="preserve">parte </w:t>
       </w:r>
       <w:r>
-        <w:t xml:space="preserve">foi feita com o Lex, onde criamos uma séries de expressões regulares que definem todos os </w:t>
+        <w:t xml:space="preserve">foi feita com o Lex, onde criamos uma </w:t>
+      </w:r>
+      <w:r>
+        <w:t>série</w:t>
+      </w:r>
+      <w:r>
+        <w:t xml:space="preserve"> </w:t>
+      </w:r>
+      <w:r>
+        <w:t xml:space="preserve">de expressões regulares que definem todos os </w:t>
       </w:r>
       <w:r>
         <w:rPr>
@@ -10503,13 +11110,13 @@
       <w:pPr>
         <w:pStyle w:val="Title2"/>
       </w:pPr>
-      <w:bookmarkStart w:id="49" w:name="_Toc406104206"/>
-      <w:bookmarkStart w:id="50" w:name="_Toc406173329"/>
+      <w:bookmarkStart w:id="51" w:name="_Toc406173329"/>
+      <w:bookmarkStart w:id="52" w:name="_Toc406606231"/>
       <w:r>
         <w:t>4.1 Funcionamento da geração de comandos</w:t>
       </w:r>
-      <w:bookmarkEnd w:id="49"/>
-      <w:bookmarkEnd w:id="50"/>
+      <w:bookmarkEnd w:id="51"/>
+      <w:bookmarkEnd w:id="52"/>
     </w:p>
     <w:p>
       <w:pPr>
@@ -10867,7 +11474,7 @@
           <w:szCs w:val="24"/>
         </w:rPr>
       </w:pPr>
-      <w:bookmarkStart w:id="51" w:name="_Toc406167818"/>
+      <w:bookmarkStart w:id="53" w:name="_Toc406167818"/>
       <w:r>
         <w:rPr>
           <w:i w:val="0"/>
@@ -10940,7 +11547,7 @@
         </w:rPr>
         <w:t>Schema</w:t>
       </w:r>
-      <w:bookmarkEnd w:id="51"/>
+      <w:bookmarkEnd w:id="53"/>
     </w:p>
     <w:p>
       <w:r>
@@ -11022,7 +11629,21 @@
         <w:t>chaves</w:t>
       </w:r>
       <w:r>
-        <w:t xml:space="preserve"> que aceita linguagem de programação C. O YACC então espera um bloco entre parentes que esteja de acordo com outra regra, chamada </w:t>
+        <w:t xml:space="preserve"> que ace</w:t>
+      </w:r>
+      <w:r>
+        <w:t>ita linguagem de programação C.</w:t>
+      </w:r>
+    </w:p>
+    <w:p>
+      <w:r>
+        <w:t xml:space="preserve">O YACC então espera um bloco entre </w:t>
+      </w:r>
+      <w:r>
+        <w:t>parênteses</w:t>
+      </w:r>
+      <w:r>
+        <w:t xml:space="preserve"> que esteja de acordo com outra regra, chamada </w:t>
       </w:r>
       <w:r>
         <w:softHyphen/>
@@ -11366,7 +11987,7 @@
           <w:szCs w:val="24"/>
         </w:rPr>
       </w:pPr>
-      <w:bookmarkStart w:id="52" w:name="_Toc406167819"/>
+      <w:bookmarkStart w:id="54" w:name="_Toc406167819"/>
       <w:r>
         <w:rPr>
           <w:i w:val="0"/>
@@ -11431,7 +12052,7 @@
         </w:rPr>
         <w:t xml:space="preserve"> - Regra para reconhecimento de tabelas no YACC</w:t>
       </w:r>
-      <w:bookmarkEnd w:id="52"/>
+      <w:bookmarkEnd w:id="54"/>
     </w:p>
     <w:p>
       <w:r>
@@ -11511,14 +12132,14 @@
       <w:pPr>
         <w:pStyle w:val="Title2"/>
       </w:pPr>
-      <w:bookmarkStart w:id="53" w:name="_Toc406104207"/>
-      <w:bookmarkStart w:id="54" w:name="_Toc406173330"/>
+      <w:bookmarkStart w:id="55" w:name="_Toc406173330"/>
+      <w:bookmarkStart w:id="56" w:name="_Toc406606232"/>
       <w:r>
         <w:lastRenderedPageBreak/>
         <w:t>4.2 Testes</w:t>
       </w:r>
-      <w:bookmarkEnd w:id="53"/>
-      <w:bookmarkEnd w:id="54"/>
+      <w:bookmarkEnd w:id="55"/>
+      <w:bookmarkEnd w:id="56"/>
     </w:p>
     <w:p>
       <w:r>
@@ -13169,7 +13790,7 @@
           <w:szCs w:val="24"/>
         </w:rPr>
       </w:pPr>
-      <w:bookmarkStart w:id="55" w:name="_Toc406167820"/>
+      <w:bookmarkStart w:id="57" w:name="_Toc406167820"/>
       <w:r>
         <w:rPr>
           <w:i w:val="0"/>
@@ -13251,7 +13872,7 @@
         </w:rPr>
         <w:t xml:space="preserve"> extraído do Pajé</w:t>
       </w:r>
-      <w:bookmarkEnd w:id="55"/>
+      <w:bookmarkEnd w:id="57"/>
     </w:p>
     <w:p>
       <w:pPr>
@@ -13321,7 +13942,7 @@
           <w:szCs w:val="24"/>
         </w:rPr>
       </w:pPr>
-      <w:bookmarkStart w:id="56" w:name="_Toc406167821"/>
+      <w:bookmarkStart w:id="58" w:name="_Toc406167821"/>
       <w:r>
         <w:rPr>
           <w:i w:val="0"/>
@@ -13386,7 +14007,7 @@
         </w:rPr>
         <w:t xml:space="preserve"> - Chamada da ferramenta por linha de comando</w:t>
       </w:r>
-      <w:bookmarkEnd w:id="56"/>
+      <w:bookmarkEnd w:id="58"/>
     </w:p>
     <w:p>
       <w:pPr>
@@ -13469,7 +14090,21 @@
           <w:rFonts w:ascii="Arial" w:eastAsia="Arial" w:hAnsi="Arial" w:cs="Arial"/>
           <w:sz w:val="24"/>
         </w:rPr>
-        <w:t>. O campo vai ter sempre nome da tabela a qual referência.</w:t>
+        <w:t xml:space="preserve">. O campo vai ter sempre nome da tabela a qual </w:t>
+      </w:r>
+      <w:r>
+        <w:rPr>
+          <w:rFonts w:ascii="Arial" w:eastAsia="Arial" w:hAnsi="Arial" w:cs="Arial"/>
+          <w:sz w:val="24"/>
+        </w:rPr>
+        <w:t>ele referência</w:t>
+      </w:r>
+      <w:r>
+        <w:rPr>
+          <w:rFonts w:ascii="Arial" w:eastAsia="Arial" w:hAnsi="Arial" w:cs="Arial"/>
+          <w:sz w:val="24"/>
+        </w:rPr>
+        <w:t>.</w:t>
       </w:r>
     </w:p>
     <w:p>
@@ -13753,7 +14388,7 @@
           <w:szCs w:val="24"/>
         </w:rPr>
       </w:pPr>
-      <w:bookmarkStart w:id="57" w:name="_Toc406167822"/>
+      <w:bookmarkStart w:id="59" w:name="_Toc406167822"/>
       <w:r>
         <w:rPr>
           <w:i w:val="0"/>
@@ -13818,7 +14453,7 @@
         </w:rPr>
         <w:t xml:space="preserve"> - Saída da ferramenta</w:t>
       </w:r>
-      <w:bookmarkEnd w:id="57"/>
+      <w:bookmarkEnd w:id="59"/>
     </w:p>
     <w:p>
       <w:r>
@@ -13850,8 +14485,8 @@
       </w:r>
     </w:p>
     <w:p>
-      <w:bookmarkStart w:id="58" w:name="h.gjdgxs" w:colFirst="0" w:colLast="0"/>
-      <w:bookmarkEnd w:id="58"/>
+      <w:bookmarkStart w:id="60" w:name="h.gjdgxs" w:colFirst="0" w:colLast="0"/>
+      <w:bookmarkEnd w:id="60"/>
       <w:r>
         <w:t xml:space="preserve">Com o ambiente criado, podemos agora executar os comandos gerados pela ferramenta. A figura </w:t>
       </w:r>
@@ -14417,7 +15052,7 @@
           <w:szCs w:val="24"/>
         </w:rPr>
       </w:pPr>
-      <w:bookmarkStart w:id="59" w:name="_Toc406167823"/>
+      <w:bookmarkStart w:id="61" w:name="_Toc406167823"/>
       <w:r>
         <w:rPr>
           <w:i w:val="0"/>
@@ -14482,7 +15117,7 @@
         </w:rPr>
         <w:t xml:space="preserve"> - Arquivo de migração da tabela Agenda</w:t>
       </w:r>
-      <w:bookmarkEnd w:id="59"/>
+      <w:bookmarkEnd w:id="61"/>
     </w:p>
     <w:p>
       <w:r>
@@ -14821,7 +15456,7 @@
           <w:szCs w:val="24"/>
         </w:rPr>
       </w:pPr>
-      <w:bookmarkStart w:id="60" w:name="_Toc406167824"/>
+      <w:bookmarkStart w:id="62" w:name="_Toc406167824"/>
       <w:r>
         <w:rPr>
           <w:i w:val="0"/>
@@ -14903,7 +15538,7 @@
         </w:rPr>
         <w:t xml:space="preserve"> da tabela Agenda</w:t>
       </w:r>
-      <w:bookmarkEnd w:id="60"/>
+      <w:bookmarkEnd w:id="62"/>
     </w:p>
     <w:p>
       <w:r>
@@ -15008,7 +15643,7 @@
           <w:szCs w:val="24"/>
         </w:rPr>
       </w:pPr>
-      <w:bookmarkStart w:id="61" w:name="_Toc406167825"/>
+      <w:bookmarkStart w:id="63" w:name="_Toc406167825"/>
       <w:r>
         <w:rPr>
           <w:i w:val="0"/>
@@ -15081,7 +15716,7 @@
         </w:rPr>
         <w:t>generate</w:t>
       </w:r>
-      <w:bookmarkEnd w:id="61"/>
+      <w:bookmarkEnd w:id="63"/>
     </w:p>
     <w:p>
       <w:pPr>
@@ -15150,7 +15785,7 @@
           <w:szCs w:val="24"/>
         </w:rPr>
       </w:pPr>
-      <w:bookmarkStart w:id="62" w:name="_Toc406167826"/>
+      <w:bookmarkStart w:id="64" w:name="_Toc406167826"/>
       <w:r>
         <w:rPr>
           <w:i w:val="0"/>
@@ -15215,7 +15850,7 @@
         </w:rPr>
         <w:t xml:space="preserve"> - Tela de criação de paciente</w:t>
       </w:r>
-      <w:bookmarkEnd w:id="62"/>
+      <w:bookmarkEnd w:id="64"/>
     </w:p>
     <w:p/>
     <w:p>
@@ -15284,7 +15919,7 @@
           <w:szCs w:val="24"/>
         </w:rPr>
       </w:pPr>
-      <w:bookmarkStart w:id="63" w:name="_Toc406167827"/>
+      <w:bookmarkStart w:id="65" w:name="_Toc406167827"/>
       <w:r>
         <w:rPr>
           <w:i w:val="0"/>
@@ -15349,7 +15984,7 @@
         </w:rPr>
         <w:t xml:space="preserve"> - Tela de lista de agendas</w:t>
       </w:r>
-      <w:bookmarkEnd w:id="63"/>
+      <w:bookmarkEnd w:id="65"/>
     </w:p>
     <w:p>
       <w:pPr>
@@ -15419,7 +16054,7 @@
           <w:szCs w:val="24"/>
         </w:rPr>
       </w:pPr>
-      <w:bookmarkStart w:id="64" w:name="_Toc406167828"/>
+      <w:bookmarkStart w:id="66" w:name="_Toc406167828"/>
       <w:r>
         <w:rPr>
           <w:i w:val="0"/>
@@ -15484,7 +16119,7 @@
         </w:rPr>
         <w:t xml:space="preserve"> - Tela de exclusão de profissional</w:t>
       </w:r>
-      <w:bookmarkEnd w:id="64"/>
+      <w:bookmarkEnd w:id="66"/>
     </w:p>
     <w:p>
       <w:pPr>
@@ -15493,9 +16128,9 @@
       <w:r>
         <w:br w:type="page"/>
       </w:r>
-      <w:bookmarkStart w:id="65" w:name="_Toc406104208"/>
-      <w:bookmarkStart w:id="66" w:name="_Toc406173331"/>
-      <w:bookmarkStart w:id="67" w:name="_Toc406173407"/>
+      <w:bookmarkStart w:id="67" w:name="_Toc406173331"/>
+      <w:bookmarkStart w:id="68" w:name="_Toc406173407"/>
+      <w:bookmarkStart w:id="69" w:name="_Toc406606233"/>
       <w:r>
         <w:lastRenderedPageBreak/>
         <w:t xml:space="preserve">5  </w:t>
@@ -15503,9 +16138,9 @@
       <w:r>
         <w:t>Conclusão</w:t>
       </w:r>
-      <w:bookmarkEnd w:id="65"/>
-      <w:bookmarkEnd w:id="66"/>
       <w:bookmarkEnd w:id="67"/>
+      <w:bookmarkEnd w:id="68"/>
+      <w:bookmarkEnd w:id="69"/>
     </w:p>
     <w:p>
       <w:r>
@@ -15665,9 +16300,9 @@
           <w:lang w:val="en-US"/>
         </w:rPr>
       </w:pPr>
-      <w:bookmarkStart w:id="68" w:name="_Toc406104209"/>
-      <w:bookmarkStart w:id="69" w:name="_Toc406173332"/>
-      <w:bookmarkStart w:id="70" w:name="_Toc406173408"/>
+      <w:bookmarkStart w:id="70" w:name="_Toc406173332"/>
+      <w:bookmarkStart w:id="71" w:name="_Toc406173408"/>
+      <w:bookmarkStart w:id="72" w:name="_Toc406606234"/>
       <w:r>
         <w:rPr>
           <w:lang w:val="en-US"/>
@@ -15675,9 +16310,9 @@
         <w:lastRenderedPageBreak/>
         <w:t>REFERÊNCIAS</w:t>
       </w:r>
-      <w:bookmarkEnd w:id="68"/>
-      <w:bookmarkEnd w:id="69"/>
       <w:bookmarkEnd w:id="70"/>
+      <w:bookmarkEnd w:id="71"/>
+      <w:bookmarkEnd w:id="72"/>
     </w:p>
     <w:p>
       <w:pPr>
@@ -16419,18 +17054,16 @@
         <w:pStyle w:val="Title1"/>
         <w:jc w:val="center"/>
       </w:pPr>
-      <w:bookmarkStart w:id="71" w:name="_Toc406104210"/>
-      <w:bookmarkStart w:id="72" w:name="_Toc406173333"/>
-      <w:bookmarkStart w:id="73" w:name="_Toc406173409"/>
-      <w:bookmarkStart w:id="74" w:name="_GoBack"/>
-      <w:bookmarkEnd w:id="74"/>
+      <w:bookmarkStart w:id="73" w:name="_Toc406173333"/>
+      <w:bookmarkStart w:id="74" w:name="_Toc406173409"/>
+      <w:bookmarkStart w:id="75" w:name="_Toc406606235"/>
       <w:r>
         <w:lastRenderedPageBreak/>
         <w:t>APÊNDICES</w:t>
       </w:r>
-      <w:bookmarkEnd w:id="71"/>
-      <w:bookmarkEnd w:id="72"/>
       <w:bookmarkEnd w:id="73"/>
+      <w:bookmarkEnd w:id="74"/>
+      <w:bookmarkEnd w:id="75"/>
       <w:r>
         <w:fldChar w:fldCharType="begin"/>
       </w:r>
@@ -16749,14 +17382,16 @@
       <w:pPr>
         <w:pStyle w:val="Apendice"/>
       </w:pPr>
-      <w:bookmarkStart w:id="75" w:name="_Toc406173334"/>
-      <w:bookmarkStart w:id="76" w:name="_Toc406173410"/>
+      <w:bookmarkStart w:id="76" w:name="_Toc406173334"/>
+      <w:bookmarkStart w:id="77" w:name="_Toc406173410"/>
+      <w:bookmarkStart w:id="78" w:name="_Toc406606236"/>
       <w:r>
         <w:lastRenderedPageBreak/>
         <w:t>Apêndice A - Tipos de atributos</w:t>
       </w:r>
-      <w:bookmarkEnd w:id="75"/>
       <w:bookmarkEnd w:id="76"/>
+      <w:bookmarkEnd w:id="77"/>
+      <w:bookmarkEnd w:id="78"/>
     </w:p>
     <w:p>
       <w:pPr>
@@ -17545,14 +18180,16 @@
       <w:pPr>
         <w:pStyle w:val="Apendice"/>
       </w:pPr>
-      <w:bookmarkStart w:id="77" w:name="_Toc406173335"/>
-      <w:bookmarkStart w:id="78" w:name="_Toc406173411"/>
+      <w:bookmarkStart w:id="79" w:name="_Toc406173335"/>
+      <w:bookmarkStart w:id="80" w:name="_Toc406173411"/>
+      <w:bookmarkStart w:id="81" w:name="_Toc406606237"/>
       <w:r>
         <w:lastRenderedPageBreak/>
         <w:t>Apêndice B – Expressões regulares e o que definem</w:t>
       </w:r>
-      <w:bookmarkEnd w:id="77"/>
-      <w:bookmarkEnd w:id="78"/>
+      <w:bookmarkEnd w:id="79"/>
+      <w:bookmarkEnd w:id="80"/>
+      <w:bookmarkEnd w:id="81"/>
     </w:p>
     <w:tbl>
       <w:tblPr>
@@ -18434,14 +19071,16 @@
       <w:pPr>
         <w:pStyle w:val="Apendice"/>
       </w:pPr>
-      <w:bookmarkStart w:id="79" w:name="_Toc406173336"/>
-      <w:bookmarkStart w:id="80" w:name="_Toc406173412"/>
+      <w:bookmarkStart w:id="82" w:name="_Toc406173336"/>
+      <w:bookmarkStart w:id="83" w:name="_Toc406173412"/>
+      <w:bookmarkStart w:id="84" w:name="_Toc406606238"/>
       <w:r>
         <w:lastRenderedPageBreak/>
         <w:t>Apêndice C – Regras YACC</w:t>
       </w:r>
-      <w:bookmarkEnd w:id="79"/>
-      <w:bookmarkEnd w:id="80"/>
+      <w:bookmarkEnd w:id="82"/>
+      <w:bookmarkEnd w:id="83"/>
+      <w:bookmarkEnd w:id="84"/>
     </w:p>
     <w:tbl>
       <w:tblPr>
@@ -20303,14 +20942,16 @@
       <w:pPr>
         <w:pStyle w:val="Apendice"/>
       </w:pPr>
-      <w:bookmarkStart w:id="81" w:name="_Toc406173337"/>
-      <w:bookmarkStart w:id="82" w:name="_Toc406173413"/>
+      <w:bookmarkStart w:id="85" w:name="_Toc406173337"/>
+      <w:bookmarkStart w:id="86" w:name="_Toc406173413"/>
+      <w:bookmarkStart w:id="87" w:name="_Toc406606239"/>
       <w:r>
         <w:lastRenderedPageBreak/>
         <w:t>Apêndice D – Estruturas de dados e assinatura dos métodos</w:t>
       </w:r>
-      <w:bookmarkEnd w:id="81"/>
-      <w:bookmarkEnd w:id="82"/>
+      <w:bookmarkEnd w:id="85"/>
+      <w:bookmarkEnd w:id="86"/>
+      <w:bookmarkEnd w:id="87"/>
     </w:p>
     <w:tbl>
       <w:tblPr>
@@ -24380,7 +25021,7 @@
           <w:rPr>
             <w:noProof/>
           </w:rPr>
-          <w:t>35</w:t>
+          <w:t>42</w:t>
         </w:r>
         <w:r>
           <w:fldChar w:fldCharType="end"/>
@@ -28101,7 +28742,7 @@
 </file>
 
 <file path=customXml/itemProps1.xml><?xml version="1.0" encoding="utf-8"?>
-<ds:datastoreItem xmlns:ds="http://schemas.openxmlformats.org/officeDocument/2006/customXml" ds:itemID="{213391A3-ED7E-40F4-9260-A2F26CE9379C}">
+<ds:datastoreItem xmlns:ds="http://schemas.openxmlformats.org/officeDocument/2006/customXml" ds:itemID="{7A9435AA-A4A6-435B-B79E-5E9B378A162F}">
   <ds:schemaRefs>
     <ds:schemaRef ds:uri="http://schemas.openxmlformats.org/officeDocument/2006/bibliography"/>
   </ds:schemaRefs>

</xml_diff>

<commit_message>
- a figura que anteriormente era 3, agora foi dividida em duas figuras
</commit_message>
<xml_diff>
--- a/Parte escrita/trabalho2.docx
+++ b/Parte escrita/trabalho2.docx
@@ -727,13 +727,22 @@
       <w:r>
         <w:fldChar w:fldCharType="separate"/>
       </w:r>
-      <w:hyperlink w:anchor="_Toc406609088" w:history="1">
+      <w:hyperlink w:anchor="_Toc406615874" w:history="1">
+        <w:bookmarkStart w:id="6" w:name="_GoBack"/>
         <w:r>
           <w:rPr>
             <w:rStyle w:val="Hyperlink"/>
             <w:noProof/>
           </w:rPr>
-          <w:t>Figura 1 - Exemplo SQL Schema</w:t>
+          <w:t>Figura</w:t>
+        </w:r>
+        <w:bookmarkEnd w:id="6"/>
+        <w:r>
+          <w:rPr>
+            <w:rStyle w:val="Hyperlink"/>
+            <w:noProof/>
+          </w:rPr>
+          <w:t xml:space="preserve"> 1 - Exemplo SQL Schema</w:t>
         </w:r>
         <w:r>
           <w:rPr>
@@ -754,7 +763,7 @@
             <w:noProof/>
             <w:webHidden/>
           </w:rPr>
-          <w:instrText xml:space="preserve"> PAGEREF _Toc406609088 \h </w:instrText>
+          <w:instrText xml:space="preserve"> PAGEREF _Toc406615874 \h </w:instrText>
         </w:r>
         <w:r>
           <w:rPr>
@@ -799,7 +808,7 @@
           <w:szCs w:val="22"/>
         </w:rPr>
       </w:pPr>
-      <w:hyperlink w:anchor="_Toc406609089" w:history="1">
+      <w:hyperlink w:anchor="_Toc406615875" w:history="1">
         <w:r>
           <w:rPr>
             <w:rStyle w:val="Hyperlink"/>
@@ -826,7 +835,7 @@
             <w:noProof/>
             <w:webHidden/>
           </w:rPr>
-          <w:instrText xml:space="preserve"> PAGEREF _Toc406609089 \h </w:instrText>
+          <w:instrText xml:space="preserve"> PAGEREF _Toc406615875 \h </w:instrText>
         </w:r>
         <w:r>
           <w:rPr>
@@ -871,7 +880,7 @@
           <w:szCs w:val="22"/>
         </w:rPr>
       </w:pPr>
-      <w:hyperlink w:anchor="_Toc406609090" w:history="1">
+      <w:hyperlink w:anchor="_Toc406615876" w:history="1">
         <w:r>
           <w:rPr>
             <w:rStyle w:val="Hyperlink"/>
@@ -898,7 +907,7 @@
             <w:noProof/>
             <w:webHidden/>
           </w:rPr>
-          <w:instrText xml:space="preserve"> PAGEREF _Toc406609090 \h </w:instrText>
+          <w:instrText xml:space="preserve"> PAGEREF _Toc406615876 \h </w:instrText>
         </w:r>
         <w:r>
           <w:rPr>
@@ -943,13 +952,13 @@
           <w:szCs w:val="22"/>
         </w:rPr>
       </w:pPr>
-      <w:hyperlink w:anchor="_Toc406609091" w:history="1">
+      <w:hyperlink w:anchor="_Toc406615877" w:history="1">
         <w:r>
           <w:rPr>
             <w:rStyle w:val="Hyperlink"/>
             <w:noProof/>
           </w:rPr>
-          <w:t>Figura 4 - Estrutura de arquivos do rails new</w:t>
+          <w:t>Figura 4 - Exemplo de SQL de inserção</w:t>
         </w:r>
         <w:r>
           <w:rPr>
@@ -970,7 +979,93 @@
             <w:noProof/>
             <w:webHidden/>
           </w:rPr>
-          <w:instrText xml:space="preserve"> PAGEREF _Toc406609091 \h </w:instrText>
+          <w:instrText xml:space="preserve"> PAGEREF _Toc406615877 \h </w:instrText>
+        </w:r>
+        <w:r>
+          <w:rPr>
+            <w:noProof/>
+            <w:webHidden/>
+          </w:rPr>
+        </w:r>
+        <w:r>
+          <w:rPr>
+            <w:noProof/>
+            <w:webHidden/>
+          </w:rPr>
+          <w:fldChar w:fldCharType="separate"/>
+        </w:r>
+        <w:r>
+          <w:rPr>
+            <w:noProof/>
+            <w:webHidden/>
+          </w:rPr>
+          <w:t>14</w:t>
+        </w:r>
+        <w:r>
+          <w:rPr>
+            <w:noProof/>
+            <w:webHidden/>
+          </w:rPr>
+          <w:fldChar w:fldCharType="end"/>
+        </w:r>
+      </w:hyperlink>
+    </w:p>
+    <w:p>
+      <w:pPr>
+        <w:pStyle w:val="TableofFigures"/>
+        <w:tabs>
+          <w:tab w:val="right" w:leader="dot" w:pos="8494"/>
+        </w:tabs>
+        <w:rPr>
+          <w:rFonts w:asciiTheme="minorHAnsi" w:eastAsiaTheme="minorEastAsia" w:hAnsiTheme="minorHAnsi" w:cstheme="minorBidi"/>
+          <w:noProof/>
+          <w:color w:val="auto"/>
+          <w:sz w:val="22"/>
+          <w:szCs w:val="22"/>
+        </w:rPr>
+      </w:pPr>
+      <w:hyperlink w:anchor="_Toc406615878" w:history="1">
+        <w:r>
+          <w:rPr>
+            <w:rStyle w:val="Hyperlink"/>
+            <w:noProof/>
+          </w:rPr>
+          <w:t xml:space="preserve">Figura 5 - Estrutura </w:t>
+        </w:r>
+        <w:r>
+          <w:rPr>
+            <w:rStyle w:val="Hyperlink"/>
+            <w:noProof/>
+          </w:rPr>
+          <w:t>d</w:t>
+        </w:r>
+        <w:r>
+          <w:rPr>
+            <w:rStyle w:val="Hyperlink"/>
+            <w:noProof/>
+          </w:rPr>
+          <w:t>e arquivos do rails new</w:t>
+        </w:r>
+        <w:r>
+          <w:rPr>
+            <w:noProof/>
+            <w:webHidden/>
+          </w:rPr>
+          <w:tab/>
+        </w:r>
+        <w:r>
+          <w:rPr>
+            <w:noProof/>
+            <w:webHidden/>
+          </w:rPr>
+          <w:fldChar w:fldCharType="begin"/>
+        </w:r>
+        <w:r>
+          <w:rPr>
+            <w:noProof/>
+            <w:webHidden/>
+          </w:rPr>
+          <w:instrText xml:space="preserve"> PAGEREF _Toc406615878 \h </w:instrText>
         </w:r>
         <w:r>
           <w:rPr>
@@ -1015,13 +1110,13 @@
           <w:szCs w:val="22"/>
         </w:rPr>
       </w:pPr>
-      <w:hyperlink w:anchor="_Toc406609092" w:history="1">
+      <w:hyperlink w:anchor="_Toc406615879" w:history="1">
         <w:r>
           <w:rPr>
             <w:rStyle w:val="Hyperlink"/>
             <w:noProof/>
           </w:rPr>
-          <w:t>Figura 5 - Resultado rails scaffold</w:t>
+          <w:t>Figura 6 - Resultado rails scaffold</w:t>
         </w:r>
         <w:r>
           <w:rPr>
@@ -1042,7 +1137,7 @@
             <w:noProof/>
             <w:webHidden/>
           </w:rPr>
-          <w:instrText xml:space="preserve"> PAGEREF _Toc406609092 \h </w:instrText>
+          <w:instrText xml:space="preserve"> PAGEREF _Toc406615879 \h </w:instrText>
         </w:r>
         <w:r>
           <w:rPr>
@@ -1087,13 +1182,13 @@
           <w:szCs w:val="22"/>
         </w:rPr>
       </w:pPr>
-      <w:hyperlink w:anchor="_Toc406609093" w:history="1">
+      <w:hyperlink w:anchor="_Toc406615880" w:history="1">
         <w:r>
           <w:rPr>
             <w:rStyle w:val="Hyperlink"/>
             <w:noProof/>
           </w:rPr>
-          <w:t>Figura 6 - Exemplo de funcionamento do Lex</w:t>
+          <w:t>Figura 7 - Exemplo de funcionamento do Lex</w:t>
         </w:r>
         <w:r>
           <w:rPr>
@@ -1114,7 +1209,7 @@
             <w:noProof/>
             <w:webHidden/>
           </w:rPr>
-          <w:instrText xml:space="preserve"> PAGEREF _Toc406609093 \h </w:instrText>
+          <w:instrText xml:space="preserve"> PAGEREF _Toc406615880 \h </w:instrText>
         </w:r>
         <w:r>
           <w:rPr>
@@ -1159,13 +1254,13 @@
           <w:szCs w:val="22"/>
         </w:rPr>
       </w:pPr>
-      <w:hyperlink w:anchor="_Toc406609094" w:history="1">
+      <w:hyperlink w:anchor="_Toc406615881" w:history="1">
         <w:r>
           <w:rPr>
             <w:rStyle w:val="Hyperlink"/>
             <w:noProof/>
           </w:rPr>
-          <w:t>Figura 7 - Exemplo de funcionamento do YACC</w:t>
+          <w:t>Figura 8 - Exemplo de funcionamento do YACC</w:t>
         </w:r>
         <w:r>
           <w:rPr>
@@ -1186,7 +1281,7 @@
             <w:noProof/>
             <w:webHidden/>
           </w:rPr>
-          <w:instrText xml:space="preserve"> PAGEREF _Toc406609094 \h </w:instrText>
+          <w:instrText xml:space="preserve"> PAGEREF _Toc406615881 \h </w:instrText>
         </w:r>
         <w:r>
           <w:rPr>
@@ -1231,13 +1326,13 @@
           <w:szCs w:val="22"/>
         </w:rPr>
       </w:pPr>
-      <w:hyperlink w:anchor="_Toc406609095" w:history="1">
+      <w:hyperlink w:anchor="_Toc406615882" w:history="1">
         <w:r>
           <w:rPr>
             <w:rStyle w:val="Hyperlink"/>
             <w:noProof/>
           </w:rPr>
-          <w:t>Figura 8 - Entradas e saídas do Lex e do YACC</w:t>
+          <w:t>Figura 9 - Entradas e saídas do Lex e do YACC</w:t>
         </w:r>
         <w:r>
           <w:rPr>
@@ -1258,7 +1353,7 @@
             <w:noProof/>
             <w:webHidden/>
           </w:rPr>
-          <w:instrText xml:space="preserve"> PAGEREF _Toc406609095 \h </w:instrText>
+          <w:instrText xml:space="preserve"> PAGEREF _Toc406615882 \h </w:instrText>
         </w:r>
         <w:r>
           <w:rPr>
@@ -1303,13 +1398,13 @@
           <w:szCs w:val="22"/>
         </w:rPr>
       </w:pPr>
-      <w:hyperlink w:anchor="_Toc406609096" w:history="1">
+      <w:hyperlink w:anchor="_Toc406615883" w:history="1">
         <w:r>
           <w:rPr>
             <w:rStyle w:val="Hyperlink"/>
             <w:noProof/>
           </w:rPr>
-          <w:t>Figura 9 - Relacionamento entre o Lex e o YACC</w:t>
+          <w:t>Figura 10 - Relacionamento entre o Lex e o YACC</w:t>
         </w:r>
         <w:r>
           <w:rPr>
@@ -1330,7 +1425,7 @@
             <w:noProof/>
             <w:webHidden/>
           </w:rPr>
-          <w:instrText xml:space="preserve"> PAGEREF _Toc406609096 \h </w:instrText>
+          <w:instrText xml:space="preserve"> PAGEREF _Toc406615883 \h </w:instrText>
         </w:r>
         <w:r>
           <w:rPr>
@@ -1375,27 +1470,13 @@
           <w:szCs w:val="22"/>
         </w:rPr>
       </w:pPr>
-      <w:hyperlink w:anchor="_Toc406609097" w:history="1">
+      <w:hyperlink w:anchor="_Toc406615884" w:history="1">
         <w:r>
           <w:rPr>
             <w:rStyle w:val="Hyperlink"/>
             <w:noProof/>
           </w:rPr>
-          <w:t>Figura 10 - Exemplo de SQL</w:t>
-        </w:r>
-        <w:r>
-          <w:rPr>
-            <w:rStyle w:val="Hyperlink"/>
-            <w:noProof/>
-          </w:rPr>
-          <w:t xml:space="preserve"> </w:t>
-        </w:r>
-        <w:r>
-          <w:rPr>
-            <w:rStyle w:val="Hyperlink"/>
-            <w:noProof/>
-          </w:rPr>
-          <w:t>Schema</w:t>
+          <w:t>Figura 11 - Exemplo de SQL Schema</w:t>
         </w:r>
         <w:r>
           <w:rPr>
@@ -1416,7 +1497,7 @@
             <w:noProof/>
             <w:webHidden/>
           </w:rPr>
-          <w:instrText xml:space="preserve"> PAGEREF _Toc406609097 \h </w:instrText>
+          <w:instrText xml:space="preserve"> PAGEREF _Toc406615884 \h </w:instrText>
         </w:r>
         <w:r>
           <w:rPr>
@@ -1461,27 +1542,13 @@
           <w:szCs w:val="22"/>
         </w:rPr>
       </w:pPr>
-      <w:hyperlink w:anchor="_Toc406609098" w:history="1">
+      <w:hyperlink w:anchor="_Toc406615885" w:history="1">
         <w:r>
           <w:rPr>
             <w:rStyle w:val="Hyperlink"/>
             <w:noProof/>
           </w:rPr>
-          <w:t>Figura 11 - Exem</w:t>
-        </w:r>
-        <w:r>
-          <w:rPr>
-            <w:rStyle w:val="Hyperlink"/>
-            <w:noProof/>
-          </w:rPr>
-          <w:t>p</w:t>
-        </w:r>
-        <w:r>
-          <w:rPr>
-            <w:rStyle w:val="Hyperlink"/>
-            <w:noProof/>
-          </w:rPr>
-          <w:t>lo dos comandos gerados</w:t>
+          <w:t>Figura 12 - Exemplo dos comandos gerados</w:t>
         </w:r>
         <w:r>
           <w:rPr>
@@ -1502,7 +1569,7 @@
             <w:noProof/>
             <w:webHidden/>
           </w:rPr>
-          <w:instrText xml:space="preserve"> PAGEREF _Toc406609098 \h </w:instrText>
+          <w:instrText xml:space="preserve"> PAGEREF _Toc406615885 \h </w:instrText>
         </w:r>
         <w:r>
           <w:rPr>
@@ -1547,13 +1614,13 @@
           <w:szCs w:val="22"/>
         </w:rPr>
       </w:pPr>
-      <w:hyperlink w:anchor="_Toc406609099" w:history="1">
+      <w:hyperlink w:anchor="_Toc406615886" w:history="1">
         <w:r>
           <w:rPr>
             <w:rStyle w:val="Hyperlink"/>
             <w:noProof/>
           </w:rPr>
-          <w:t>Figura 12 - Exemplo de SQL Schema</w:t>
+          <w:t>Figura 13 - Exemplo de SQL Schema</w:t>
         </w:r>
         <w:r>
           <w:rPr>
@@ -1574,7 +1641,7 @@
             <w:noProof/>
             <w:webHidden/>
           </w:rPr>
-          <w:instrText xml:space="preserve"> PAGEREF _Toc406609099 \h </w:instrText>
+          <w:instrText xml:space="preserve"> PAGEREF _Toc406615886 \h </w:instrText>
         </w:r>
         <w:r>
           <w:rPr>
@@ -1619,13 +1686,13 @@
           <w:szCs w:val="22"/>
         </w:rPr>
       </w:pPr>
-      <w:hyperlink w:anchor="_Toc406609100" w:history="1">
+      <w:hyperlink w:anchor="_Toc406615887" w:history="1">
         <w:r>
           <w:rPr>
             <w:rStyle w:val="Hyperlink"/>
             <w:noProof/>
           </w:rPr>
-          <w:t>Figura 13 - Regra para reconhecimento de tabelas no YACC</w:t>
+          <w:t>Figura 14 - Regra para reconhecimento de tabelas no YACC</w:t>
         </w:r>
         <w:r>
           <w:rPr>
@@ -1646,7 +1713,7 @@
             <w:noProof/>
             <w:webHidden/>
           </w:rPr>
-          <w:instrText xml:space="preserve"> PAGEREF _Toc406609100 \h </w:instrText>
+          <w:instrText xml:space="preserve"> PAGEREF _Toc406615887 \h </w:instrText>
         </w:r>
         <w:r>
           <w:rPr>
@@ -1691,13 +1758,13 @@
           <w:szCs w:val="22"/>
         </w:rPr>
       </w:pPr>
-      <w:hyperlink w:anchor="_Toc406609101" w:history="1">
+      <w:hyperlink w:anchor="_Toc406615888" w:history="1">
         <w:r>
           <w:rPr>
             <w:rStyle w:val="Hyperlink"/>
             <w:noProof/>
           </w:rPr>
-          <w:t>Figura 14 - SQL Schema extraído do Pajé</w:t>
+          <w:t>Figura 15 - SQL Schema extraído do Pajé</w:t>
         </w:r>
         <w:r>
           <w:rPr>
@@ -1718,7 +1785,7 @@
             <w:noProof/>
             <w:webHidden/>
           </w:rPr>
-          <w:instrText xml:space="preserve"> PAGEREF _Toc406609101 \h </w:instrText>
+          <w:instrText xml:space="preserve"> PAGEREF _Toc406615888 \h </w:instrText>
         </w:r>
         <w:r>
           <w:rPr>
@@ -1763,13 +1830,13 @@
           <w:szCs w:val="22"/>
         </w:rPr>
       </w:pPr>
-      <w:hyperlink w:anchor="_Toc406609102" w:history="1">
+      <w:hyperlink w:anchor="_Toc406615889" w:history="1">
         <w:r>
           <w:rPr>
             <w:rStyle w:val="Hyperlink"/>
             <w:noProof/>
           </w:rPr>
-          <w:t>Figura 15 - Chamada da ferramenta por linha de comando</w:t>
+          <w:t>Figura 16 - Chamada da ferramenta por linha de comando</w:t>
         </w:r>
         <w:r>
           <w:rPr>
@@ -1790,7 +1857,7 @@
             <w:noProof/>
             <w:webHidden/>
           </w:rPr>
-          <w:instrText xml:space="preserve"> PAGEREF _Toc406609102 \h </w:instrText>
+          <w:instrText xml:space="preserve"> PAGEREF _Toc406615889 \h </w:instrText>
         </w:r>
         <w:r>
           <w:rPr>
@@ -1835,13 +1902,13 @@
           <w:szCs w:val="22"/>
         </w:rPr>
       </w:pPr>
-      <w:hyperlink w:anchor="_Toc406609103" w:history="1">
+      <w:hyperlink w:anchor="_Toc406615890" w:history="1">
         <w:r>
           <w:rPr>
             <w:rStyle w:val="Hyperlink"/>
             <w:noProof/>
           </w:rPr>
-          <w:t>Figura 16 - Saída da ferramenta</w:t>
+          <w:t>Figura 17 - Saída da ferramenta</w:t>
         </w:r>
         <w:r>
           <w:rPr>
@@ -1862,7 +1929,7 @@
             <w:noProof/>
             <w:webHidden/>
           </w:rPr>
-          <w:instrText xml:space="preserve"> PAGEREF _Toc406609103 \h </w:instrText>
+          <w:instrText xml:space="preserve"> PAGEREF _Toc406615890 \h </w:instrText>
         </w:r>
         <w:r>
           <w:rPr>
@@ -1907,13 +1974,13 @@
           <w:szCs w:val="22"/>
         </w:rPr>
       </w:pPr>
-      <w:hyperlink w:anchor="_Toc406609104" w:history="1">
+      <w:hyperlink w:anchor="_Toc406615891" w:history="1">
         <w:r>
           <w:rPr>
             <w:rStyle w:val="Hyperlink"/>
             <w:noProof/>
           </w:rPr>
-          <w:t>Figura 17 - Arquivo de migração da tabela Agenda</w:t>
+          <w:t>Figura 18 - Arquivo de migração da tabela Agenda</w:t>
         </w:r>
         <w:r>
           <w:rPr>
@@ -1934,7 +2001,7 @@
             <w:noProof/>
             <w:webHidden/>
           </w:rPr>
-          <w:instrText xml:space="preserve"> PAGEREF _Toc406609104 \h </w:instrText>
+          <w:instrText xml:space="preserve"> PAGEREF _Toc406615891 \h </w:instrText>
         </w:r>
         <w:r>
           <w:rPr>
@@ -1979,13 +2046,13 @@
           <w:szCs w:val="22"/>
         </w:rPr>
       </w:pPr>
-      <w:hyperlink w:anchor="_Toc406609105" w:history="1">
+      <w:hyperlink w:anchor="_Toc406615892" w:history="1">
         <w:r>
           <w:rPr>
             <w:rStyle w:val="Hyperlink"/>
             <w:noProof/>
           </w:rPr>
-          <w:t>Figura 18 - Arquivo model da tabela Agenda</w:t>
+          <w:t>Figura 19 - Arquivo model da tabela Agenda</w:t>
         </w:r>
         <w:r>
           <w:rPr>
@@ -2006,7 +2073,7 @@
             <w:noProof/>
             <w:webHidden/>
           </w:rPr>
-          <w:instrText xml:space="preserve"> PAGEREF _Toc406609105 \h </w:instrText>
+          <w:instrText xml:space="preserve"> PAGEREF _Toc406615892 \h </w:instrText>
         </w:r>
         <w:r>
           <w:rPr>
@@ -2051,13 +2118,13 @@
           <w:szCs w:val="22"/>
         </w:rPr>
       </w:pPr>
-      <w:hyperlink w:anchor="_Toc406609106" w:history="1">
+      <w:hyperlink w:anchor="_Toc406615893" w:history="1">
         <w:r>
           <w:rPr>
             <w:rStyle w:val="Hyperlink"/>
             <w:noProof/>
           </w:rPr>
-          <w:t>Figura 19 - Arquivos criados pelos comandos generate</w:t>
+          <w:t>Figura 20 - Arquivos criados pelos comandos generate</w:t>
         </w:r>
         <w:r>
           <w:rPr>
@@ -2078,7 +2145,7 @@
             <w:noProof/>
             <w:webHidden/>
           </w:rPr>
-          <w:instrText xml:space="preserve"> PAGEREF _Toc406609106 \h </w:instrText>
+          <w:instrText xml:space="preserve"> PAGEREF _Toc406615893 \h </w:instrText>
         </w:r>
         <w:r>
           <w:rPr>
@@ -2123,13 +2190,13 @@
           <w:szCs w:val="22"/>
         </w:rPr>
       </w:pPr>
-      <w:hyperlink w:anchor="_Toc406609107" w:history="1">
+      <w:hyperlink w:anchor="_Toc406615894" w:history="1">
         <w:r>
           <w:rPr>
             <w:rStyle w:val="Hyperlink"/>
             <w:noProof/>
           </w:rPr>
-          <w:t>Figura 20 - Tela de criação de paciente</w:t>
+          <w:t>Figura 21 - Tela de criação de paciente</w:t>
         </w:r>
         <w:r>
           <w:rPr>
@@ -2150,7 +2217,7 @@
             <w:noProof/>
             <w:webHidden/>
           </w:rPr>
-          <w:instrText xml:space="preserve"> PAGEREF _Toc406609107 \h </w:instrText>
+          <w:instrText xml:space="preserve"> PAGEREF _Toc406615894 \h </w:instrText>
         </w:r>
         <w:r>
           <w:rPr>
@@ -2195,13 +2262,13 @@
           <w:szCs w:val="22"/>
         </w:rPr>
       </w:pPr>
-      <w:hyperlink w:anchor="_Toc406609108" w:history="1">
+      <w:hyperlink w:anchor="_Toc406615895" w:history="1">
         <w:r>
           <w:rPr>
             <w:rStyle w:val="Hyperlink"/>
             <w:noProof/>
           </w:rPr>
-          <w:t>Figura 21 - Tela de lista de agendas</w:t>
+          <w:t>Figura 22 - Tela de lista de agendas</w:t>
         </w:r>
         <w:r>
           <w:rPr>
@@ -2222,7 +2289,7 @@
             <w:noProof/>
             <w:webHidden/>
           </w:rPr>
-          <w:instrText xml:space="preserve"> PAGEREF _Toc406609108 \h </w:instrText>
+          <w:instrText xml:space="preserve"> PAGEREF _Toc406615895 \h </w:instrText>
         </w:r>
         <w:r>
           <w:rPr>
@@ -2267,13 +2334,13 @@
           <w:szCs w:val="22"/>
         </w:rPr>
       </w:pPr>
-      <w:hyperlink w:anchor="_Toc406609109" w:history="1">
+      <w:hyperlink w:anchor="_Toc406615896" w:history="1">
         <w:r>
           <w:rPr>
             <w:rStyle w:val="Hyperlink"/>
             <w:noProof/>
           </w:rPr>
-          <w:t>Figura 22 - Tela de exclusão de profissional</w:t>
+          <w:t>Figura 23 - Tela de exclusão de profissional</w:t>
         </w:r>
         <w:r>
           <w:rPr>
@@ -2294,7 +2361,7 @@
             <w:noProof/>
             <w:webHidden/>
           </w:rPr>
-          <w:instrText xml:space="preserve"> PAGEREF _Toc406609109 \h </w:instrText>
+          <w:instrText xml:space="preserve"> PAGEREF _Toc406615896 \h </w:instrText>
         </w:r>
         <w:r>
           <w:rPr>
@@ -2340,9 +2407,9 @@
         <w:br w:type="page"/>
       </w:r>
     </w:p>
-    <w:bookmarkStart w:id="6" w:name="_Toc406608842" w:displacedByCustomXml="next"/>
-    <w:bookmarkStart w:id="7" w:name="_Toc406173314" w:displacedByCustomXml="next"/>
-    <w:bookmarkStart w:id="8" w:name="_Toc406173402" w:displacedByCustomXml="next"/>
+    <w:bookmarkStart w:id="7" w:name="_Toc406173402" w:displacedByCustomXml="next"/>
+    <w:bookmarkStart w:id="8" w:name="_Toc406173314" w:displacedByCustomXml="next"/>
+    <w:bookmarkStart w:id="9" w:name="_Toc406608842" w:displacedByCustomXml="next"/>
     <w:sdt>
       <w:sdtPr>
         <w:rPr>
@@ -2370,9 +2437,9 @@
           <w:r>
             <w:t>SÚMARIO</w:t>
           </w:r>
+          <w:bookmarkEnd w:id="9"/>
           <w:bookmarkEnd w:id="8"/>
           <w:bookmarkEnd w:id="7"/>
-          <w:bookmarkEnd w:id="6"/>
         </w:p>
         <w:p>
           <w:pPr>
@@ -4236,14 +4303,14 @@
           <w:cols w:space="720"/>
         </w:sectPr>
       </w:pPr>
-      <w:bookmarkStart w:id="9" w:name="_Toc406173315"/>
-      <w:bookmarkStart w:id="10" w:name="_Toc406173403"/>
+      <w:bookmarkStart w:id="10" w:name="_Toc406173315"/>
+      <w:bookmarkStart w:id="11" w:name="_Toc406173403"/>
     </w:p>
     <w:p>
       <w:pPr>
         <w:pStyle w:val="Title1"/>
       </w:pPr>
-      <w:bookmarkStart w:id="11" w:name="_Toc406608843"/>
+      <w:bookmarkStart w:id="12" w:name="_Toc406608843"/>
       <w:r>
         <w:lastRenderedPageBreak/>
         <w:t xml:space="preserve">1  </w:t>
@@ -4251,9 +4318,9 @@
       <w:r>
         <w:t>Introdução</w:t>
       </w:r>
-      <w:bookmarkEnd w:id="9"/>
       <w:bookmarkEnd w:id="10"/>
       <w:bookmarkEnd w:id="11"/>
+      <w:bookmarkEnd w:id="12"/>
     </w:p>
     <w:p>
       <w:r>
@@ -4627,9 +4694,9 @@
       <w:pPr>
         <w:pStyle w:val="Title1"/>
       </w:pPr>
-      <w:bookmarkStart w:id="12" w:name="_Toc406173316"/>
-      <w:bookmarkStart w:id="13" w:name="_Toc406173404"/>
-      <w:bookmarkStart w:id="14" w:name="_Toc406608844"/>
+      <w:bookmarkStart w:id="13" w:name="_Toc406173316"/>
+      <w:bookmarkStart w:id="14" w:name="_Toc406173404"/>
+      <w:bookmarkStart w:id="15" w:name="_Toc406608844"/>
       <w:r>
         <w:lastRenderedPageBreak/>
         <w:t>2  Revisão b</w:t>
@@ -4637,9 +4704,9 @@
       <w:r>
         <w:t>ibliográfica</w:t>
       </w:r>
-      <w:bookmarkEnd w:id="12"/>
       <w:bookmarkEnd w:id="13"/>
       <w:bookmarkEnd w:id="14"/>
+      <w:bookmarkEnd w:id="15"/>
     </w:p>
     <w:p>
       <w:r>
@@ -4755,8 +4822,8 @@
       <w:pPr>
         <w:pStyle w:val="Title2"/>
       </w:pPr>
-      <w:bookmarkStart w:id="15" w:name="_Toc406173317"/>
-      <w:bookmarkStart w:id="16" w:name="_Toc406608845"/>
+      <w:bookmarkStart w:id="16" w:name="_Toc406173317"/>
+      <w:bookmarkStart w:id="17" w:name="_Toc406608845"/>
       <w:r>
         <w:t xml:space="preserve">2.1 </w:t>
       </w:r>
@@ -4766,8 +4833,8 @@
       <w:r>
         <w:t>Linguagem SQL</w:t>
       </w:r>
-      <w:bookmarkEnd w:id="15"/>
       <w:bookmarkEnd w:id="16"/>
+      <w:bookmarkEnd w:id="17"/>
     </w:p>
     <w:p>
       <w:r>
@@ -4819,8 +4886,8 @@
       <w:pPr>
         <w:pStyle w:val="Title3"/>
       </w:pPr>
-      <w:bookmarkStart w:id="17" w:name="_Toc406173318"/>
-      <w:bookmarkStart w:id="18" w:name="_Toc406608846"/>
+      <w:bookmarkStart w:id="18" w:name="_Toc406173318"/>
+      <w:bookmarkStart w:id="19" w:name="_Toc406608846"/>
       <w:r>
         <w:t>2.1.</w:t>
       </w:r>
@@ -4836,8 +4903,6 @@
       <w:r>
         <w:t>Linguagem de definição de dados</w:t>
       </w:r>
-      <w:bookmarkStart w:id="19" w:name="_GoBack"/>
-      <w:bookmarkEnd w:id="17"/>
       <w:bookmarkEnd w:id="18"/>
       <w:bookmarkEnd w:id="19"/>
     </w:p>
@@ -5291,7 +5356,7 @@
           <w:szCs w:val="24"/>
         </w:rPr>
       </w:pPr>
-      <w:bookmarkStart w:id="20" w:name="_Toc406609088"/>
+      <w:bookmarkStart w:id="20" w:name="_Toc406615874"/>
       <w:r>
         <w:rPr>
           <w:i w:val="0"/>
@@ -5821,7 +5886,7 @@
           <w:szCs w:val="24"/>
         </w:rPr>
       </w:pPr>
-      <w:bookmarkStart w:id="25" w:name="_Toc406609089"/>
+      <w:bookmarkStart w:id="25" w:name="_Toc406615875"/>
       <w:r>
         <w:rPr>
           <w:i w:val="0"/>
@@ -5954,12 +6019,25 @@
         <w:t>Active Record</w:t>
       </w:r>
       <w:r>
-        <w:t xml:space="preserve"> e sua versão equivalente em SQL</w:t>
+        <w:rPr>
+          <w:i/>
+        </w:rPr>
+        <w:t>,</w:t>
+      </w:r>
+      <w:r>
+        <w:t xml:space="preserve"> e</w:t>
+      </w:r>
+      <w:r>
+        <w:t>nquanto a figura 4 mostra</w:t>
+      </w:r>
+      <w:r>
+        <w:t xml:space="preserve"> sua versão equivalente em SQL</w:t>
       </w:r>
       <w:r>
         <w:t>.</w:t>
       </w:r>
     </w:p>
+    <w:p/>
     <w:tbl>
       <w:tblPr>
         <w:tblStyle w:val="TableGrid"/>
@@ -6217,196 +6295,265 @@
               <w:t>()</w:t>
             </w:r>
           </w:p>
+        </w:tc>
+      </w:tr>
+    </w:tbl>
+    <w:p>
+      <w:pPr>
+        <w:pStyle w:val="Caption"/>
+        <w:jc w:val="center"/>
+        <w:rPr>
+          <w:i w:val="0"/>
+          <w:color w:val="auto"/>
+          <w:sz w:val="24"/>
+          <w:szCs w:val="24"/>
+        </w:rPr>
+      </w:pPr>
+      <w:bookmarkStart w:id="26" w:name="_Toc406615876"/>
+      <w:r>
+        <w:rPr>
+          <w:i w:val="0"/>
+          <w:color w:val="auto"/>
+          <w:sz w:val="24"/>
+          <w:szCs w:val="24"/>
+        </w:rPr>
+        <w:t xml:space="preserve">Figura </w:t>
+      </w:r>
+      <w:r>
+        <w:rPr>
+          <w:i w:val="0"/>
+          <w:color w:val="auto"/>
+          <w:sz w:val="24"/>
+          <w:szCs w:val="24"/>
+        </w:rPr>
+        <w:fldChar w:fldCharType="begin"/>
+      </w:r>
+      <w:r>
+        <w:rPr>
+          <w:i w:val="0"/>
+          <w:color w:val="auto"/>
+          <w:sz w:val="24"/>
+          <w:szCs w:val="24"/>
+        </w:rPr>
+        <w:instrText xml:space="preserve"> SEQ Figura \* ARABIC </w:instrText>
+      </w:r>
+      <w:r>
+        <w:rPr>
+          <w:i w:val="0"/>
+          <w:color w:val="auto"/>
+          <w:sz w:val="24"/>
+          <w:szCs w:val="24"/>
+        </w:rPr>
+        <w:fldChar w:fldCharType="separate"/>
+      </w:r>
+      <w:r>
+        <w:rPr>
+          <w:i w:val="0"/>
+          <w:noProof/>
+          <w:color w:val="auto"/>
+          <w:sz w:val="24"/>
+          <w:szCs w:val="24"/>
+        </w:rPr>
+        <w:t>3</w:t>
+      </w:r>
+      <w:r>
+        <w:rPr>
+          <w:i w:val="0"/>
+          <w:color w:val="auto"/>
+          <w:sz w:val="24"/>
+          <w:szCs w:val="24"/>
+        </w:rPr>
+        <w:fldChar w:fldCharType="end"/>
+      </w:r>
+      <w:r>
+        <w:rPr>
+          <w:i w:val="0"/>
+          <w:color w:val="auto"/>
+          <w:sz w:val="24"/>
+          <w:szCs w:val="24"/>
+        </w:rPr>
+        <w:t xml:space="preserve"> - Exemplo de funcionamento do </w:t>
+      </w:r>
+      <w:r>
+        <w:rPr>
+          <w:color w:val="auto"/>
+          <w:sz w:val="24"/>
+          <w:szCs w:val="24"/>
+        </w:rPr>
+        <w:t>Active Record</w:t>
+      </w:r>
+      <w:bookmarkEnd w:id="26"/>
+    </w:p>
+    <w:tbl>
+      <w:tblPr>
+        <w:tblStyle w:val="TableGrid"/>
+        <w:tblW w:w="9073" w:type="dxa"/>
+        <w:tblInd w:w="-289" w:type="dxa"/>
+        <w:tblLook w:val="04A0" w:firstRow="1" w:lastRow="0" w:firstColumn="1" w:lastColumn="0" w:noHBand="0" w:noVBand="1"/>
+      </w:tblPr>
+      <w:tblGrid>
+        <w:gridCol w:w="9073"/>
+      </w:tblGrid>
+      <w:tr>
+        <w:trPr>
+          <w:trHeight w:val="581"/>
+        </w:trPr>
+        <w:tc>
+          <w:tcPr>
+            <w:tcW w:w="9073" w:type="dxa"/>
+          </w:tcPr>
           <w:p>
             <w:pPr>
-              <w:pStyle w:val="Normal1"/>
-              <w:numPr>
-                <w:ilvl w:val="0"/>
-                <w:numId w:val="6"/>
-              </w:numPr>
-              <w:ind w:left="527" w:hanging="355"/>
-              <w:rPr>
-                <w:rFonts w:ascii="Arial" w:hAnsi="Arial" w:cs="Arial"/>
-                <w:sz w:val="24"/>
-                <w:szCs w:val="24"/>
-              </w:rPr>
-            </w:pPr>
-          </w:p>
-          <w:p>
-            <w:pPr>
-              <w:pStyle w:val="Normal1"/>
+              <w:pStyle w:val="ListParagraph"/>
               <w:keepNext/>
               <w:numPr>
                 <w:ilvl w:val="0"/>
-                <w:numId w:val="6"/>
+                <w:numId w:val="26"/>
               </w:numPr>
-              <w:ind w:left="527" w:hanging="355"/>
-              <w:rPr>
-                <w:rFonts w:ascii="Arial" w:hAnsi="Arial" w:cs="Arial"/>
-                <w:sz w:val="24"/>
-                <w:szCs w:val="24"/>
-              </w:rPr>
+              <w:jc w:val="left"/>
             </w:pPr>
             <w:r>
               <w:rPr>
-                <w:rFonts w:ascii="Arial" w:eastAsia="Courier New" w:hAnsi="Arial" w:cs="Arial"/>
+                <w:rFonts w:eastAsia="Courier New" w:cs="Arial"/>
                 <w:b/>
                 <w:color w:val="0000FF"/>
-                <w:sz w:val="24"/>
                 <w:szCs w:val="24"/>
               </w:rPr>
               <w:t>INSERT</w:t>
             </w:r>
             <w:r>
               <w:rPr>
-                <w:rFonts w:ascii="Arial" w:eastAsia="Courier New" w:hAnsi="Arial" w:cs="Arial"/>
-                <w:sz w:val="24"/>
+                <w:rFonts w:eastAsia="Courier New" w:cs="Arial"/>
                 <w:szCs w:val="24"/>
               </w:rPr>
               <w:t xml:space="preserve"> </w:t>
             </w:r>
             <w:r>
               <w:rPr>
-                <w:rFonts w:ascii="Arial" w:eastAsia="Courier New" w:hAnsi="Arial" w:cs="Arial"/>
+                <w:rFonts w:eastAsia="Courier New" w:cs="Arial"/>
                 <w:b/>
                 <w:color w:val="0000FF"/>
-                <w:sz w:val="24"/>
                 <w:szCs w:val="24"/>
               </w:rPr>
               <w:t>INTO</w:t>
             </w:r>
             <w:r>
               <w:rPr>
-                <w:rFonts w:ascii="Arial" w:eastAsia="Courier New" w:hAnsi="Arial" w:cs="Arial"/>
-                <w:sz w:val="24"/>
+                <w:rFonts w:eastAsia="Courier New" w:cs="Arial"/>
                 <w:szCs w:val="24"/>
               </w:rPr>
               <w:t xml:space="preserve"> Pessoa </w:t>
             </w:r>
             <w:r>
               <w:rPr>
-                <w:rFonts w:ascii="Arial" w:eastAsia="Courier New" w:hAnsi="Arial" w:cs="Arial"/>
+                <w:rFonts w:eastAsia="Courier New" w:cs="Arial"/>
                 <w:b/>
                 <w:color w:val="000080"/>
-                <w:sz w:val="24"/>
                 <w:szCs w:val="24"/>
               </w:rPr>
               <w:t>(</w:t>
             </w:r>
             <w:r>
               <w:rPr>
-                <w:rFonts w:ascii="Arial" w:eastAsia="Courier New" w:hAnsi="Arial" w:cs="Arial"/>
-                <w:sz w:val="24"/>
+                <w:rFonts w:eastAsia="Courier New" w:cs="Arial"/>
                 <w:szCs w:val="24"/>
               </w:rPr>
               <w:t>nome</w:t>
             </w:r>
             <w:r>
               <w:rPr>
-                <w:rFonts w:ascii="Arial" w:eastAsia="Courier New" w:hAnsi="Arial" w:cs="Arial"/>
+                <w:rFonts w:eastAsia="Courier New" w:cs="Arial"/>
                 <w:b/>
                 <w:color w:val="000080"/>
-                <w:sz w:val="24"/>
                 <w:szCs w:val="24"/>
               </w:rPr>
               <w:t>,</w:t>
             </w:r>
             <w:r>
               <w:rPr>
-                <w:rFonts w:ascii="Arial" w:eastAsia="Courier New" w:hAnsi="Arial" w:cs="Arial"/>
-                <w:sz w:val="24"/>
+                <w:rFonts w:eastAsia="Courier New" w:cs="Arial"/>
                 <w:szCs w:val="24"/>
               </w:rPr>
               <w:t xml:space="preserve"> sobrenome</w:t>
             </w:r>
             <w:r>
               <w:rPr>
-                <w:rFonts w:ascii="Arial" w:eastAsia="Courier New" w:hAnsi="Arial" w:cs="Arial"/>
+                <w:rFonts w:eastAsia="Courier New" w:cs="Arial"/>
                 <w:b/>
                 <w:color w:val="000080"/>
-                <w:sz w:val="24"/>
                 <w:szCs w:val="24"/>
               </w:rPr>
               <w:t>)</w:t>
             </w:r>
             <w:r>
               <w:rPr>
-                <w:rFonts w:ascii="Arial" w:eastAsia="Courier New" w:hAnsi="Arial" w:cs="Arial"/>
-                <w:sz w:val="24"/>
+                <w:rFonts w:eastAsia="Courier New" w:cs="Arial"/>
                 <w:szCs w:val="24"/>
               </w:rPr>
               <w:t xml:space="preserve"> </w:t>
             </w:r>
             <w:r>
               <w:rPr>
-                <w:rFonts w:ascii="Arial" w:eastAsia="Courier New" w:hAnsi="Arial" w:cs="Arial"/>
+                <w:rFonts w:eastAsia="Courier New" w:cs="Arial"/>
                 <w:b/>
                 <w:color w:val="0000FF"/>
-                <w:sz w:val="24"/>
                 <w:szCs w:val="24"/>
               </w:rPr>
               <w:t>VALUES</w:t>
             </w:r>
             <w:r>
               <w:rPr>
-                <w:rFonts w:ascii="Arial" w:eastAsia="Courier New" w:hAnsi="Arial" w:cs="Arial"/>
-                <w:sz w:val="24"/>
+                <w:rFonts w:eastAsia="Courier New" w:cs="Arial"/>
                 <w:szCs w:val="24"/>
               </w:rPr>
               <w:t xml:space="preserve"> </w:t>
             </w:r>
             <w:r>
               <w:rPr>
-                <w:rFonts w:ascii="Arial" w:eastAsia="Courier New" w:hAnsi="Arial" w:cs="Arial"/>
+                <w:rFonts w:eastAsia="Courier New" w:cs="Arial"/>
                 <w:b/>
                 <w:color w:val="000080"/>
-                <w:sz w:val="24"/>
                 <w:szCs w:val="24"/>
               </w:rPr>
               <w:t>(</w:t>
             </w:r>
             <w:r>
               <w:rPr>
-                <w:rFonts w:ascii="Arial" w:eastAsia="Courier New" w:hAnsi="Arial" w:cs="Arial"/>
+                <w:rFonts w:eastAsia="Courier New" w:cs="Arial"/>
                 <w:color w:val="808080"/>
-                <w:sz w:val="24"/>
                 <w:szCs w:val="24"/>
               </w:rPr>
               <w:t>"João"</w:t>
             </w:r>
             <w:r>
               <w:rPr>
-                <w:rFonts w:ascii="Arial" w:eastAsia="Courier New" w:hAnsi="Arial" w:cs="Arial"/>
+                <w:rFonts w:eastAsia="Courier New" w:cs="Arial"/>
                 <w:b/>
                 <w:color w:val="000080"/>
-                <w:sz w:val="24"/>
                 <w:szCs w:val="24"/>
               </w:rPr>
               <w:t>,</w:t>
             </w:r>
             <w:r>
               <w:rPr>
-                <w:rFonts w:ascii="Arial" w:eastAsia="Courier New" w:hAnsi="Arial" w:cs="Arial"/>
-                <w:sz w:val="24"/>
+                <w:rFonts w:eastAsia="Courier New" w:cs="Arial"/>
                 <w:szCs w:val="24"/>
               </w:rPr>
               <w:t xml:space="preserve"> </w:t>
             </w:r>
             <w:r>
               <w:rPr>
-                <w:rFonts w:ascii="Arial" w:eastAsia="Courier New" w:hAnsi="Arial" w:cs="Arial"/>
+                <w:rFonts w:eastAsia="Courier New" w:cs="Arial"/>
                 <w:color w:val="808080"/>
-                <w:sz w:val="24"/>
                 <w:szCs w:val="24"/>
               </w:rPr>
               <w:t>"Mendonça"</w:t>
             </w:r>
             <w:r>
               <w:rPr>
-                <w:rFonts w:ascii="Arial" w:eastAsia="Courier New" w:hAnsi="Arial" w:cs="Arial"/>
+                <w:rFonts w:eastAsia="Courier New" w:cs="Arial"/>
                 <w:b/>
                 <w:color w:val="000080"/>
-                <w:sz w:val="24"/>
                 <w:szCs w:val="24"/>
               </w:rPr>
               <w:t>);</w:t>
@@ -6426,7 +6573,7 @@
           <w:szCs w:val="24"/>
         </w:rPr>
       </w:pPr>
-      <w:bookmarkStart w:id="26" w:name="_Toc406609090"/>
+      <w:bookmarkStart w:id="27" w:name="_Toc406615877"/>
       <w:r>
         <w:rPr>
           <w:i w:val="0"/>
@@ -6471,7 +6618,7 @@
           <w:sz w:val="24"/>
           <w:szCs w:val="24"/>
         </w:rPr>
-        <w:t>3</w:t>
+        <w:t>4</w:t>
       </w:r>
       <w:r>
         <w:rPr>
@@ -6489,17 +6636,9 @@
           <w:sz w:val="24"/>
           <w:szCs w:val="24"/>
         </w:rPr>
-        <w:t xml:space="preserve"> - Exemplo de funcionamento do </w:t>
-      </w:r>
-      <w:r>
-        <w:rPr>
-          <w:color w:val="auto"/>
-          <w:sz w:val="24"/>
-          <w:szCs w:val="24"/>
-        </w:rPr>
-        <w:t>Active Record</w:t>
-      </w:r>
-      <w:bookmarkEnd w:id="26"/>
+        <w:t xml:space="preserve"> - Exemplo de SQL de inserção</w:t>
+      </w:r>
+      <w:bookmarkEnd w:id="27"/>
     </w:p>
     <w:p>
       <w:r>
@@ -6554,8 +6693,8 @@
       <w:pPr>
         <w:pStyle w:val="Title3"/>
       </w:pPr>
-      <w:bookmarkStart w:id="27" w:name="_Toc406173322"/>
-      <w:bookmarkStart w:id="28" w:name="_Toc406608849"/>
+      <w:bookmarkStart w:id="28" w:name="_Toc406173322"/>
+      <w:bookmarkStart w:id="29" w:name="_Toc406608849"/>
       <w:r>
         <w:t xml:space="preserve">2.3.1  </w:t>
       </w:r>
@@ -6568,8 +6707,8 @@
         </w:rPr>
         <w:t>Rails</w:t>
       </w:r>
-      <w:bookmarkEnd w:id="27"/>
       <w:bookmarkEnd w:id="28"/>
+      <w:bookmarkEnd w:id="29"/>
     </w:p>
     <w:p>
       <w:r>
@@ -6650,7 +6789,10 @@
         <w:t xml:space="preserve"> e alguns arqui</w:t>
       </w:r>
       <w:r>
-        <w:t>vos de configurações. A figura 4</w:t>
+        <w:t xml:space="preserve">vos de configurações. A figura </w:t>
+      </w:r>
+      <w:r>
+        <w:t>5</w:t>
       </w:r>
       <w:r>
         <w:t xml:space="preserve"> mostra a estrutura de arquivos gerada pelo comando.</w:t>
@@ -6794,7 +6936,7 @@
           <w:szCs w:val="24"/>
         </w:rPr>
       </w:pPr>
-      <w:bookmarkStart w:id="29" w:name="_Toc406609091"/>
+      <w:bookmarkStart w:id="30" w:name="_Toc406615878"/>
       <w:r>
         <w:rPr>
           <w:i w:val="0"/>
@@ -6839,7 +6981,7 @@
           <w:sz w:val="24"/>
           <w:szCs w:val="24"/>
         </w:rPr>
-        <w:t>4</w:t>
+        <w:t>5</w:t>
       </w:r>
       <w:r>
         <w:rPr>
@@ -6867,7 +7009,7 @@
         </w:rPr>
         <w:t>rails new</w:t>
       </w:r>
-      <w:bookmarkEnd w:id="29"/>
+      <w:bookmarkEnd w:id="30"/>
     </w:p>
     <w:p>
       <w:r>
@@ -7078,7 +7220,10 @@
         <w:t xml:space="preserve">para o CRUD e um conjunto de teste para cada um dos itens anteriores. </w:t>
       </w:r>
       <w:r>
-        <w:t>A figura 5</w:t>
+        <w:t xml:space="preserve">A figura </w:t>
+      </w:r>
+      <w:r>
+        <w:t>6</w:t>
       </w:r>
       <w:r>
         <w:t xml:space="preserve"> mostra um exemplo da execução de um comando </w:t>
@@ -7161,7 +7306,7 @@
           <w:szCs w:val="24"/>
         </w:rPr>
       </w:pPr>
-      <w:bookmarkStart w:id="30" w:name="_Toc406609092"/>
+      <w:bookmarkStart w:id="31" w:name="_Toc406615879"/>
       <w:r>
         <w:rPr>
           <w:i w:val="0"/>
@@ -7206,7 +7351,7 @@
           <w:sz w:val="24"/>
           <w:szCs w:val="24"/>
         </w:rPr>
-        <w:t>5</w:t>
+        <w:t>6</w:t>
       </w:r>
       <w:r>
         <w:rPr>
@@ -7234,7 +7379,7 @@
         </w:rPr>
         <w:t>rails scaffold</w:t>
       </w:r>
-      <w:bookmarkEnd w:id="30"/>
+      <w:bookmarkEnd w:id="31"/>
     </w:p>
     <w:p>
       <w:r>
@@ -7245,8 +7390,8 @@
       <w:pPr>
         <w:pStyle w:val="Title2"/>
       </w:pPr>
-      <w:bookmarkStart w:id="31" w:name="_Toc406173325"/>
-      <w:bookmarkStart w:id="32" w:name="_Toc406608850"/>
+      <w:bookmarkStart w:id="32" w:name="_Toc406173325"/>
+      <w:bookmarkStart w:id="33" w:name="_Toc406608850"/>
       <w:r>
         <w:t>2.</w:t>
       </w:r>
@@ -7262,8 +7407,8 @@
       <w:r>
         <w:t>éxicos</w:t>
       </w:r>
-      <w:bookmarkEnd w:id="31"/>
       <w:bookmarkEnd w:id="32"/>
+      <w:bookmarkEnd w:id="33"/>
     </w:p>
     <w:p>
       <w:pPr>
@@ -7363,8 +7508,8 @@
       <w:pPr>
         <w:pStyle w:val="Title3"/>
       </w:pPr>
-      <w:bookmarkStart w:id="33" w:name="_Toc406173326"/>
-      <w:bookmarkStart w:id="34" w:name="_Toc406608851"/>
+      <w:bookmarkStart w:id="34" w:name="_Toc406173326"/>
+      <w:bookmarkStart w:id="35" w:name="_Toc406608851"/>
       <w:r>
         <w:t>2.</w:t>
       </w:r>
@@ -7377,8 +7522,8 @@
       <w:r>
         <w:t>Lex</w:t>
       </w:r>
-      <w:bookmarkEnd w:id="33"/>
       <w:bookmarkEnd w:id="34"/>
+      <w:bookmarkEnd w:id="35"/>
     </w:p>
     <w:p>
       <w:r>
@@ -7425,7 +7570,7 @@
         <w:t xml:space="preserve">A figura </w:t>
       </w:r>
       <w:r>
-        <w:t>6</w:t>
+        <w:t>7</w:t>
       </w:r>
       <w:r>
         <w:t xml:space="preserve"> mostra um trecho de código que utiliza Lex. Na linha 5 temos uma expressão que reconhece sequências de caracteres que começam com uma letra (maiúscula ou minúscula) seguida de zero ou mais letras e números, em qualquer ordem. Já a linha 9 reconhece quando a expressão previamente declarada é reconhecida e execute um código qualquer, nesse caso só imprime um texto no terminal. </w:t>
@@ -7893,7 +8038,7 @@
           <w:szCs w:val="24"/>
         </w:rPr>
       </w:pPr>
-      <w:bookmarkStart w:id="35" w:name="_Toc406609093"/>
+      <w:bookmarkStart w:id="36" w:name="_Toc406615880"/>
       <w:r>
         <w:rPr>
           <w:i w:val="0"/>
@@ -7938,7 +8083,7 @@
           <w:sz w:val="24"/>
           <w:szCs w:val="24"/>
         </w:rPr>
-        <w:t>6</w:t>
+        <w:t>7</w:t>
       </w:r>
       <w:r>
         <w:rPr>
@@ -7958,22 +8103,22 @@
         </w:rPr>
         <w:t xml:space="preserve"> - Exemplo de funcionamento do Lex</w:t>
       </w:r>
-      <w:bookmarkEnd w:id="35"/>
+      <w:bookmarkEnd w:id="36"/>
     </w:p>
     <w:p>
       <w:pPr>
         <w:pStyle w:val="Title2"/>
       </w:pPr>
-      <w:bookmarkStart w:id="36" w:name="_Toc406173323"/>
-      <w:bookmarkStart w:id="37" w:name="_Toc406608852"/>
+      <w:bookmarkStart w:id="37" w:name="_Toc406173323"/>
+      <w:bookmarkStart w:id="38" w:name="_Toc406608852"/>
       <w:r>
         <w:t xml:space="preserve">2.5  </w:t>
       </w:r>
       <w:r>
         <w:t>Analisadores sintáticos</w:t>
       </w:r>
-      <w:bookmarkEnd w:id="36"/>
       <w:bookmarkEnd w:id="37"/>
+      <w:bookmarkEnd w:id="38"/>
     </w:p>
     <w:p>
       <w:r>
@@ -8115,16 +8260,16 @@
       <w:pPr>
         <w:pStyle w:val="Title3"/>
       </w:pPr>
-      <w:bookmarkStart w:id="38" w:name="_Toc406173324"/>
-      <w:bookmarkStart w:id="39" w:name="_Toc406608853"/>
+      <w:bookmarkStart w:id="39" w:name="_Toc406173324"/>
+      <w:bookmarkStart w:id="40" w:name="_Toc406608853"/>
       <w:r>
         <w:t xml:space="preserve">2.5.1  </w:t>
       </w:r>
       <w:r>
         <w:t>YACC</w:t>
       </w:r>
-      <w:bookmarkEnd w:id="38"/>
       <w:bookmarkEnd w:id="39"/>
+      <w:bookmarkEnd w:id="40"/>
     </w:p>
     <w:p>
       <w:r>
@@ -8178,7 +8323,7 @@
         <w:t xml:space="preserve">A figura </w:t>
       </w:r>
       <w:r>
-        <w:t>7</w:t>
+        <w:t>8</w:t>
       </w:r>
       <w:r>
         <w:t xml:space="preserve"> mostra o YACC sendo utilizado. No painel A temos um trecho de código em Pascal que será utilizado como entrada para o código YACC, no painel B temos a estrutura definida por um usuário com o YACC e no painel C a </w:t>
@@ -8958,7 +9103,7 @@
           <w:szCs w:val="24"/>
         </w:rPr>
       </w:pPr>
-      <w:bookmarkStart w:id="40" w:name="_Toc406609094"/>
+      <w:bookmarkStart w:id="41" w:name="_Toc406615881"/>
       <w:r>
         <w:rPr>
           <w:i w:val="0"/>
@@ -9003,7 +9148,7 @@
           <w:sz w:val="24"/>
           <w:szCs w:val="24"/>
         </w:rPr>
-        <w:t>7</w:t>
+        <w:t>8</w:t>
       </w:r>
       <w:r>
         <w:rPr>
@@ -9023,7 +9168,7 @@
         </w:rPr>
         <w:t xml:space="preserve"> - Exemplo de funcionamento do YACC</w:t>
       </w:r>
-      <w:bookmarkEnd w:id="40"/>
+      <w:bookmarkEnd w:id="41"/>
     </w:p>
     <w:p/>
     <w:p>
@@ -9108,13 +9253,16 @@
         <w:t>s</w:t>
       </w:r>
       <w:r>
-        <w:t xml:space="preserve"> figura 8</w:t>
+        <w:t xml:space="preserve"> figura </w:t>
+      </w:r>
+      <w:r>
+        <w:t>9</w:t>
       </w:r>
       <w:r>
         <w:t xml:space="preserve"> e </w:t>
       </w:r>
       <w:r>
-        <w:t>9</w:t>
+        <w:t>10</w:t>
       </w:r>
       <w:r>
         <w:t xml:space="preserve"> explicam essa relação. O Lex recebe a entrada de dados e as expressões regulares, gerando a rotina chamada </w:t>
@@ -9218,7 +9366,7 @@
           <w:szCs w:val="24"/>
         </w:rPr>
       </w:pPr>
-      <w:bookmarkStart w:id="41" w:name="_Toc406609095"/>
+      <w:bookmarkStart w:id="42" w:name="_Toc406615882"/>
       <w:r>
         <w:rPr>
           <w:i w:val="0"/>
@@ -9263,7 +9411,7 @@
           <w:sz w:val="24"/>
           <w:szCs w:val="24"/>
         </w:rPr>
-        <w:t>8</w:t>
+        <w:t>9</w:t>
       </w:r>
       <w:r>
         <w:rPr>
@@ -9283,7 +9431,7 @@
         </w:rPr>
         <w:t xml:space="preserve"> - Entradas e saídas do Lex e do YACC</w:t>
       </w:r>
-      <w:bookmarkEnd w:id="41"/>
+      <w:bookmarkEnd w:id="42"/>
     </w:p>
     <w:p>
       <w:pPr>
@@ -9355,7 +9503,7 @@
           <w:szCs w:val="24"/>
         </w:rPr>
       </w:pPr>
-      <w:bookmarkStart w:id="42" w:name="_Toc406609096"/>
+      <w:bookmarkStart w:id="43" w:name="_Toc406615883"/>
       <w:r>
         <w:rPr>
           <w:i w:val="0"/>
@@ -9400,7 +9548,7 @@
           <w:sz w:val="24"/>
           <w:szCs w:val="24"/>
         </w:rPr>
-        <w:t>9</w:t>
+        <w:t>10</w:t>
       </w:r>
       <w:r>
         <w:rPr>
@@ -9420,7 +9568,7 @@
         </w:rPr>
         <w:t xml:space="preserve"> - Relacionamento entre o Lex e o YACC</w:t>
       </w:r>
-      <w:bookmarkEnd w:id="42"/>
+      <w:bookmarkEnd w:id="43"/>
     </w:p>
     <w:p/>
     <w:p>
@@ -9459,9 +9607,9 @@
       <w:pPr>
         <w:pStyle w:val="Title1"/>
       </w:pPr>
-      <w:bookmarkStart w:id="43" w:name="_Toc406173327"/>
-      <w:bookmarkStart w:id="44" w:name="_Toc406173405"/>
-      <w:bookmarkStart w:id="45" w:name="_Toc406608854"/>
+      <w:bookmarkStart w:id="44" w:name="_Toc406173327"/>
+      <w:bookmarkStart w:id="45" w:name="_Toc406173405"/>
+      <w:bookmarkStart w:id="46" w:name="_Toc406608854"/>
       <w:r>
         <w:lastRenderedPageBreak/>
         <w:t>3  Proposta do t</w:t>
@@ -9469,9 +9617,9 @@
       <w:r>
         <w:t>rabalho</w:t>
       </w:r>
-      <w:bookmarkEnd w:id="43"/>
       <w:bookmarkEnd w:id="44"/>
       <w:bookmarkEnd w:id="45"/>
+      <w:bookmarkEnd w:id="46"/>
     </w:p>
     <w:p>
       <w:r>
@@ -9635,7 +9783,10 @@
     </w:p>
     <w:p>
       <w:r>
-        <w:t>A figura 10</w:t>
+        <w:t>A figura 1</w:t>
+      </w:r>
+      <w:r>
+        <w:t>1</w:t>
       </w:r>
       <w:r>
         <w:t xml:space="preserve"> mostra um exemplo da entrada da nossa ferramenta. Essa é composta de uma ou mais tabelas descritas em SQL</w:t>
@@ -9650,7 +9801,10 @@
         <w:t xml:space="preserve"> e separadas por uma linha em branco. A saída esperada para dita en</w:t>
       </w:r>
       <w:r>
-        <w:t>trada, exemplificada na figura 11</w:t>
+        <w:t>trada, exemplificada na figura 1</w:t>
+      </w:r>
+      <w:r>
+        <w:t>2</w:t>
       </w:r>
       <w:r>
         <w:t xml:space="preserve">, são comandos </w:t>
@@ -10404,7 +10558,7 @@
           <w:szCs w:val="24"/>
         </w:rPr>
       </w:pPr>
-      <w:bookmarkStart w:id="46" w:name="_Toc406609097"/>
+      <w:bookmarkStart w:id="47" w:name="_Toc406615884"/>
       <w:r>
         <w:rPr>
           <w:i w:val="0"/>
@@ -10449,7 +10603,7 @@
           <w:sz w:val="24"/>
           <w:szCs w:val="24"/>
         </w:rPr>
-        <w:t>10</w:t>
+        <w:t>11</w:t>
       </w:r>
       <w:r>
         <w:rPr>
@@ -10477,7 +10631,7 @@
         </w:rPr>
         <w:t>Schema</w:t>
       </w:r>
-      <w:bookmarkEnd w:id="46"/>
+      <w:bookmarkEnd w:id="47"/>
     </w:p>
     <w:tbl>
       <w:tblPr>
@@ -10739,7 +10893,7 @@
           <w:szCs w:val="24"/>
         </w:rPr>
       </w:pPr>
-      <w:bookmarkStart w:id="47" w:name="_Toc406609098"/>
+      <w:bookmarkStart w:id="48" w:name="_Toc406615885"/>
       <w:r>
         <w:rPr>
           <w:i w:val="0"/>
@@ -10784,7 +10938,7 @@
           <w:sz w:val="24"/>
           <w:szCs w:val="24"/>
         </w:rPr>
-        <w:t>11</w:t>
+        <w:t>12</w:t>
       </w:r>
       <w:r>
         <w:rPr>
@@ -10804,7 +10958,7 @@
         </w:rPr>
         <w:t xml:space="preserve"> - Exemplo dos comandos gerados</w:t>
       </w:r>
-      <w:bookmarkEnd w:id="47"/>
+      <w:bookmarkEnd w:id="48"/>
     </w:p>
     <w:p>
       <w:pPr>
@@ -10933,9 +11087,9 @@
       <w:pPr>
         <w:pStyle w:val="Title1"/>
       </w:pPr>
-      <w:bookmarkStart w:id="48" w:name="_Toc406173328"/>
-      <w:bookmarkStart w:id="49" w:name="_Toc406173406"/>
-      <w:bookmarkStart w:id="50" w:name="_Toc406608855"/>
+      <w:bookmarkStart w:id="49" w:name="_Toc406173328"/>
+      <w:bookmarkStart w:id="50" w:name="_Toc406173406"/>
+      <w:bookmarkStart w:id="51" w:name="_Toc406608855"/>
       <w:r>
         <w:lastRenderedPageBreak/>
         <w:t xml:space="preserve">4  </w:t>
@@ -10943,9 +11097,9 @@
       <w:r>
         <w:t>Implementação</w:t>
       </w:r>
-      <w:bookmarkEnd w:id="48"/>
       <w:bookmarkEnd w:id="49"/>
       <w:bookmarkEnd w:id="50"/>
+      <w:bookmarkEnd w:id="51"/>
     </w:p>
     <w:p>
       <w:r>
@@ -11078,13 +11232,13 @@
       <w:pPr>
         <w:pStyle w:val="Title2"/>
       </w:pPr>
-      <w:bookmarkStart w:id="51" w:name="_Toc406173329"/>
-      <w:bookmarkStart w:id="52" w:name="_Toc406608856"/>
+      <w:bookmarkStart w:id="52" w:name="_Toc406173329"/>
+      <w:bookmarkStart w:id="53" w:name="_Toc406608856"/>
       <w:r>
         <w:t>4.1 Funcionamento da geração de comandos</w:t>
       </w:r>
-      <w:bookmarkEnd w:id="51"/>
       <w:bookmarkEnd w:id="52"/>
+      <w:bookmarkEnd w:id="53"/>
     </w:p>
     <w:p>
       <w:pPr>
@@ -11122,7 +11276,13 @@
     </w:p>
     <w:p>
       <w:r>
-        <w:t xml:space="preserve">A figura 12 mostra um exemplo de SQL </w:t>
+        <w:t>A figura 1</w:t>
+      </w:r>
+      <w:r>
+        <w:t>3</w:t>
+      </w:r>
+      <w:r>
+        <w:t xml:space="preserve"> mostra um exemplo de SQL </w:t>
       </w:r>
       <w:r>
         <w:rPr>
@@ -11442,7 +11602,7 @@
           <w:szCs w:val="24"/>
         </w:rPr>
       </w:pPr>
-      <w:bookmarkStart w:id="53" w:name="_Toc406609099"/>
+      <w:bookmarkStart w:id="54" w:name="_Toc406615886"/>
       <w:r>
         <w:rPr>
           <w:i w:val="0"/>
@@ -11487,7 +11647,7 @@
           <w:sz w:val="24"/>
           <w:szCs w:val="24"/>
         </w:rPr>
-        <w:t>12</w:t>
+        <w:t>13</w:t>
       </w:r>
       <w:r>
         <w:rPr>
@@ -11515,11 +11675,17 @@
         </w:rPr>
         <w:t>Schema</w:t>
       </w:r>
-      <w:bookmarkEnd w:id="53"/>
+      <w:bookmarkEnd w:id="54"/>
     </w:p>
     <w:p>
       <w:r>
-        <w:t xml:space="preserve">Para realizar isso, o código da figura 13 </w:t>
+        <w:t>Para realizar isso, o código da figura 1</w:t>
+      </w:r>
+      <w:r>
+        <w:t>4</w:t>
+      </w:r>
+      <w:r>
+        <w:t xml:space="preserve"> </w:t>
       </w:r>
       <w:r>
         <w:t>foi utilizado</w:t>
@@ -11955,7 +12121,7 @@
           <w:szCs w:val="24"/>
         </w:rPr>
       </w:pPr>
-      <w:bookmarkStart w:id="54" w:name="_Toc406609100"/>
+      <w:bookmarkStart w:id="55" w:name="_Toc406615887"/>
       <w:r>
         <w:rPr>
           <w:i w:val="0"/>
@@ -12000,7 +12166,7 @@
           <w:sz w:val="24"/>
           <w:szCs w:val="24"/>
         </w:rPr>
-        <w:t>13</w:t>
+        <w:t>14</w:t>
       </w:r>
       <w:r>
         <w:rPr>
@@ -12020,7 +12186,7 @@
         </w:rPr>
         <w:t xml:space="preserve"> - Regra para reconhecimento de tabelas no YACC</w:t>
       </w:r>
-      <w:bookmarkEnd w:id="54"/>
+      <w:bookmarkEnd w:id="55"/>
     </w:p>
     <w:p>
       <w:r>
@@ -12100,14 +12266,14 @@
       <w:pPr>
         <w:pStyle w:val="Title2"/>
       </w:pPr>
-      <w:bookmarkStart w:id="55" w:name="_Toc406173330"/>
-      <w:bookmarkStart w:id="56" w:name="_Toc406608857"/>
+      <w:bookmarkStart w:id="56" w:name="_Toc406173330"/>
+      <w:bookmarkStart w:id="57" w:name="_Toc406608857"/>
       <w:r>
         <w:lastRenderedPageBreak/>
         <w:t>4.2 Testes</w:t>
       </w:r>
-      <w:bookmarkEnd w:id="55"/>
       <w:bookmarkEnd w:id="56"/>
+      <w:bookmarkEnd w:id="57"/>
     </w:p>
     <w:p>
       <w:r>
@@ -12167,7 +12333,10 @@
         <w:t xml:space="preserve"> da criação dessas tabelas podem ser visto na figura </w:t>
       </w:r>
       <w:r>
-        <w:t>14</w:t>
+        <w:t>1</w:t>
+      </w:r>
+      <w:r>
+        <w:t>5</w:t>
       </w:r>
       <w:r>
         <w:t>. Temos três tabelas: paciente, profissional e agenda. As tabelas paciente e profissional são referenciadas pela tabela agenda, em uma relação 1-N, ou seja, cada paciente e profissional pode</w:t>
@@ -12196,7 +12365,10 @@
         <w:t xml:space="preserve"> </w:t>
       </w:r>
       <w:r>
-        <w:t>como pode ser visto na figura 15</w:t>
+        <w:t>como pode ser visto na figura 1</w:t>
+      </w:r>
+      <w:r>
+        <w:t>6</w:t>
       </w:r>
       <w:r>
         <w:t xml:space="preserve">. </w:t>
@@ -12205,7 +12377,10 @@
         <w:t xml:space="preserve">O resultado obtido é exibido na figura </w:t>
       </w:r>
       <w:r>
-        <w:t>16</w:t>
+        <w:t>1</w:t>
+      </w:r>
+      <w:r>
+        <w:t>7</w:t>
       </w:r>
       <w:r>
         <w:t xml:space="preserve">. Podemos observar quatro pontos importantes: </w:t>
@@ -13758,7 +13933,7 @@
           <w:szCs w:val="24"/>
         </w:rPr>
       </w:pPr>
-      <w:bookmarkStart w:id="57" w:name="_Toc406609101"/>
+      <w:bookmarkStart w:id="58" w:name="_Toc406615888"/>
       <w:r>
         <w:rPr>
           <w:i w:val="0"/>
@@ -13803,7 +13978,7 @@
           <w:sz w:val="24"/>
           <w:szCs w:val="24"/>
         </w:rPr>
-        <w:t>14</w:t>
+        <w:t>15</w:t>
       </w:r>
       <w:r>
         <w:rPr>
@@ -13840,7 +14015,7 @@
         </w:rPr>
         <w:t xml:space="preserve"> extraído do Pajé</w:t>
       </w:r>
-      <w:bookmarkEnd w:id="57"/>
+      <w:bookmarkEnd w:id="58"/>
     </w:p>
     <w:p>
       <w:pPr>
@@ -13910,7 +14085,7 @@
           <w:szCs w:val="24"/>
         </w:rPr>
       </w:pPr>
-      <w:bookmarkStart w:id="58" w:name="_Toc406609102"/>
+      <w:bookmarkStart w:id="59" w:name="_Toc406615889"/>
       <w:r>
         <w:rPr>
           <w:i w:val="0"/>
@@ -13955,7 +14130,7 @@
           <w:sz w:val="24"/>
           <w:szCs w:val="24"/>
         </w:rPr>
-        <w:t>15</w:t>
+        <w:t>16</w:t>
       </w:r>
       <w:r>
         <w:rPr>
@@ -13975,7 +14150,7 @@
         </w:rPr>
         <w:t xml:space="preserve"> - Chamada da ferramenta por linha de comando</w:t>
       </w:r>
-      <w:bookmarkEnd w:id="58"/>
+      <w:bookmarkEnd w:id="59"/>
     </w:p>
     <w:p>
       <w:pPr>
@@ -14356,7 +14531,7 @@
           <w:szCs w:val="24"/>
         </w:rPr>
       </w:pPr>
-      <w:bookmarkStart w:id="59" w:name="_Toc406609103"/>
+      <w:bookmarkStart w:id="60" w:name="_Toc406615890"/>
       <w:r>
         <w:rPr>
           <w:i w:val="0"/>
@@ -14401,7 +14576,7 @@
           <w:sz w:val="24"/>
           <w:szCs w:val="24"/>
         </w:rPr>
-        <w:t>16</w:t>
+        <w:t>17</w:t>
       </w:r>
       <w:r>
         <w:rPr>
@@ -14421,7 +14596,7 @@
         </w:rPr>
         <w:t xml:space="preserve"> - Saída da ferramenta</w:t>
       </w:r>
-      <w:bookmarkEnd w:id="59"/>
+      <w:bookmarkEnd w:id="60"/>
     </w:p>
     <w:p>
       <w:r>
@@ -14453,13 +14628,16 @@
       </w:r>
     </w:p>
     <w:p>
-      <w:bookmarkStart w:id="60" w:name="h.gjdgxs" w:colFirst="0" w:colLast="0"/>
-      <w:bookmarkEnd w:id="60"/>
+      <w:bookmarkStart w:id="61" w:name="h.gjdgxs" w:colFirst="0" w:colLast="0"/>
+      <w:bookmarkEnd w:id="61"/>
       <w:r>
         <w:t xml:space="preserve">Com o ambiente criado, podemos agora executar os comandos gerados pela ferramenta. A figura </w:t>
       </w:r>
       <w:r>
-        <w:t>17</w:t>
+        <w:t>1</w:t>
+      </w:r>
+      <w:r>
+        <w:t>8</w:t>
       </w:r>
       <w:r>
         <w:t xml:space="preserve"> mostra o arquivo </w:t>
@@ -15020,7 +15198,7 @@
           <w:szCs w:val="24"/>
         </w:rPr>
       </w:pPr>
-      <w:bookmarkStart w:id="61" w:name="_Toc406609104"/>
+      <w:bookmarkStart w:id="62" w:name="_Toc406615891"/>
       <w:r>
         <w:rPr>
           <w:i w:val="0"/>
@@ -15065,7 +15243,7 @@
           <w:sz w:val="24"/>
           <w:szCs w:val="24"/>
         </w:rPr>
-        <w:t>17</w:t>
+        <w:t>18</w:t>
       </w:r>
       <w:r>
         <w:rPr>
@@ -15085,7 +15263,7 @@
         </w:rPr>
         <w:t xml:space="preserve"> - Arquivo de migração da tabela Agenda</w:t>
       </w:r>
-      <w:bookmarkEnd w:id="61"/>
+      <w:bookmarkEnd w:id="62"/>
     </w:p>
     <w:p>
       <w:r>
@@ -15095,7 +15273,10 @@
         <w:t>o</w:t>
       </w:r>
       <w:r>
-        <w:t xml:space="preserve"> visto na seção 2.3. A figura 18</w:t>
+        <w:t xml:space="preserve"> visto na seção 2.3. A figura 1</w:t>
+      </w:r>
+      <w:r>
+        <w:t>9</w:t>
       </w:r>
       <w:r>
         <w:t xml:space="preserve"> mostra as associações no modelo da agenda. </w:t>
@@ -15138,7 +15319,7 @@
         <w:t>. A lista de arquivos gerados para o nosso tes</w:t>
       </w:r>
       <w:r>
-        <w:t>te podem ser vistos na figura 19</w:t>
+        <w:t>te podem ser vistos na figura 20</w:t>
       </w:r>
       <w:r>
         <w:t>.</w:t>
@@ -15424,7 +15605,7 @@
           <w:szCs w:val="24"/>
         </w:rPr>
       </w:pPr>
-      <w:bookmarkStart w:id="62" w:name="_Toc406609105"/>
+      <w:bookmarkStart w:id="63" w:name="_Toc406615892"/>
       <w:r>
         <w:rPr>
           <w:i w:val="0"/>
@@ -15469,7 +15650,7 @@
           <w:sz w:val="24"/>
           <w:szCs w:val="24"/>
         </w:rPr>
-        <w:t>18</w:t>
+        <w:t>19</w:t>
       </w:r>
       <w:r>
         <w:rPr>
@@ -15506,7 +15687,7 @@
         </w:rPr>
         <w:t xml:space="preserve"> da tabela Agenda</w:t>
       </w:r>
-      <w:bookmarkEnd w:id="62"/>
+      <w:bookmarkEnd w:id="63"/>
     </w:p>
     <w:p>
       <w:r>
@@ -15522,19 +15703,28 @@
         <w:t xml:space="preserve">para iniciar a aplicação web, depois acessamos por um navegador. Na figura </w:t>
       </w:r>
       <w:r>
-        <w:t>20</w:t>
+        <w:t>2</w:t>
+      </w:r>
+      <w:r>
+        <w:t>1</w:t>
       </w:r>
       <w:r>
         <w:t xml:space="preserve">, podemos ver a tela de criação de um paciente. A </w:t>
       </w:r>
       <w:r>
-        <w:t>figura 21</w:t>
+        <w:t>figura 2</w:t>
+      </w:r>
+      <w:r>
+        <w:t>2</w:t>
       </w:r>
       <w:r>
         <w:t xml:space="preserve"> </w:t>
       </w:r>
       <w:r>
-        <w:t>mostra a lista de agendas e a 22</w:t>
+        <w:t>mostra a lista de agendas e a 2</w:t>
+      </w:r>
+      <w:r>
+        <w:t>3</w:t>
       </w:r>
       <w:r>
         <w:t xml:space="preserve"> a exclusão de um profissional.</w:t>
@@ -15611,7 +15801,7 @@
           <w:szCs w:val="24"/>
         </w:rPr>
       </w:pPr>
-      <w:bookmarkStart w:id="63" w:name="_Toc406609106"/>
+      <w:bookmarkStart w:id="64" w:name="_Toc406615893"/>
       <w:r>
         <w:rPr>
           <w:i w:val="0"/>
@@ -15656,7 +15846,7 @@
           <w:sz w:val="24"/>
           <w:szCs w:val="24"/>
         </w:rPr>
-        <w:t>19</w:t>
+        <w:t>20</w:t>
       </w:r>
       <w:r>
         <w:rPr>
@@ -15684,7 +15874,7 @@
         </w:rPr>
         <w:t>generate</w:t>
       </w:r>
-      <w:bookmarkEnd w:id="63"/>
+      <w:bookmarkEnd w:id="64"/>
     </w:p>
     <w:p>
       <w:pPr>
@@ -15753,7 +15943,7 @@
           <w:szCs w:val="24"/>
         </w:rPr>
       </w:pPr>
-      <w:bookmarkStart w:id="64" w:name="_Toc406609107"/>
+      <w:bookmarkStart w:id="65" w:name="_Toc406615894"/>
       <w:r>
         <w:rPr>
           <w:i w:val="0"/>
@@ -15798,7 +15988,7 @@
           <w:sz w:val="24"/>
           <w:szCs w:val="24"/>
         </w:rPr>
-        <w:t>20</w:t>
+        <w:t>21</w:t>
       </w:r>
       <w:r>
         <w:rPr>
@@ -15818,7 +16008,7 @@
         </w:rPr>
         <w:t xml:space="preserve"> - Tela de criação de paciente</w:t>
       </w:r>
-      <w:bookmarkEnd w:id="64"/>
+      <w:bookmarkEnd w:id="65"/>
     </w:p>
     <w:p/>
     <w:p>
@@ -15887,7 +16077,7 @@
           <w:szCs w:val="24"/>
         </w:rPr>
       </w:pPr>
-      <w:bookmarkStart w:id="65" w:name="_Toc406609108"/>
+      <w:bookmarkStart w:id="66" w:name="_Toc406615895"/>
       <w:r>
         <w:rPr>
           <w:i w:val="0"/>
@@ -15932,7 +16122,7 @@
           <w:sz w:val="24"/>
           <w:szCs w:val="24"/>
         </w:rPr>
-        <w:t>21</w:t>
+        <w:t>22</w:t>
       </w:r>
       <w:r>
         <w:rPr>
@@ -15952,7 +16142,7 @@
         </w:rPr>
         <w:t xml:space="preserve"> - Tela de lista de agendas</w:t>
       </w:r>
-      <w:bookmarkEnd w:id="65"/>
+      <w:bookmarkEnd w:id="66"/>
     </w:p>
     <w:p>
       <w:pPr>
@@ -16022,7 +16212,7 @@
           <w:szCs w:val="24"/>
         </w:rPr>
       </w:pPr>
-      <w:bookmarkStart w:id="66" w:name="_Toc406609109"/>
+      <w:bookmarkStart w:id="67" w:name="_Toc406615896"/>
       <w:r>
         <w:rPr>
           <w:i w:val="0"/>
@@ -16067,7 +16257,7 @@
           <w:sz w:val="24"/>
           <w:szCs w:val="24"/>
         </w:rPr>
-        <w:t>22</w:t>
+        <w:t>23</w:t>
       </w:r>
       <w:r>
         <w:rPr>
@@ -16087,7 +16277,7 @@
         </w:rPr>
         <w:t xml:space="preserve"> - Tela de exclusão de profissional</w:t>
       </w:r>
-      <w:bookmarkEnd w:id="66"/>
+      <w:bookmarkEnd w:id="67"/>
     </w:p>
     <w:p>
       <w:pPr>
@@ -16096,9 +16286,9 @@
       <w:r>
         <w:br w:type="page"/>
       </w:r>
-      <w:bookmarkStart w:id="67" w:name="_Toc406173331"/>
-      <w:bookmarkStart w:id="68" w:name="_Toc406173407"/>
-      <w:bookmarkStart w:id="69" w:name="_Toc406608858"/>
+      <w:bookmarkStart w:id="68" w:name="_Toc406173331"/>
+      <w:bookmarkStart w:id="69" w:name="_Toc406173407"/>
+      <w:bookmarkStart w:id="70" w:name="_Toc406608858"/>
       <w:r>
         <w:lastRenderedPageBreak/>
         <w:t xml:space="preserve">5  </w:t>
@@ -16106,9 +16296,9 @@
       <w:r>
         <w:t>Conclusão</w:t>
       </w:r>
-      <w:bookmarkEnd w:id="67"/>
       <w:bookmarkEnd w:id="68"/>
       <w:bookmarkEnd w:id="69"/>
+      <w:bookmarkEnd w:id="70"/>
     </w:p>
     <w:p>
       <w:r>
@@ -16268,9 +16458,9 @@
           <w:lang w:val="en-US"/>
         </w:rPr>
       </w:pPr>
-      <w:bookmarkStart w:id="70" w:name="_Toc406173332"/>
-      <w:bookmarkStart w:id="71" w:name="_Toc406173408"/>
-      <w:bookmarkStart w:id="72" w:name="_Toc406608859"/>
+      <w:bookmarkStart w:id="71" w:name="_Toc406173332"/>
+      <w:bookmarkStart w:id="72" w:name="_Toc406173408"/>
+      <w:bookmarkStart w:id="73" w:name="_Toc406608859"/>
       <w:r>
         <w:rPr>
           <w:lang w:val="en-US"/>
@@ -16278,9 +16468,9 @@
         <w:lastRenderedPageBreak/>
         <w:t>REFERÊNCIAS</w:t>
       </w:r>
-      <w:bookmarkEnd w:id="70"/>
       <w:bookmarkEnd w:id="71"/>
       <w:bookmarkEnd w:id="72"/>
+      <w:bookmarkEnd w:id="73"/>
     </w:p>
     <w:p>
       <w:pPr>
@@ -17039,16 +17229,16 @@
         <w:pStyle w:val="Title1"/>
         <w:jc w:val="center"/>
       </w:pPr>
-      <w:bookmarkStart w:id="73" w:name="_Toc406173333"/>
-      <w:bookmarkStart w:id="74" w:name="_Toc406173409"/>
-      <w:bookmarkStart w:id="75" w:name="_Toc406608860"/>
+      <w:bookmarkStart w:id="74" w:name="_Toc406173333"/>
+      <w:bookmarkStart w:id="75" w:name="_Toc406173409"/>
+      <w:bookmarkStart w:id="76" w:name="_Toc406608860"/>
       <w:r>
         <w:lastRenderedPageBreak/>
         <w:t>APÊNDICES</w:t>
       </w:r>
-      <w:bookmarkEnd w:id="73"/>
       <w:bookmarkEnd w:id="74"/>
       <w:bookmarkEnd w:id="75"/>
+      <w:bookmarkEnd w:id="76"/>
       <w:r>
         <w:fldChar w:fldCharType="begin"/>
       </w:r>
@@ -17367,16 +17557,16 @@
       <w:pPr>
         <w:pStyle w:val="Apendice"/>
       </w:pPr>
-      <w:bookmarkStart w:id="76" w:name="_Toc406173334"/>
-      <w:bookmarkStart w:id="77" w:name="_Toc406173410"/>
-      <w:bookmarkStart w:id="78" w:name="_Toc406608861"/>
+      <w:bookmarkStart w:id="77" w:name="_Toc406173334"/>
+      <w:bookmarkStart w:id="78" w:name="_Toc406173410"/>
+      <w:bookmarkStart w:id="79" w:name="_Toc406608861"/>
       <w:r>
         <w:lastRenderedPageBreak/>
         <w:t>Apêndice A - Tipos de atributos</w:t>
       </w:r>
-      <w:bookmarkEnd w:id="76"/>
       <w:bookmarkEnd w:id="77"/>
       <w:bookmarkEnd w:id="78"/>
+      <w:bookmarkEnd w:id="79"/>
     </w:p>
     <w:p>
       <w:pPr>
@@ -18165,16 +18355,16 @@
       <w:pPr>
         <w:pStyle w:val="Apendice"/>
       </w:pPr>
-      <w:bookmarkStart w:id="79" w:name="_Toc406173335"/>
-      <w:bookmarkStart w:id="80" w:name="_Toc406173411"/>
-      <w:bookmarkStart w:id="81" w:name="_Toc406608862"/>
+      <w:bookmarkStart w:id="80" w:name="_Toc406173335"/>
+      <w:bookmarkStart w:id="81" w:name="_Toc406173411"/>
+      <w:bookmarkStart w:id="82" w:name="_Toc406608862"/>
       <w:r>
         <w:lastRenderedPageBreak/>
         <w:t>Apêndice B – Expressões regulares e o que definem</w:t>
       </w:r>
-      <w:bookmarkEnd w:id="79"/>
       <w:bookmarkEnd w:id="80"/>
       <w:bookmarkEnd w:id="81"/>
+      <w:bookmarkEnd w:id="82"/>
     </w:p>
     <w:tbl>
       <w:tblPr>
@@ -19056,16 +19246,16 @@
       <w:pPr>
         <w:pStyle w:val="Apendice"/>
       </w:pPr>
-      <w:bookmarkStart w:id="82" w:name="_Toc406173336"/>
-      <w:bookmarkStart w:id="83" w:name="_Toc406173412"/>
-      <w:bookmarkStart w:id="84" w:name="_Toc406608863"/>
+      <w:bookmarkStart w:id="83" w:name="_Toc406173336"/>
+      <w:bookmarkStart w:id="84" w:name="_Toc406173412"/>
+      <w:bookmarkStart w:id="85" w:name="_Toc406608863"/>
       <w:r>
         <w:lastRenderedPageBreak/>
         <w:t>Apêndice C – Regras YACC</w:t>
       </w:r>
-      <w:bookmarkEnd w:id="82"/>
       <w:bookmarkEnd w:id="83"/>
       <w:bookmarkEnd w:id="84"/>
+      <w:bookmarkEnd w:id="85"/>
     </w:p>
     <w:tbl>
       <w:tblPr>
@@ -20927,16 +21117,16 @@
       <w:pPr>
         <w:pStyle w:val="Apendice"/>
       </w:pPr>
-      <w:bookmarkStart w:id="85" w:name="_Toc406173337"/>
-      <w:bookmarkStart w:id="86" w:name="_Toc406173413"/>
-      <w:bookmarkStart w:id="87" w:name="_Toc406608864"/>
+      <w:bookmarkStart w:id="86" w:name="_Toc406173337"/>
+      <w:bookmarkStart w:id="87" w:name="_Toc406173413"/>
+      <w:bookmarkStart w:id="88" w:name="_Toc406608864"/>
       <w:r>
         <w:lastRenderedPageBreak/>
         <w:t>Apêndice D – Estruturas de dados e assinatura dos métodos</w:t>
       </w:r>
-      <w:bookmarkEnd w:id="85"/>
       <w:bookmarkEnd w:id="86"/>
       <w:bookmarkEnd w:id="87"/>
+      <w:bookmarkEnd w:id="88"/>
     </w:p>
     <w:tbl>
       <w:tblPr>
@@ -24987,6 +25177,7 @@
         <w:docPartUnique/>
       </w:docPartObj>
     </w:sdtPr>
+    <w:sdtEndPr/>
     <w:sdtContent>
       <w:p>
         <w:pPr>
@@ -25006,7 +25197,7 @@
           <w:rPr>
             <w:noProof/>
           </w:rPr>
-          <w:t>22</w:t>
+          <w:t>21</w:t>
         </w:r>
         <w:r>
           <w:fldChar w:fldCharType="end"/>
@@ -26996,6 +27187,95 @@
     </w:lvl>
   </w:abstractNum>
   <w:abstractNum w:abstractNumId="21">
+    <w:nsid w:val="69470930"/>
+    <w:multiLevelType w:val="hybridMultilevel"/>
+    <w:tmpl w:val="48B01F58"/>
+    <w:lvl w:ilvl="0" w:tplc="C98ED860">
+      <w:start w:val="1"/>
+      <w:numFmt w:val="decimalZero"/>
+      <w:lvlText w:val="%1."/>
+      <w:lvlJc w:val="left"/>
+      <w:pPr>
+        <w:ind w:left="720" w:hanging="360"/>
+      </w:pPr>
+      <w:rPr>
+        <w:rFonts w:hint="default"/>
+      </w:rPr>
+    </w:lvl>
+    <w:lvl w:ilvl="1" w:tplc="04160019" w:tentative="1">
+      <w:start w:val="1"/>
+      <w:numFmt w:val="lowerLetter"/>
+      <w:lvlText w:val="%2."/>
+      <w:lvlJc w:val="left"/>
+      <w:pPr>
+        <w:ind w:left="1440" w:hanging="360"/>
+      </w:pPr>
+    </w:lvl>
+    <w:lvl w:ilvl="2" w:tplc="0416001B" w:tentative="1">
+      <w:start w:val="1"/>
+      <w:numFmt w:val="lowerRoman"/>
+      <w:lvlText w:val="%3."/>
+      <w:lvlJc w:val="right"/>
+      <w:pPr>
+        <w:ind w:left="2160" w:hanging="180"/>
+      </w:pPr>
+    </w:lvl>
+    <w:lvl w:ilvl="3" w:tplc="0416000F" w:tentative="1">
+      <w:start w:val="1"/>
+      <w:numFmt w:val="decimal"/>
+      <w:lvlText w:val="%4."/>
+      <w:lvlJc w:val="left"/>
+      <w:pPr>
+        <w:ind w:left="2880" w:hanging="360"/>
+      </w:pPr>
+    </w:lvl>
+    <w:lvl w:ilvl="4" w:tplc="04160019" w:tentative="1">
+      <w:start w:val="1"/>
+      <w:numFmt w:val="lowerLetter"/>
+      <w:lvlText w:val="%5."/>
+      <w:lvlJc w:val="left"/>
+      <w:pPr>
+        <w:ind w:left="3600" w:hanging="360"/>
+      </w:pPr>
+    </w:lvl>
+    <w:lvl w:ilvl="5" w:tplc="0416001B" w:tentative="1">
+      <w:start w:val="1"/>
+      <w:numFmt w:val="lowerRoman"/>
+      <w:lvlText w:val="%6."/>
+      <w:lvlJc w:val="right"/>
+      <w:pPr>
+        <w:ind w:left="4320" w:hanging="180"/>
+      </w:pPr>
+    </w:lvl>
+    <w:lvl w:ilvl="6" w:tplc="0416000F" w:tentative="1">
+      <w:start w:val="1"/>
+      <w:numFmt w:val="decimal"/>
+      <w:lvlText w:val="%7."/>
+      <w:lvlJc w:val="left"/>
+      <w:pPr>
+        <w:ind w:left="5040" w:hanging="360"/>
+      </w:pPr>
+    </w:lvl>
+    <w:lvl w:ilvl="7" w:tplc="04160019" w:tentative="1">
+      <w:start w:val="1"/>
+      <w:numFmt w:val="lowerLetter"/>
+      <w:lvlText w:val="%8."/>
+      <w:lvlJc w:val="left"/>
+      <w:pPr>
+        <w:ind w:left="5760" w:hanging="360"/>
+      </w:pPr>
+    </w:lvl>
+    <w:lvl w:ilvl="8" w:tplc="0416001B" w:tentative="1">
+      <w:start w:val="1"/>
+      <w:numFmt w:val="lowerRoman"/>
+      <w:lvlText w:val="%9."/>
+      <w:lvlJc w:val="right"/>
+      <w:pPr>
+        <w:ind w:left="6480" w:hanging="180"/>
+      </w:pPr>
+    </w:lvl>
+  </w:abstractNum>
+  <w:abstractNum w:abstractNumId="22">
     <w:nsid w:val="741A5188"/>
     <w:multiLevelType w:val="hybridMultilevel"/>
     <w:tmpl w:val="E85C9AEA"/>
@@ -27084,7 +27364,7 @@
       </w:pPr>
     </w:lvl>
   </w:abstractNum>
-  <w:abstractNum w:abstractNumId="22">
+  <w:abstractNum w:abstractNumId="23">
     <w:nsid w:val="7524281A"/>
     <w:multiLevelType w:val="hybridMultilevel"/>
     <w:tmpl w:val="68A29C20"/>
@@ -27173,7 +27453,7 @@
       </w:pPr>
     </w:lvl>
   </w:abstractNum>
-  <w:abstractNum w:abstractNumId="23">
+  <w:abstractNum w:abstractNumId="24">
     <w:nsid w:val="776524AF"/>
     <w:multiLevelType w:val="multilevel"/>
     <w:tmpl w:val="FFF4009A"/>
@@ -27286,7 +27566,7 @@
       </w:rPr>
     </w:lvl>
   </w:abstractNum>
-  <w:abstractNum w:abstractNumId="24">
+  <w:abstractNum w:abstractNumId="25">
     <w:nsid w:val="7FE54F94"/>
     <w:multiLevelType w:val="multilevel"/>
     <w:tmpl w:val="2FAE8920"/>
@@ -27400,7 +27680,7 @@
     </w:lvl>
   </w:abstractNum>
   <w:num w:numId="1">
-    <w:abstractNumId w:val="23"/>
+    <w:abstractNumId w:val="24"/>
   </w:num>
   <w:num w:numId="2">
     <w:abstractNumId w:val="7"/>
@@ -27430,7 +27710,7 @@
     <w:abstractNumId w:val="2"/>
   </w:num>
   <w:num w:numId="11">
-    <w:abstractNumId w:val="24"/>
+    <w:abstractNumId w:val="25"/>
   </w:num>
   <w:num w:numId="12">
     <w:abstractNumId w:val="17"/>
@@ -27445,7 +27725,7 @@
     <w:abstractNumId w:val="8"/>
   </w:num>
   <w:num w:numId="16">
-    <w:abstractNumId w:val="21"/>
+    <w:abstractNumId w:val="22"/>
   </w:num>
   <w:num w:numId="17">
     <w:abstractNumId w:val="11"/>
@@ -27454,7 +27734,7 @@
     <w:abstractNumId w:val="20"/>
   </w:num>
   <w:num w:numId="19">
-    <w:abstractNumId w:val="22"/>
+    <w:abstractNumId w:val="23"/>
   </w:num>
   <w:num w:numId="20">
     <w:abstractNumId w:val="14"/>
@@ -27473,6 +27753,9 @@
   </w:num>
   <w:num w:numId="25">
     <w:abstractNumId w:val="0"/>
+  </w:num>
+  <w:num w:numId="26">
+    <w:abstractNumId w:val="21"/>
   </w:num>
 </w:numbering>
 </file>
@@ -28720,7 +29003,7 @@
 </file>
 
 <file path=customXml/itemProps1.xml><?xml version="1.0" encoding="utf-8"?>
-<ds:datastoreItem xmlns:ds="http://schemas.openxmlformats.org/officeDocument/2006/customXml" ds:itemID="{A2CD7FD3-E671-47D7-8518-9757A6F9CE8B}">
+<ds:datastoreItem xmlns:ds="http://schemas.openxmlformats.org/officeDocument/2006/customXml" ds:itemID="{746F718D-57C3-45C2-8F53-FD6BF6544994}">
   <ds:schemaRefs>
     <ds:schemaRef ds:uri="http://schemas.openxmlformats.org/officeDocument/2006/bibliography"/>
   </ds:schemaRefs>

</xml_diff>